<commit_message>
Tailwind css installation and Props in reactjs done
</commit_message>
<xml_diff>
--- a/Ultimate_Reactjs.docx
+++ b/Ultimate_Reactjs.docx
@@ -37,19 +37,304 @@
           <w:szCs w:val="36"/>
         </w:rPr>
       </w:pPr>
-    </w:p>
-    <w:p>
-      <w:pPr>
-        <w:rPr>
-          <w:sz w:val="36"/>
-          <w:szCs w:val="36"/>
-        </w:rPr>
-      </w:pPr>
-      <w:r>
-        <w:rPr>
-          <w:sz w:val="36"/>
-          <w:szCs w:val="36"/>
-        </w:rPr>
+      <w:r>
+        <w:rPr>
+          <w:sz w:val="36"/>
+          <w:szCs w:val="36"/>
+        </w:rPr>
+        <w:t>In ReactJS, hooks are functions that allow you to use state and other React features in functional components. They were introduced in React version 16.8 to enable functional components to have local component state, side effects, and other features that were previously only available in class components.</w:t>
+      </w:r>
+    </w:p>
+    <w:p>
+      <w:pPr>
+        <w:rPr>
+          <w:sz w:val="36"/>
+          <w:szCs w:val="36"/>
+        </w:rPr>
+      </w:pPr>
+      <w:r>
+        <w:rPr>
+          <w:sz w:val="36"/>
+          <w:szCs w:val="36"/>
+        </w:rPr>
+        <w:t>Some commonly used hooks in React are:</w:t>
+      </w:r>
+    </w:p>
+    <w:p>
+      <w:pPr>
+        <w:rPr>
+          <w:sz w:val="36"/>
+          <w:szCs w:val="36"/>
+        </w:rPr>
+      </w:pPr>
+      <w:r>
+        <w:rPr>
+          <w:sz w:val="36"/>
+          <w:szCs w:val="36"/>
+        </w:rPr>
+        <w:t>1. `</w:t>
+      </w:r>
+      <w:proofErr w:type="spellStart"/>
+      <w:r>
+        <w:rPr>
+          <w:sz w:val="36"/>
+          <w:szCs w:val="36"/>
+        </w:rPr>
+        <w:t>useState</w:t>
+      </w:r>
+      <w:proofErr w:type="spellEnd"/>
+      <w:r>
+        <w:rPr>
+          <w:sz w:val="36"/>
+          <w:szCs w:val="36"/>
+        </w:rPr>
+        <w:t>`: Allows functional components to have local state.</w:t>
+      </w:r>
+    </w:p>
+    <w:p>
+      <w:pPr>
+        <w:rPr>
+          <w:sz w:val="36"/>
+          <w:szCs w:val="36"/>
+        </w:rPr>
+      </w:pPr>
+      <w:r>
+        <w:rPr>
+          <w:sz w:val="36"/>
+          <w:szCs w:val="36"/>
+        </w:rPr>
+        <w:t>2. `</w:t>
+      </w:r>
+      <w:proofErr w:type="spellStart"/>
+      <w:r>
+        <w:rPr>
+          <w:sz w:val="36"/>
+          <w:szCs w:val="36"/>
+        </w:rPr>
+        <w:t>useEffect</w:t>
+      </w:r>
+      <w:proofErr w:type="spellEnd"/>
+      <w:r>
+        <w:rPr>
+          <w:sz w:val="36"/>
+          <w:szCs w:val="36"/>
+        </w:rPr>
+        <w:t>`: Enables performing side effects in functional components (e.g., data fetching, subscriptions, manual DOM manipulations).</w:t>
+      </w:r>
+    </w:p>
+    <w:p>
+      <w:pPr>
+        <w:rPr>
+          <w:sz w:val="36"/>
+          <w:szCs w:val="36"/>
+        </w:rPr>
+      </w:pPr>
+      <w:r>
+        <w:rPr>
+          <w:sz w:val="36"/>
+          <w:szCs w:val="36"/>
+        </w:rPr>
+        <w:t>3. `</w:t>
+      </w:r>
+      <w:proofErr w:type="spellStart"/>
+      <w:r>
+        <w:rPr>
+          <w:sz w:val="36"/>
+          <w:szCs w:val="36"/>
+        </w:rPr>
+        <w:t>useContext</w:t>
+      </w:r>
+      <w:proofErr w:type="spellEnd"/>
+      <w:r>
+        <w:rPr>
+          <w:sz w:val="36"/>
+          <w:szCs w:val="36"/>
+        </w:rPr>
+        <w:t>`: Provides a way to pass data through the component tree without having to pass props down manually at every level.</w:t>
+      </w:r>
+    </w:p>
+    <w:p>
+      <w:pPr>
+        <w:rPr>
+          <w:sz w:val="36"/>
+          <w:szCs w:val="36"/>
+        </w:rPr>
+      </w:pPr>
+      <w:r>
+        <w:rPr>
+          <w:sz w:val="36"/>
+          <w:szCs w:val="36"/>
+        </w:rPr>
+        <w:t>4. `</w:t>
+      </w:r>
+      <w:proofErr w:type="spellStart"/>
+      <w:r>
+        <w:rPr>
+          <w:sz w:val="36"/>
+          <w:szCs w:val="36"/>
+        </w:rPr>
+        <w:t>useReducer</w:t>
+      </w:r>
+      <w:proofErr w:type="spellEnd"/>
+      <w:r>
+        <w:rPr>
+          <w:sz w:val="36"/>
+          <w:szCs w:val="36"/>
+        </w:rPr>
+        <w:t>`: An alternative to `</w:t>
+      </w:r>
+      <w:proofErr w:type="spellStart"/>
+      <w:r>
+        <w:rPr>
+          <w:sz w:val="36"/>
+          <w:szCs w:val="36"/>
+        </w:rPr>
+        <w:t>useState</w:t>
+      </w:r>
+      <w:proofErr w:type="spellEnd"/>
+      <w:r>
+        <w:rPr>
+          <w:sz w:val="36"/>
+          <w:szCs w:val="36"/>
+        </w:rPr>
+        <w:t>` for more complex state logic.</w:t>
+      </w:r>
+    </w:p>
+    <w:p>
+      <w:pPr>
+        <w:rPr>
+          <w:sz w:val="36"/>
+          <w:szCs w:val="36"/>
+        </w:rPr>
+      </w:pPr>
+      <w:r>
+        <w:rPr>
+          <w:sz w:val="36"/>
+          <w:szCs w:val="36"/>
+        </w:rPr>
+        <w:t>5. `</w:t>
+      </w:r>
+      <w:proofErr w:type="spellStart"/>
+      <w:r>
+        <w:rPr>
+          <w:sz w:val="36"/>
+          <w:szCs w:val="36"/>
+        </w:rPr>
+        <w:t>useMemo</w:t>
+      </w:r>
+      <w:proofErr w:type="spellEnd"/>
+      <w:r>
+        <w:rPr>
+          <w:sz w:val="36"/>
+          <w:szCs w:val="36"/>
+        </w:rPr>
+        <w:t>` and `</w:t>
+      </w:r>
+      <w:proofErr w:type="spellStart"/>
+      <w:r>
+        <w:rPr>
+          <w:sz w:val="36"/>
+          <w:szCs w:val="36"/>
+        </w:rPr>
+        <w:t>useCallback</w:t>
+      </w:r>
+      <w:proofErr w:type="spellEnd"/>
+      <w:r>
+        <w:rPr>
+          <w:sz w:val="36"/>
+          <w:szCs w:val="36"/>
+        </w:rPr>
+        <w:t xml:space="preserve">`: </w:t>
+      </w:r>
+      <w:proofErr w:type="spellStart"/>
+      <w:r>
+        <w:rPr>
+          <w:sz w:val="36"/>
+          <w:szCs w:val="36"/>
+        </w:rPr>
+        <w:t>Memoize</w:t>
+      </w:r>
+      <w:proofErr w:type="spellEnd"/>
+      <w:r>
+        <w:rPr>
+          <w:sz w:val="36"/>
+          <w:szCs w:val="36"/>
+        </w:rPr>
+        <w:t xml:space="preserve"> values and functions to optimize performance.</w:t>
+      </w:r>
+    </w:p>
+    <w:p>
+      <w:pPr>
+        <w:rPr>
+          <w:sz w:val="36"/>
+          <w:szCs w:val="36"/>
+        </w:rPr>
+      </w:pPr>
+      <w:r>
+        <w:rPr>
+          <w:sz w:val="36"/>
+          <w:szCs w:val="36"/>
+        </w:rPr>
+        <w:t>6. `</w:t>
+      </w:r>
+      <w:proofErr w:type="spellStart"/>
+      <w:r>
+        <w:rPr>
+          <w:sz w:val="36"/>
+          <w:szCs w:val="36"/>
+        </w:rPr>
+        <w:t>useRef</w:t>
+      </w:r>
+      <w:proofErr w:type="spellEnd"/>
+      <w:r>
+        <w:rPr>
+          <w:sz w:val="36"/>
+          <w:szCs w:val="36"/>
+        </w:rPr>
+        <w:t>`: Access DOM nodes or store mutable values that persist through renders.</w:t>
+      </w:r>
+    </w:p>
+    <w:p>
+      <w:pPr>
+        <w:rPr>
+          <w:sz w:val="36"/>
+          <w:szCs w:val="36"/>
+        </w:rPr>
+      </w:pPr>
+      <w:r>
+        <w:rPr>
+          <w:sz w:val="36"/>
+          <w:szCs w:val="36"/>
+        </w:rPr>
+        <w:t>Using hooks can make your code more concise, readable, and easier to maintain compared to class components.</w:t>
+      </w:r>
+    </w:p>
+    <w:p>
+      <w:pPr>
+        <w:rPr>
+          <w:sz w:val="36"/>
+          <w:szCs w:val="36"/>
+        </w:rPr>
+      </w:pPr>
+    </w:p>
+    <w:p>
+      <w:pPr>
+        <w:rPr>
+          <w:b/>
+          <w:bCs/>
+          <w:sz w:val="36"/>
+          <w:szCs w:val="36"/>
+        </w:rPr>
+      </w:pPr>
+      <w:r>
+        <w:rPr>
+          <w:b/>
+          <w:bCs/>
+          <w:color w:val="FF0000"/>
+          <w:sz w:val="36"/>
+          <w:szCs w:val="36"/>
+        </w:rPr>
+        <w:lastRenderedPageBreak/>
         <w:drawing>
           <wp:anchor distT="0" distB="0" distL="114300" distR="114300" simplePos="0" relativeHeight="251660288" behindDoc="0" locked="0" layoutInCell="1" allowOverlap="1" wp14:anchorId="338295C6" wp14:editId="615D8C03">
             <wp:simplePos x="0" y="0"/>
@@ -115,6 +400,9 @@
       </w:r>
       <w:r>
         <w:rPr>
+          <w:b/>
+          <w:bCs/>
+          <w:color w:val="FF0000"/>
           <w:sz w:val="36"/>
           <w:szCs w:val="36"/>
         </w:rPr>
@@ -176,6 +464,9 @@
       </w:r>
       <w:r>
         <w:rPr>
+          <w:b/>
+          <w:bCs/>
+          <w:color w:val="FF0000"/>
           <w:sz w:val="36"/>
           <w:szCs w:val="36"/>
         </w:rPr>
@@ -221,6 +512,7 @@
         <w:t xml:space="preserve"> then we have to make a lot of variables and then take them using </w:t>
       </w:r>
       <w:proofErr w:type="spellStart"/>
+      <w:proofErr w:type="gramStart"/>
       <w:r>
         <w:rPr>
           <w:sz w:val="36"/>
@@ -229,6 +521,7 @@
         <w:t>docummet.querySelector</w:t>
       </w:r>
       <w:proofErr w:type="spellEnd"/>
+      <w:proofErr w:type="gramEnd"/>
       <w:r>
         <w:rPr>
           <w:sz w:val="36"/>
@@ -249,7 +542,23 @@
           <w:sz w:val="36"/>
           <w:szCs w:val="36"/>
         </w:rPr>
-        <w:t xml:space="preserve">So, to make this complicated thing easy react give us a hook and say that  UI </w:t>
+        <w:t xml:space="preserve">So, to make this complicated thing easy react give us a hook and say </w:t>
+      </w:r>
+      <w:proofErr w:type="gramStart"/>
+      <w:r>
+        <w:rPr>
+          <w:sz w:val="36"/>
+          <w:szCs w:val="36"/>
+        </w:rPr>
+        <w:t>that  UI</w:t>
+      </w:r>
+      <w:proofErr w:type="gramEnd"/>
+      <w:r>
+        <w:rPr>
+          <w:sz w:val="36"/>
+          <w:szCs w:val="36"/>
+        </w:rPr>
+        <w:t xml:space="preserve"> </w:t>
       </w:r>
       <w:proofErr w:type="spellStart"/>
       <w:r>
@@ -529,7 +838,6 @@
           <w:lang w:eastAsia="en-IN"/>
           <w14:ligatures w14:val="none"/>
         </w:rPr>
-        <w:lastRenderedPageBreak/>
         <w:t>import</w:t>
       </w:r>
       <w:r>
@@ -753,6 +1061,7 @@
           <w:sz w:val="52"/>
           <w:szCs w:val="52"/>
         </w:rPr>
+        <w:lastRenderedPageBreak/>
         <w:t>useState</w:t>
       </w:r>
       <w:proofErr w:type="spellEnd"/>
@@ -1516,9 +1825,9 @@
           <w:szCs w:val="36"/>
           <w:shd w:val="clear" w:color="auto" w:fill="FFFFFF"/>
         </w:rPr>
-        <w:t xml:space="preserve">Import { </w:t>
-      </w:r>
-      <w:proofErr w:type="spellStart"/>
+        <w:t xml:space="preserve">Import </w:t>
+      </w:r>
+      <w:proofErr w:type="gramStart"/>
       <w:r>
         <w:rPr>
           <w:rFonts w:cstheme="minorHAnsi"/>
@@ -1527,9 +1836,21 @@
           <w:szCs w:val="36"/>
           <w:shd w:val="clear" w:color="auto" w:fill="FFFFFF"/>
         </w:rPr>
+        <w:t xml:space="preserve">{ </w:t>
+      </w:r>
+      <w:proofErr w:type="spellStart"/>
+      <w:r>
+        <w:rPr>
+          <w:rFonts w:cstheme="minorHAnsi"/>
+          <w:color w:val="313337"/>
+          <w:sz w:val="36"/>
+          <w:szCs w:val="36"/>
+          <w:shd w:val="clear" w:color="auto" w:fill="FFFFFF"/>
+        </w:rPr>
         <w:t>useState</w:t>
       </w:r>
       <w:proofErr w:type="spellEnd"/>
+      <w:proofErr w:type="gramEnd"/>
       <w:r>
         <w:rPr>
           <w:rFonts w:cstheme="minorHAnsi"/>
@@ -1745,6 +2066,1648 @@
           <w:szCs w:val="36"/>
         </w:rPr>
       </w:pPr>
+      <w:r>
+        <w:rPr>
+          <w:sz w:val="36"/>
+          <w:szCs w:val="36"/>
+        </w:rPr>
+        <w:t xml:space="preserve">We can use </w:t>
+      </w:r>
+      <w:proofErr w:type="spellStart"/>
+      <w:r>
+        <w:rPr>
+          <w:sz w:val="36"/>
+          <w:szCs w:val="36"/>
+        </w:rPr>
+        <w:t>useState</w:t>
+      </w:r>
+      <w:proofErr w:type="spellEnd"/>
+      <w:r>
+        <w:rPr>
+          <w:sz w:val="36"/>
+          <w:szCs w:val="36"/>
+        </w:rPr>
+        <w:t xml:space="preserve"> with arrays and with objects also.</w:t>
+      </w:r>
+    </w:p>
+    <w:p>
+      <w:pPr>
+        <w:rPr>
+          <w:sz w:val="36"/>
+          <w:szCs w:val="36"/>
+        </w:rPr>
+      </w:pPr>
+    </w:p>
+    <w:p>
+      <w:pPr>
+        <w:rPr>
+          <w:sz w:val="36"/>
+          <w:szCs w:val="36"/>
+        </w:rPr>
+      </w:pPr>
+    </w:p>
+    <w:p>
+      <w:pPr>
+        <w:rPr>
+          <w:sz w:val="36"/>
+          <w:szCs w:val="36"/>
+        </w:rPr>
+      </w:pPr>
+    </w:p>
+    <w:p>
+      <w:pPr>
+        <w:rPr>
+          <w:sz w:val="36"/>
+          <w:szCs w:val="36"/>
+        </w:rPr>
+      </w:pPr>
+    </w:p>
+    <w:p>
+      <w:pPr>
+        <w:rPr>
+          <w:sz w:val="36"/>
+          <w:szCs w:val="36"/>
+        </w:rPr>
+      </w:pPr>
+    </w:p>
+    <w:p>
+      <w:pPr>
+        <w:rPr>
+          <w:b/>
+          <w:bCs/>
+          <w:sz w:val="56"/>
+          <w:szCs w:val="56"/>
+        </w:rPr>
+      </w:pPr>
+      <w:r>
+        <w:rPr>
+          <w:b/>
+          <w:bCs/>
+          <w:sz w:val="56"/>
+          <w:szCs w:val="56"/>
+        </w:rPr>
+        <w:lastRenderedPageBreak/>
+        <w:t>Virtual DOM</w:t>
+      </w:r>
+    </w:p>
+    <w:p>
+      <w:pPr>
+        <w:shd w:val="clear" w:color="auto" w:fill="292D3E"/>
+        <w:spacing w:after="0" w:line="420" w:lineRule="atLeast"/>
+        <w:rPr>
+          <w:rFonts w:ascii="Consolas" w:eastAsia="Times New Roman" w:hAnsi="Consolas" w:cs="Times New Roman"/>
+          <w:color w:val="BFC7D5"/>
+          <w:kern w:val="0"/>
+          <w:sz w:val="32"/>
+          <w:szCs w:val="32"/>
+          <w:lang w:eastAsia="en-IN"/>
+          <w14:ligatures w14:val="none"/>
+        </w:rPr>
+      </w:pPr>
+    </w:p>
+    <w:p>
+      <w:pPr>
+        <w:shd w:val="clear" w:color="auto" w:fill="292D3E"/>
+        <w:spacing w:after="0" w:line="420" w:lineRule="atLeast"/>
+        <w:rPr>
+          <w:rFonts w:ascii="Consolas" w:eastAsia="Times New Roman" w:hAnsi="Consolas" w:cs="Times New Roman"/>
+          <w:color w:val="BFC7D5"/>
+          <w:kern w:val="0"/>
+          <w:sz w:val="32"/>
+          <w:szCs w:val="32"/>
+          <w:lang w:eastAsia="en-IN"/>
+          <w14:ligatures w14:val="none"/>
+        </w:rPr>
+      </w:pPr>
+      <w:proofErr w:type="spellStart"/>
+      <w:r>
+        <w:rPr>
+          <w:rFonts w:ascii="Consolas" w:eastAsia="Times New Roman" w:hAnsi="Consolas" w:cs="Times New Roman"/>
+          <w:color w:val="C792EA"/>
+          <w:kern w:val="0"/>
+          <w:sz w:val="32"/>
+          <w:szCs w:val="32"/>
+          <w:lang w:eastAsia="en-IN"/>
+          <w14:ligatures w14:val="none"/>
+        </w:rPr>
+        <w:t>const</w:t>
+      </w:r>
+      <w:proofErr w:type="spellEnd"/>
+      <w:r>
+        <w:rPr>
+          <w:rFonts w:ascii="Consolas" w:eastAsia="Times New Roman" w:hAnsi="Consolas" w:cs="Times New Roman"/>
+          <w:color w:val="BFC7D5"/>
+          <w:kern w:val="0"/>
+          <w:sz w:val="32"/>
+          <w:szCs w:val="32"/>
+          <w:lang w:eastAsia="en-IN"/>
+          <w14:ligatures w14:val="none"/>
+        </w:rPr>
+        <w:t xml:space="preserve"> </w:t>
+      </w:r>
+      <w:r>
+        <w:rPr>
+          <w:rFonts w:ascii="Consolas" w:eastAsia="Times New Roman" w:hAnsi="Consolas" w:cs="Times New Roman"/>
+          <w:color w:val="FFCB6B"/>
+          <w:kern w:val="0"/>
+          <w:sz w:val="32"/>
+          <w:szCs w:val="32"/>
+          <w:lang w:eastAsia="en-IN"/>
+          <w14:ligatures w14:val="none"/>
+        </w:rPr>
+        <w:t>root</w:t>
+      </w:r>
+      <w:r>
+        <w:rPr>
+          <w:rFonts w:ascii="Consolas" w:eastAsia="Times New Roman" w:hAnsi="Consolas" w:cs="Times New Roman"/>
+          <w:color w:val="BFC7D5"/>
+          <w:kern w:val="0"/>
+          <w:sz w:val="32"/>
+          <w:szCs w:val="32"/>
+          <w:lang w:eastAsia="en-IN"/>
+          <w14:ligatures w14:val="none"/>
+        </w:rPr>
+        <w:t xml:space="preserve"> </w:t>
+      </w:r>
+      <w:r>
+        <w:rPr>
+          <w:rFonts w:ascii="Consolas" w:eastAsia="Times New Roman" w:hAnsi="Consolas" w:cs="Times New Roman"/>
+          <w:color w:val="C792EA"/>
+          <w:kern w:val="0"/>
+          <w:sz w:val="32"/>
+          <w:szCs w:val="32"/>
+          <w:lang w:eastAsia="en-IN"/>
+          <w14:ligatures w14:val="none"/>
+        </w:rPr>
+        <w:t>=</w:t>
+      </w:r>
+      <w:r>
+        <w:rPr>
+          <w:rFonts w:ascii="Consolas" w:eastAsia="Times New Roman" w:hAnsi="Consolas" w:cs="Times New Roman"/>
+          <w:color w:val="BFC7D5"/>
+          <w:kern w:val="0"/>
+          <w:sz w:val="32"/>
+          <w:szCs w:val="32"/>
+          <w:lang w:eastAsia="en-IN"/>
+          <w14:ligatures w14:val="none"/>
+        </w:rPr>
+        <w:t xml:space="preserve"> </w:t>
+      </w:r>
+      <w:proofErr w:type="spellStart"/>
+      <w:r>
+        <w:rPr>
+          <w:rFonts w:ascii="Consolas" w:eastAsia="Times New Roman" w:hAnsi="Consolas" w:cs="Times New Roman"/>
+          <w:color w:val="FFCB6B"/>
+          <w:kern w:val="0"/>
+          <w:sz w:val="32"/>
+          <w:szCs w:val="32"/>
+          <w:lang w:eastAsia="en-IN"/>
+          <w14:ligatures w14:val="none"/>
+        </w:rPr>
+        <w:t>ReactDOM</w:t>
+      </w:r>
+      <w:r>
+        <w:rPr>
+          <w:rFonts w:ascii="Consolas" w:eastAsia="Times New Roman" w:hAnsi="Consolas" w:cs="Times New Roman"/>
+          <w:color w:val="89DDFF"/>
+          <w:kern w:val="0"/>
+          <w:sz w:val="32"/>
+          <w:szCs w:val="32"/>
+          <w:lang w:eastAsia="en-IN"/>
+          <w14:ligatures w14:val="none"/>
+        </w:rPr>
+        <w:t>.</w:t>
+      </w:r>
+      <w:r>
+        <w:rPr>
+          <w:rFonts w:ascii="Consolas" w:eastAsia="Times New Roman" w:hAnsi="Consolas" w:cs="Times New Roman"/>
+          <w:color w:val="82AAFF"/>
+          <w:kern w:val="0"/>
+          <w:sz w:val="32"/>
+          <w:szCs w:val="32"/>
+          <w:lang w:eastAsia="en-IN"/>
+          <w14:ligatures w14:val="none"/>
+        </w:rPr>
+        <w:t>createRoot</w:t>
+      </w:r>
+      <w:proofErr w:type="spellEnd"/>
+      <w:r>
+        <w:rPr>
+          <w:rFonts w:ascii="Consolas" w:eastAsia="Times New Roman" w:hAnsi="Consolas" w:cs="Times New Roman"/>
+          <w:color w:val="BFC7D5"/>
+          <w:kern w:val="0"/>
+          <w:sz w:val="32"/>
+          <w:szCs w:val="32"/>
+          <w:lang w:eastAsia="en-IN"/>
+          <w14:ligatures w14:val="none"/>
+        </w:rPr>
+        <w:t>(</w:t>
+      </w:r>
+      <w:proofErr w:type="spellStart"/>
+      <w:proofErr w:type="gramStart"/>
+      <w:r>
+        <w:rPr>
+          <w:rFonts w:ascii="Consolas" w:eastAsia="Times New Roman" w:hAnsi="Consolas" w:cs="Times New Roman"/>
+          <w:color w:val="FFCB6B"/>
+          <w:kern w:val="0"/>
+          <w:sz w:val="32"/>
+          <w:szCs w:val="32"/>
+          <w:lang w:eastAsia="en-IN"/>
+          <w14:ligatures w14:val="none"/>
+        </w:rPr>
+        <w:t>document</w:t>
+      </w:r>
+      <w:r>
+        <w:rPr>
+          <w:rFonts w:ascii="Consolas" w:eastAsia="Times New Roman" w:hAnsi="Consolas" w:cs="Times New Roman"/>
+          <w:color w:val="89DDFF"/>
+          <w:kern w:val="0"/>
+          <w:sz w:val="32"/>
+          <w:szCs w:val="32"/>
+          <w:lang w:eastAsia="en-IN"/>
+          <w14:ligatures w14:val="none"/>
+        </w:rPr>
+        <w:t>.</w:t>
+      </w:r>
+      <w:r>
+        <w:rPr>
+          <w:rFonts w:ascii="Consolas" w:eastAsia="Times New Roman" w:hAnsi="Consolas" w:cs="Times New Roman"/>
+          <w:color w:val="82AAFF"/>
+          <w:kern w:val="0"/>
+          <w:sz w:val="32"/>
+          <w:szCs w:val="32"/>
+          <w:lang w:eastAsia="en-IN"/>
+          <w14:ligatures w14:val="none"/>
+        </w:rPr>
+        <w:t>getElementById</w:t>
+      </w:r>
+      <w:proofErr w:type="spellEnd"/>
+      <w:proofErr w:type="gramEnd"/>
+      <w:r>
+        <w:rPr>
+          <w:rFonts w:ascii="Consolas" w:eastAsia="Times New Roman" w:hAnsi="Consolas" w:cs="Times New Roman"/>
+          <w:color w:val="BFC7D5"/>
+          <w:kern w:val="0"/>
+          <w:sz w:val="32"/>
+          <w:szCs w:val="32"/>
+          <w:lang w:eastAsia="en-IN"/>
+          <w14:ligatures w14:val="none"/>
+        </w:rPr>
+        <w:t>(</w:t>
+      </w:r>
+      <w:r>
+        <w:rPr>
+          <w:rFonts w:ascii="Consolas" w:eastAsia="Times New Roman" w:hAnsi="Consolas" w:cs="Times New Roman"/>
+          <w:color w:val="D9F5DD"/>
+          <w:kern w:val="0"/>
+          <w:sz w:val="32"/>
+          <w:szCs w:val="32"/>
+          <w:lang w:eastAsia="en-IN"/>
+          <w14:ligatures w14:val="none"/>
+        </w:rPr>
+        <w:t>"</w:t>
+      </w:r>
+      <w:r>
+        <w:rPr>
+          <w:rFonts w:ascii="Consolas" w:eastAsia="Times New Roman" w:hAnsi="Consolas" w:cs="Times New Roman"/>
+          <w:color w:val="C3E88D"/>
+          <w:kern w:val="0"/>
+          <w:sz w:val="32"/>
+          <w:szCs w:val="32"/>
+          <w:lang w:eastAsia="en-IN"/>
+          <w14:ligatures w14:val="none"/>
+        </w:rPr>
+        <w:t>root</w:t>
+      </w:r>
+      <w:r>
+        <w:rPr>
+          <w:rFonts w:ascii="Consolas" w:eastAsia="Times New Roman" w:hAnsi="Consolas" w:cs="Times New Roman"/>
+          <w:color w:val="D9F5DD"/>
+          <w:kern w:val="0"/>
+          <w:sz w:val="32"/>
+          <w:szCs w:val="32"/>
+          <w:lang w:eastAsia="en-IN"/>
+          <w14:ligatures w14:val="none"/>
+        </w:rPr>
+        <w:t>"</w:t>
+      </w:r>
+      <w:r>
+        <w:rPr>
+          <w:rFonts w:ascii="Consolas" w:eastAsia="Times New Roman" w:hAnsi="Consolas" w:cs="Times New Roman"/>
+          <w:color w:val="BFC7D5"/>
+          <w:kern w:val="0"/>
+          <w:sz w:val="32"/>
+          <w:szCs w:val="32"/>
+          <w:lang w:eastAsia="en-IN"/>
+          <w14:ligatures w14:val="none"/>
+        </w:rPr>
+        <w:t>));</w:t>
+      </w:r>
+    </w:p>
+    <w:p>
+      <w:pPr>
+        <w:shd w:val="clear" w:color="auto" w:fill="292D3E"/>
+        <w:spacing w:after="0" w:line="420" w:lineRule="atLeast"/>
+        <w:rPr>
+          <w:rFonts w:ascii="Consolas" w:eastAsia="Times New Roman" w:hAnsi="Consolas" w:cs="Times New Roman"/>
+          <w:color w:val="BFC7D5"/>
+          <w:kern w:val="0"/>
+          <w:sz w:val="32"/>
+          <w:szCs w:val="32"/>
+          <w:lang w:eastAsia="en-IN"/>
+          <w14:ligatures w14:val="none"/>
+        </w:rPr>
+      </w:pPr>
+      <w:proofErr w:type="spellStart"/>
+      <w:proofErr w:type="gramStart"/>
+      <w:r>
+        <w:rPr>
+          <w:rFonts w:ascii="Consolas" w:eastAsia="Times New Roman" w:hAnsi="Consolas" w:cs="Times New Roman"/>
+          <w:color w:val="FFCB6B"/>
+          <w:kern w:val="0"/>
+          <w:sz w:val="32"/>
+          <w:szCs w:val="32"/>
+          <w:lang w:eastAsia="en-IN"/>
+          <w14:ligatures w14:val="none"/>
+        </w:rPr>
+        <w:t>root</w:t>
+      </w:r>
+      <w:r>
+        <w:rPr>
+          <w:rFonts w:ascii="Consolas" w:eastAsia="Times New Roman" w:hAnsi="Consolas" w:cs="Times New Roman"/>
+          <w:color w:val="89DDFF"/>
+          <w:kern w:val="0"/>
+          <w:sz w:val="32"/>
+          <w:szCs w:val="32"/>
+          <w:lang w:eastAsia="en-IN"/>
+          <w14:ligatures w14:val="none"/>
+        </w:rPr>
+        <w:t>.</w:t>
+      </w:r>
+      <w:r>
+        <w:rPr>
+          <w:rFonts w:ascii="Consolas" w:eastAsia="Times New Roman" w:hAnsi="Consolas" w:cs="Times New Roman"/>
+          <w:color w:val="82AAFF"/>
+          <w:kern w:val="0"/>
+          <w:sz w:val="32"/>
+          <w:szCs w:val="32"/>
+          <w:lang w:eastAsia="en-IN"/>
+          <w14:ligatures w14:val="none"/>
+        </w:rPr>
+        <w:t>render</w:t>
+      </w:r>
+      <w:proofErr w:type="spellEnd"/>
+      <w:proofErr w:type="gramEnd"/>
+      <w:r>
+        <w:rPr>
+          <w:rFonts w:ascii="Consolas" w:eastAsia="Times New Roman" w:hAnsi="Consolas" w:cs="Times New Roman"/>
+          <w:color w:val="BFC7D5"/>
+          <w:kern w:val="0"/>
+          <w:sz w:val="32"/>
+          <w:szCs w:val="32"/>
+          <w:lang w:eastAsia="en-IN"/>
+          <w14:ligatures w14:val="none"/>
+        </w:rPr>
+        <w:t>(</w:t>
+      </w:r>
+    </w:p>
+    <w:p>
+      <w:pPr>
+        <w:shd w:val="clear" w:color="auto" w:fill="292D3E"/>
+        <w:spacing w:after="0" w:line="420" w:lineRule="atLeast"/>
+        <w:rPr>
+          <w:rFonts w:ascii="Consolas" w:eastAsia="Times New Roman" w:hAnsi="Consolas" w:cs="Times New Roman"/>
+          <w:color w:val="BFC7D5"/>
+          <w:kern w:val="0"/>
+          <w:sz w:val="32"/>
+          <w:szCs w:val="32"/>
+          <w:lang w:eastAsia="en-IN"/>
+          <w14:ligatures w14:val="none"/>
+        </w:rPr>
+      </w:pPr>
+      <w:r>
+        <w:rPr>
+          <w:rFonts w:ascii="Consolas" w:eastAsia="Times New Roman" w:hAnsi="Consolas" w:cs="Times New Roman"/>
+          <w:color w:val="BFC7D5"/>
+          <w:kern w:val="0"/>
+          <w:sz w:val="32"/>
+          <w:szCs w:val="32"/>
+          <w:lang w:eastAsia="en-IN"/>
+          <w14:ligatures w14:val="none"/>
+        </w:rPr>
+        <w:t xml:space="preserve">  </w:t>
+      </w:r>
+      <w:r>
+        <w:rPr>
+          <w:rFonts w:ascii="Consolas" w:eastAsia="Times New Roman" w:hAnsi="Consolas" w:cs="Times New Roman"/>
+          <w:color w:val="89DDFF"/>
+          <w:kern w:val="0"/>
+          <w:sz w:val="32"/>
+          <w:szCs w:val="32"/>
+          <w:lang w:eastAsia="en-IN"/>
+          <w14:ligatures w14:val="none"/>
+        </w:rPr>
+        <w:t>&lt;</w:t>
+      </w:r>
+      <w:proofErr w:type="spellStart"/>
+      <w:r>
+        <w:rPr>
+          <w:rFonts w:ascii="Consolas" w:eastAsia="Times New Roman" w:hAnsi="Consolas" w:cs="Times New Roman"/>
+          <w:color w:val="FF5572"/>
+          <w:kern w:val="0"/>
+          <w:sz w:val="32"/>
+          <w:szCs w:val="32"/>
+          <w:lang w:eastAsia="en-IN"/>
+          <w14:ligatures w14:val="none"/>
+        </w:rPr>
+        <w:t>React.StrictMode</w:t>
+      </w:r>
+      <w:proofErr w:type="spellEnd"/>
+      <w:r>
+        <w:rPr>
+          <w:rFonts w:ascii="Consolas" w:eastAsia="Times New Roman" w:hAnsi="Consolas" w:cs="Times New Roman"/>
+          <w:color w:val="89DDFF"/>
+          <w:kern w:val="0"/>
+          <w:sz w:val="32"/>
+          <w:szCs w:val="32"/>
+          <w:lang w:eastAsia="en-IN"/>
+          <w14:ligatures w14:val="none"/>
+        </w:rPr>
+        <w:t>&gt;</w:t>
+      </w:r>
+    </w:p>
+    <w:p>
+      <w:pPr>
+        <w:shd w:val="clear" w:color="auto" w:fill="292D3E"/>
+        <w:spacing w:after="0" w:line="420" w:lineRule="atLeast"/>
+        <w:rPr>
+          <w:rFonts w:ascii="Consolas" w:eastAsia="Times New Roman" w:hAnsi="Consolas" w:cs="Times New Roman"/>
+          <w:color w:val="BFC7D5"/>
+          <w:kern w:val="0"/>
+          <w:sz w:val="32"/>
+          <w:szCs w:val="32"/>
+          <w:lang w:eastAsia="en-IN"/>
+          <w14:ligatures w14:val="none"/>
+        </w:rPr>
+      </w:pPr>
+      <w:r>
+        <w:rPr>
+          <w:rFonts w:ascii="Consolas" w:eastAsia="Times New Roman" w:hAnsi="Consolas" w:cs="Times New Roman"/>
+          <w:color w:val="89DDFF"/>
+          <w:kern w:val="0"/>
+          <w:sz w:val="32"/>
+          <w:szCs w:val="32"/>
+          <w:lang w:eastAsia="en-IN"/>
+          <w14:ligatures w14:val="none"/>
+        </w:rPr>
+        <w:t>    &lt;</w:t>
+      </w:r>
+      <w:r>
+        <w:rPr>
+          <w:rFonts w:ascii="Consolas" w:eastAsia="Times New Roman" w:hAnsi="Consolas" w:cs="Times New Roman"/>
+          <w:color w:val="FF5572"/>
+          <w:kern w:val="0"/>
+          <w:sz w:val="32"/>
+          <w:szCs w:val="32"/>
+          <w:lang w:eastAsia="en-IN"/>
+          <w14:ligatures w14:val="none"/>
+        </w:rPr>
+        <w:t>App</w:t>
+      </w:r>
+      <w:r>
+        <w:rPr>
+          <w:rFonts w:ascii="Consolas" w:eastAsia="Times New Roman" w:hAnsi="Consolas" w:cs="Times New Roman"/>
+          <w:color w:val="89DDFF"/>
+          <w:kern w:val="0"/>
+          <w:sz w:val="32"/>
+          <w:szCs w:val="32"/>
+          <w:lang w:eastAsia="en-IN"/>
+          <w14:ligatures w14:val="none"/>
+        </w:rPr>
+        <w:t xml:space="preserve"> /&gt;</w:t>
+      </w:r>
+    </w:p>
+    <w:p>
+      <w:pPr>
+        <w:shd w:val="clear" w:color="auto" w:fill="292D3E"/>
+        <w:spacing w:after="0" w:line="420" w:lineRule="atLeast"/>
+        <w:rPr>
+          <w:rFonts w:ascii="Consolas" w:eastAsia="Times New Roman" w:hAnsi="Consolas" w:cs="Times New Roman"/>
+          <w:color w:val="BFC7D5"/>
+          <w:kern w:val="0"/>
+          <w:sz w:val="32"/>
+          <w:szCs w:val="32"/>
+          <w:lang w:eastAsia="en-IN"/>
+          <w14:ligatures w14:val="none"/>
+        </w:rPr>
+      </w:pPr>
+      <w:r>
+        <w:rPr>
+          <w:rFonts w:ascii="Consolas" w:eastAsia="Times New Roman" w:hAnsi="Consolas" w:cs="Times New Roman"/>
+          <w:color w:val="89DDFF"/>
+          <w:kern w:val="0"/>
+          <w:sz w:val="32"/>
+          <w:szCs w:val="32"/>
+          <w:lang w:eastAsia="en-IN"/>
+          <w14:ligatures w14:val="none"/>
+        </w:rPr>
+        <w:t>  &lt;/</w:t>
+      </w:r>
+      <w:proofErr w:type="spellStart"/>
+      <w:r>
+        <w:rPr>
+          <w:rFonts w:ascii="Consolas" w:eastAsia="Times New Roman" w:hAnsi="Consolas" w:cs="Times New Roman"/>
+          <w:color w:val="FF5572"/>
+          <w:kern w:val="0"/>
+          <w:sz w:val="32"/>
+          <w:szCs w:val="32"/>
+          <w:lang w:eastAsia="en-IN"/>
+          <w14:ligatures w14:val="none"/>
+        </w:rPr>
+        <w:t>React.StrictMode</w:t>
+      </w:r>
+      <w:proofErr w:type="spellEnd"/>
+      <w:r>
+        <w:rPr>
+          <w:rFonts w:ascii="Consolas" w:eastAsia="Times New Roman" w:hAnsi="Consolas" w:cs="Times New Roman"/>
+          <w:color w:val="89DDFF"/>
+          <w:kern w:val="0"/>
+          <w:sz w:val="32"/>
+          <w:szCs w:val="32"/>
+          <w:lang w:eastAsia="en-IN"/>
+          <w14:ligatures w14:val="none"/>
+        </w:rPr>
+        <w:t>&gt;</w:t>
+      </w:r>
+    </w:p>
+    <w:p>
+      <w:pPr>
+        <w:shd w:val="clear" w:color="auto" w:fill="292D3E"/>
+        <w:spacing w:after="0" w:line="420" w:lineRule="atLeast"/>
+        <w:rPr>
+          <w:rFonts w:ascii="Consolas" w:eastAsia="Times New Roman" w:hAnsi="Consolas" w:cs="Times New Roman"/>
+          <w:color w:val="BFC7D5"/>
+          <w:kern w:val="0"/>
+          <w:sz w:val="32"/>
+          <w:szCs w:val="32"/>
+          <w:lang w:eastAsia="en-IN"/>
+          <w14:ligatures w14:val="none"/>
+        </w:rPr>
+      </w:pPr>
+      <w:r>
+        <w:rPr>
+          <w:rFonts w:ascii="Consolas" w:eastAsia="Times New Roman" w:hAnsi="Consolas" w:cs="Times New Roman"/>
+          <w:color w:val="BFC7D5"/>
+          <w:kern w:val="0"/>
+          <w:sz w:val="32"/>
+          <w:szCs w:val="32"/>
+          <w:lang w:eastAsia="en-IN"/>
+          <w14:ligatures w14:val="none"/>
+        </w:rPr>
+        <w:t>);</w:t>
+      </w:r>
+    </w:p>
+    <w:p>
+      <w:pPr>
+        <w:rPr>
+          <w:sz w:val="36"/>
+          <w:szCs w:val="36"/>
+        </w:rPr>
+      </w:pPr>
+      <w:r>
+        <w:rPr>
+          <w:sz w:val="36"/>
+          <w:szCs w:val="36"/>
+        </w:rPr>
+        <w:t xml:space="preserve"> </w:t>
+      </w:r>
+    </w:p>
+    <w:p>
+      <w:pPr>
+        <w:rPr>
+          <w:sz w:val="36"/>
+          <w:szCs w:val="36"/>
+        </w:rPr>
+      </w:pPr>
+      <w:r>
+        <w:rPr>
+          <w:sz w:val="36"/>
+          <w:szCs w:val="36"/>
+        </w:rPr>
+        <w:t xml:space="preserve">Here, the </w:t>
+      </w:r>
+      <w:proofErr w:type="spellStart"/>
+      <w:proofErr w:type="gramStart"/>
+      <w:r>
+        <w:rPr>
+          <w:sz w:val="36"/>
+          <w:szCs w:val="36"/>
+        </w:rPr>
+        <w:t>createRoot</w:t>
+      </w:r>
+      <w:proofErr w:type="spellEnd"/>
+      <w:r>
+        <w:rPr>
+          <w:sz w:val="36"/>
+          <w:szCs w:val="36"/>
+        </w:rPr>
+        <w:t>(</w:t>
+      </w:r>
+      <w:proofErr w:type="gramEnd"/>
+      <w:r>
+        <w:rPr>
+          <w:sz w:val="36"/>
+          <w:szCs w:val="36"/>
+        </w:rPr>
+        <w:t xml:space="preserve">) function creates a DOM-like structure behind the scenes just like the browser has its DOM. This is done because it compares the original DOM with its own DOM and then updates the elements that have actually been updated in the UI. However, our browser removes the entire DOM and then repaints the entire DOM structure (the web structure is being prepared again), which is what we call a page reload. </w:t>
+      </w:r>
+    </w:p>
+    <w:p>
+      <w:pPr>
+        <w:rPr>
+          <w:sz w:val="36"/>
+          <w:szCs w:val="36"/>
+        </w:rPr>
+      </w:pPr>
+      <w:r>
+        <w:rPr>
+          <w:sz w:val="36"/>
+          <w:szCs w:val="36"/>
+        </w:rPr>
+        <w:t>In contrast, with virtual DOM, you keep track of changes and simply remove the values that have changed from the DOM and reapply them.</w:t>
+      </w:r>
+    </w:p>
+    <w:p>
+      <w:pPr>
+        <w:rPr>
+          <w:sz w:val="36"/>
+          <w:szCs w:val="36"/>
+        </w:rPr>
+      </w:pPr>
+      <w:r>
+        <w:rPr>
+          <w:noProof/>
+        </w:rPr>
+        <mc:AlternateContent>
+          <mc:Choice Requires="wps">
+            <w:drawing>
+              <wp:inline distT="0" distB="0" distL="0" distR="0" wp14:anchorId="6542E513" wp14:editId="2B15246D">
+                <wp:extent cx="304800" cy="304800"/>
+                <wp:effectExtent l="0" t="0" r="0" b="0"/>
+                <wp:docPr id="82931108" name="Rectangle 1"/>
+                <wp:cNvGraphicFramePr>
+                  <a:graphicFrameLocks xmlns:a="http://schemas.openxmlformats.org/drawingml/2006/main" noChangeAspect="1"/>
+                </wp:cNvGraphicFramePr>
+                <a:graphic xmlns:a="http://schemas.openxmlformats.org/drawingml/2006/main">
+                  <a:graphicData uri="http://schemas.microsoft.com/office/word/2010/wordprocessingShape">
+                    <wps:wsp>
+                      <wps:cNvSpPr>
+                        <a:spLocks noChangeAspect="1" noChangeArrowheads="1"/>
+                      </wps:cNvSpPr>
+                      <wps:spPr bwMode="auto">
+                        <a:xfrm>
+                          <a:off x="0" y="0"/>
+                          <a:ext cx="304800" cy="304800"/>
+                        </a:xfrm>
+                        <a:prstGeom prst="rect">
+                          <a:avLst/>
+                        </a:prstGeom>
+                        <a:noFill/>
+                        <a:ln>
+                          <a:noFill/>
+                        </a:ln>
+                        <a:extLst>
+                          <a:ext uri="{909E8E84-426E-40DD-AFC4-6F175D3DCCD1}">
+                            <a14:hiddenFill xmlns:a14="http://schemas.microsoft.com/office/drawing/2010/main">
+                              <a:solidFill>
+                                <a:srgbClr val="FFFFFF"/>
+                              </a:solidFill>
+                            </a14:hiddenFill>
+                          </a:ext>
+                          <a:ext uri="{91240B29-F687-4F45-9708-019B960494DF}">
+                            <a14:hiddenLine xmlns:a14="http://schemas.microsoft.com/office/drawing/2010/main" w="9525">
+                              <a:solidFill>
+                                <a:srgbClr val="000000"/>
+                              </a:solidFill>
+                              <a:miter lim="800000"/>
+                              <a:headEnd/>
+                              <a:tailEnd/>
+                            </a14:hiddenLine>
+                          </a:ext>
+                        </a:extLst>
+                      </wps:spPr>
+                      <wps:bodyPr rot="0" vert="horz" wrap="square" lIns="91440" tIns="45720" rIns="91440" bIns="45720" anchor="t" anchorCtr="0" upright="1">
+                        <a:noAutofit/>
+                      </wps:bodyPr>
+                    </wps:wsp>
+                  </a:graphicData>
+                </a:graphic>
+              </wp:inline>
+            </w:drawing>
+          </mc:Choice>
+          <mc:Fallback>
+            <w:pict>
+              <v:rect w14:anchorId="7336F150" id="Rectangle 1" o:spid="_x0000_s1026" style="width:24pt;height:24pt;visibility:visible;mso-wrap-style:square;mso-left-percent:-10001;mso-top-percent:-10001;mso-position-horizontal:absolute;mso-position-horizontal-relative:char;mso-position-vertical:absolute;mso-position-vertical-relative:line;mso-left-percent:-10001;mso-top-percent:-10001;v-text-anchor:top" o:gfxdata="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" filled="f" stroked="f">
+                <o:lock v:ext="edit" aspectratio="t"/>
+                <w10:anchorlock/>
+              </v:rect>
+            </w:pict>
+          </mc:Fallback>
+        </mc:AlternateContent>
+      </w:r>
+    </w:p>
+    <w:p>
+      <w:pPr>
+        <w:rPr>
+          <w:sz w:val="36"/>
+          <w:szCs w:val="36"/>
+        </w:rPr>
+      </w:pPr>
+      <w:r>
+        <w:rPr>
+          <w:noProof/>
+        </w:rPr>
+        <w:drawing>
+          <wp:anchor distT="0" distB="0" distL="114300" distR="114300" simplePos="0" relativeHeight="251663360" behindDoc="0" locked="0" layoutInCell="1" allowOverlap="1" wp14:anchorId="1D08DAF3" wp14:editId="6F512CD5">
+            <wp:simplePos x="0" y="0"/>
+            <wp:positionH relativeFrom="margin">
+              <wp:posOffset>85725</wp:posOffset>
+            </wp:positionH>
+            <wp:positionV relativeFrom="paragraph">
+              <wp:posOffset>-472440</wp:posOffset>
+            </wp:positionV>
+            <wp:extent cx="4048125" cy="2023745"/>
+            <wp:effectExtent l="0" t="0" r="9525" b="0"/>
+            <wp:wrapSquare wrapText="bothSides"/>
+            <wp:docPr id="1853942956" name="Picture 4" descr="ReactJS Virtual DOM - GeeksforGeeks"/>
+            <wp:cNvGraphicFramePr>
+              <a:graphicFrameLocks xmlns:a="http://schemas.openxmlformats.org/drawingml/2006/main" noChangeAspect="1"/>
+            </wp:cNvGraphicFramePr>
+            <a:graphic xmlns:a="http://schemas.openxmlformats.org/drawingml/2006/main">
+              <a:graphicData uri="http://schemas.openxmlformats.org/drawingml/2006/picture">
+                <pic:pic xmlns:pic="http://schemas.openxmlformats.org/drawingml/2006/picture">
+                  <pic:nvPicPr>
+                    <pic:cNvPr id="0" name="Picture 7" descr="ReactJS Virtual DOM - GeeksforGeeks"/>
+                    <pic:cNvPicPr>
+                      <a:picLocks noChangeAspect="1" noChangeArrowheads="1"/>
+                    </pic:cNvPicPr>
+                  </pic:nvPicPr>
+                  <pic:blipFill>
+                    <a:blip r:embed="rId10">
+                      <a:extLst>
+                        <a:ext uri="{28A0092B-C50C-407E-A947-70E740481C1C}">
+                          <a14:useLocalDpi xmlns:a14="http://schemas.microsoft.com/office/drawing/2010/main" val="0"/>
+                        </a:ext>
+                      </a:extLst>
+                    </a:blip>
+                    <a:srcRect/>
+                    <a:stretch>
+                      <a:fillRect/>
+                    </a:stretch>
+                  </pic:blipFill>
+                  <pic:spPr bwMode="auto">
+                    <a:xfrm>
+                      <a:off x="0" y="0"/>
+                      <a:ext cx="4048125" cy="2023745"/>
+                    </a:xfrm>
+                    <a:prstGeom prst="rect">
+                      <a:avLst/>
+                    </a:prstGeom>
+                    <a:noFill/>
+                    <a:ln>
+                      <a:noFill/>
+                    </a:ln>
+                  </pic:spPr>
+                </pic:pic>
+              </a:graphicData>
+            </a:graphic>
+            <wp14:sizeRelH relativeFrom="margin">
+              <wp14:pctWidth>0</wp14:pctWidth>
+            </wp14:sizeRelH>
+            <wp14:sizeRelV relativeFrom="margin">
+              <wp14:pctHeight>0</wp14:pctHeight>
+            </wp14:sizeRelV>
+          </wp:anchor>
+        </w:drawing>
+      </w:r>
+      <w:r>
+        <w:rPr>
+          <w:noProof/>
+        </w:rPr>
+        <mc:AlternateContent>
+          <mc:Choice Requires="wps">
+            <w:drawing>
+              <wp:inline distT="0" distB="0" distL="0" distR="0" wp14:anchorId="5633AB6A" wp14:editId="2A2D0E72">
+                <wp:extent cx="304800" cy="304800"/>
+                <wp:effectExtent l="0" t="0" r="0" b="0"/>
+                <wp:docPr id="1615270674" name="Rectangle 2"/>
+                <wp:cNvGraphicFramePr>
+                  <a:graphicFrameLocks xmlns:a="http://schemas.openxmlformats.org/drawingml/2006/main" noChangeAspect="1"/>
+                </wp:cNvGraphicFramePr>
+                <a:graphic xmlns:a="http://schemas.openxmlformats.org/drawingml/2006/main">
+                  <a:graphicData uri="http://schemas.microsoft.com/office/word/2010/wordprocessingShape">
+                    <wps:wsp>
+                      <wps:cNvSpPr>
+                        <a:spLocks noChangeAspect="1" noChangeArrowheads="1"/>
+                      </wps:cNvSpPr>
+                      <wps:spPr bwMode="auto">
+                        <a:xfrm>
+                          <a:off x="0" y="0"/>
+                          <a:ext cx="304800" cy="304800"/>
+                        </a:xfrm>
+                        <a:prstGeom prst="rect">
+                          <a:avLst/>
+                        </a:prstGeom>
+                        <a:noFill/>
+                        <a:ln>
+                          <a:noFill/>
+                        </a:ln>
+                        <a:extLst>
+                          <a:ext uri="{909E8E84-426E-40DD-AFC4-6F175D3DCCD1}">
+                            <a14:hiddenFill xmlns:a14="http://schemas.microsoft.com/office/drawing/2010/main">
+                              <a:solidFill>
+                                <a:srgbClr val="FFFFFF"/>
+                              </a:solidFill>
+                            </a14:hiddenFill>
+                          </a:ext>
+                          <a:ext uri="{91240B29-F687-4F45-9708-019B960494DF}">
+                            <a14:hiddenLine xmlns:a14="http://schemas.microsoft.com/office/drawing/2010/main" w="9525">
+                              <a:solidFill>
+                                <a:srgbClr val="000000"/>
+                              </a:solidFill>
+                              <a:miter lim="800000"/>
+                              <a:headEnd/>
+                              <a:tailEnd/>
+                            </a14:hiddenLine>
+                          </a:ext>
+                        </a:extLst>
+                      </wps:spPr>
+                      <wps:bodyPr rot="0" vert="horz" wrap="square" lIns="91440" tIns="45720" rIns="91440" bIns="45720" anchor="t" anchorCtr="0" upright="1">
+                        <a:noAutofit/>
+                      </wps:bodyPr>
+                    </wps:wsp>
+                  </a:graphicData>
+                </a:graphic>
+              </wp:inline>
+            </w:drawing>
+          </mc:Choice>
+          <mc:Fallback>
+            <w:pict>
+              <v:rect w14:anchorId="6CC029AC" id="Rectangle 2" o:spid="_x0000_s1026" style="width:24pt;height:24pt;visibility:visible;mso-wrap-style:square;mso-left-percent:-10001;mso-top-percent:-10001;mso-position-horizontal:absolute;mso-position-horizontal-relative:char;mso-position-vertical:absolute;mso-position-vertical-relative:line;mso-left-percent:-10001;mso-top-percent:-10001;v-text-anchor:top" o:gfxdata="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" filled="f" stroked="f">
+                <o:lock v:ext="edit" aspectratio="t"/>
+                <w10:anchorlock/>
+              </v:rect>
+            </w:pict>
+          </mc:Fallback>
+        </mc:AlternateContent>
+      </w:r>
+      <w:r>
+        <w:t xml:space="preserve"> </w:t>
+      </w:r>
+    </w:p>
+    <w:p>
+      <w:pPr>
+        <w:rPr>
+          <w:sz w:val="36"/>
+          <w:szCs w:val="36"/>
+        </w:rPr>
+      </w:pPr>
+    </w:p>
+    <w:p>
+      <w:pPr>
+        <w:rPr>
+          <w:sz w:val="36"/>
+          <w:szCs w:val="36"/>
+        </w:rPr>
+      </w:pPr>
+    </w:p>
+    <w:p>
+      <w:pPr>
+        <w:numPr>
+          <w:ilvl w:val="0"/>
+          <w:numId w:val="2"/>
+        </w:numPr>
+        <w:pBdr>
+          <w:top w:val="single" w:sz="2" w:space="0" w:color="E3E3E3"/>
+          <w:left w:val="single" w:sz="2" w:space="5" w:color="E3E3E3"/>
+          <w:bottom w:val="single" w:sz="2" w:space="0" w:color="E3E3E3"/>
+          <w:right w:val="single" w:sz="2" w:space="0" w:color="E3E3E3"/>
+        </w:pBdr>
+        <w:shd w:val="clear" w:color="auto" w:fill="FFFFFF"/>
+        <w:spacing w:after="0" w:line="240" w:lineRule="auto"/>
+        <w:rPr>
+          <w:rFonts w:ascii="Segoe UI" w:eastAsia="Times New Roman" w:hAnsi="Segoe UI" w:cs="Segoe UI"/>
+          <w:color w:val="0D0D0D"/>
+          <w:kern w:val="0"/>
+          <w:sz w:val="24"/>
+          <w:szCs w:val="24"/>
+          <w:lang w:eastAsia="en-IN"/>
+          <w14:ligatures w14:val="none"/>
+        </w:rPr>
+      </w:pPr>
+      <w:r>
+        <w:rPr>
+          <w:rFonts w:ascii="Segoe UI" w:eastAsia="Times New Roman" w:hAnsi="Segoe UI" w:cs="Segoe UI"/>
+          <w:b/>
+          <w:bCs/>
+          <w:color w:val="0D0D0D"/>
+          <w:kern w:val="0"/>
+          <w:sz w:val="24"/>
+          <w:szCs w:val="24"/>
+          <w:bdr w:val="single" w:sz="2" w:space="0" w:color="E3E3E3" w:frame="1"/>
+          <w:lang w:eastAsia="en-IN"/>
+          <w14:ligatures w14:val="none"/>
+        </w:rPr>
+        <w:lastRenderedPageBreak/>
+        <w:t>Real DOM vs. Virtual DOM:</w:t>
+      </w:r>
+    </w:p>
+    <w:p>
+      <w:pPr>
+        <w:numPr>
+          <w:ilvl w:val="1"/>
+          <w:numId w:val="2"/>
+        </w:numPr>
+        <w:pBdr>
+          <w:top w:val="single" w:sz="2" w:space="0" w:color="E3E3E3"/>
+          <w:left w:val="single" w:sz="2" w:space="5" w:color="E3E3E3"/>
+          <w:bottom w:val="single" w:sz="2" w:space="0" w:color="E3E3E3"/>
+          <w:right w:val="single" w:sz="2" w:space="0" w:color="E3E3E3"/>
+        </w:pBdr>
+        <w:shd w:val="clear" w:color="auto" w:fill="FFFFFF"/>
+        <w:spacing w:after="0" w:line="240" w:lineRule="auto"/>
+        <w:rPr>
+          <w:rFonts w:ascii="Segoe UI" w:eastAsia="Times New Roman" w:hAnsi="Segoe UI" w:cs="Segoe UI"/>
+          <w:color w:val="0D0D0D"/>
+          <w:kern w:val="0"/>
+          <w:sz w:val="24"/>
+          <w:szCs w:val="24"/>
+          <w:lang w:eastAsia="en-IN"/>
+          <w14:ligatures w14:val="none"/>
+        </w:rPr>
+      </w:pPr>
+      <w:r>
+        <w:rPr>
+          <w:rFonts w:ascii="Segoe UI" w:eastAsia="Times New Roman" w:hAnsi="Segoe UI" w:cs="Segoe UI"/>
+          <w:b/>
+          <w:bCs/>
+          <w:color w:val="0D0D0D"/>
+          <w:kern w:val="0"/>
+          <w:sz w:val="24"/>
+          <w:szCs w:val="24"/>
+          <w:bdr w:val="single" w:sz="2" w:space="0" w:color="E3E3E3" w:frame="1"/>
+          <w:lang w:eastAsia="en-IN"/>
+          <w14:ligatures w14:val="none"/>
+        </w:rPr>
+        <w:t>Real DOM:</w:t>
+      </w:r>
+      <w:r>
+        <w:rPr>
+          <w:rFonts w:ascii="Segoe UI" w:eastAsia="Times New Roman" w:hAnsi="Segoe UI" w:cs="Segoe UI"/>
+          <w:color w:val="0D0D0D"/>
+          <w:kern w:val="0"/>
+          <w:sz w:val="24"/>
+          <w:szCs w:val="24"/>
+          <w:lang w:eastAsia="en-IN"/>
+          <w14:ligatures w14:val="none"/>
+        </w:rPr>
+        <w:t xml:space="preserve"> The DOM represents the structure of an HTML document and provides an interface for interacting with it. The Real DOM is the actual browser's representation of the DOM structure, and every time there is a change in the state of a React component, the Real DOM gets updated.</w:t>
+      </w:r>
+    </w:p>
+    <w:p>
+      <w:pPr>
+        <w:numPr>
+          <w:ilvl w:val="1"/>
+          <w:numId w:val="2"/>
+        </w:numPr>
+        <w:pBdr>
+          <w:top w:val="single" w:sz="2" w:space="0" w:color="E3E3E3"/>
+          <w:left w:val="single" w:sz="2" w:space="5" w:color="E3E3E3"/>
+          <w:bottom w:val="single" w:sz="2" w:space="0" w:color="E3E3E3"/>
+          <w:right w:val="single" w:sz="2" w:space="0" w:color="E3E3E3"/>
+        </w:pBdr>
+        <w:shd w:val="clear" w:color="auto" w:fill="FFFFFF"/>
+        <w:spacing w:after="0" w:line="240" w:lineRule="auto"/>
+        <w:rPr>
+          <w:rFonts w:ascii="Segoe UI" w:eastAsia="Times New Roman" w:hAnsi="Segoe UI" w:cs="Segoe UI"/>
+          <w:color w:val="0D0D0D"/>
+          <w:kern w:val="0"/>
+          <w:sz w:val="24"/>
+          <w:szCs w:val="24"/>
+          <w:lang w:eastAsia="en-IN"/>
+          <w14:ligatures w14:val="none"/>
+        </w:rPr>
+      </w:pPr>
+      <w:r>
+        <w:rPr>
+          <w:rFonts w:ascii="Segoe UI" w:eastAsia="Times New Roman" w:hAnsi="Segoe UI" w:cs="Segoe UI"/>
+          <w:b/>
+          <w:bCs/>
+          <w:color w:val="0D0D0D"/>
+          <w:kern w:val="0"/>
+          <w:sz w:val="24"/>
+          <w:szCs w:val="24"/>
+          <w:bdr w:val="single" w:sz="2" w:space="0" w:color="E3E3E3" w:frame="1"/>
+          <w:lang w:eastAsia="en-IN"/>
+          <w14:ligatures w14:val="none"/>
+        </w:rPr>
+        <w:t>Virtual DOM:</w:t>
+      </w:r>
+      <w:r>
+        <w:rPr>
+          <w:rFonts w:ascii="Segoe UI" w:eastAsia="Times New Roman" w:hAnsi="Segoe UI" w:cs="Segoe UI"/>
+          <w:color w:val="0D0D0D"/>
+          <w:kern w:val="0"/>
+          <w:sz w:val="24"/>
+          <w:szCs w:val="24"/>
+          <w:lang w:eastAsia="en-IN"/>
+          <w14:ligatures w14:val="none"/>
+        </w:rPr>
+        <w:t xml:space="preserve"> The Virtual DOM is a lightweight copy of the Real DOM. Instead of updating the Real DOM directly, </w:t>
+      </w:r>
+      <w:proofErr w:type="gramStart"/>
+      <w:r>
+        <w:rPr>
+          <w:rFonts w:ascii="Segoe UI" w:eastAsia="Times New Roman" w:hAnsi="Segoe UI" w:cs="Segoe UI"/>
+          <w:color w:val="0D0D0D"/>
+          <w:kern w:val="0"/>
+          <w:sz w:val="24"/>
+          <w:szCs w:val="24"/>
+          <w:lang w:eastAsia="en-IN"/>
+          <w14:ligatures w14:val="none"/>
+        </w:rPr>
+        <w:t>React</w:t>
+      </w:r>
+      <w:proofErr w:type="gramEnd"/>
+      <w:r>
+        <w:rPr>
+          <w:rFonts w:ascii="Segoe UI" w:eastAsia="Times New Roman" w:hAnsi="Segoe UI" w:cs="Segoe UI"/>
+          <w:color w:val="0D0D0D"/>
+          <w:kern w:val="0"/>
+          <w:sz w:val="24"/>
+          <w:szCs w:val="24"/>
+          <w:lang w:eastAsia="en-IN"/>
+          <w14:ligatures w14:val="none"/>
+        </w:rPr>
+        <w:t xml:space="preserve"> first updates the Virtual DOM. This allows React to perform operations on the Virtual DOM, which is faster and more efficient than directly manipulating the Real DOM.</w:t>
+      </w:r>
+    </w:p>
+    <w:p>
+      <w:pPr>
+        <w:numPr>
+          <w:ilvl w:val="0"/>
+          <w:numId w:val="2"/>
+        </w:numPr>
+        <w:pBdr>
+          <w:top w:val="single" w:sz="2" w:space="0" w:color="E3E3E3"/>
+          <w:left w:val="single" w:sz="2" w:space="5" w:color="E3E3E3"/>
+          <w:bottom w:val="single" w:sz="2" w:space="0" w:color="E3E3E3"/>
+          <w:right w:val="single" w:sz="2" w:space="0" w:color="E3E3E3"/>
+        </w:pBdr>
+        <w:shd w:val="clear" w:color="auto" w:fill="FFFFFF"/>
+        <w:spacing w:after="0" w:line="240" w:lineRule="auto"/>
+        <w:rPr>
+          <w:rFonts w:ascii="Segoe UI" w:eastAsia="Times New Roman" w:hAnsi="Segoe UI" w:cs="Segoe UI"/>
+          <w:color w:val="0D0D0D"/>
+          <w:kern w:val="0"/>
+          <w:sz w:val="24"/>
+          <w:szCs w:val="24"/>
+          <w:lang w:eastAsia="en-IN"/>
+          <w14:ligatures w14:val="none"/>
+        </w:rPr>
+      </w:pPr>
+      <w:r>
+        <w:rPr>
+          <w:rFonts w:ascii="Segoe UI" w:eastAsia="Times New Roman" w:hAnsi="Segoe UI" w:cs="Segoe UI"/>
+          <w:b/>
+          <w:bCs/>
+          <w:color w:val="0D0D0D"/>
+          <w:kern w:val="0"/>
+          <w:sz w:val="24"/>
+          <w:szCs w:val="24"/>
+          <w:bdr w:val="single" w:sz="2" w:space="0" w:color="E3E3E3" w:frame="1"/>
+          <w:lang w:eastAsia="en-IN"/>
+          <w14:ligatures w14:val="none"/>
+        </w:rPr>
+        <w:t>Reconciliation:</w:t>
+      </w:r>
+    </w:p>
+    <w:p>
+      <w:pPr>
+        <w:numPr>
+          <w:ilvl w:val="1"/>
+          <w:numId w:val="2"/>
+        </w:numPr>
+        <w:pBdr>
+          <w:top w:val="single" w:sz="2" w:space="0" w:color="E3E3E3"/>
+          <w:left w:val="single" w:sz="2" w:space="5" w:color="E3E3E3"/>
+          <w:bottom w:val="single" w:sz="2" w:space="0" w:color="E3E3E3"/>
+          <w:right w:val="single" w:sz="2" w:space="0" w:color="E3E3E3"/>
+        </w:pBdr>
+        <w:shd w:val="clear" w:color="auto" w:fill="FFFFFF"/>
+        <w:spacing w:after="0" w:line="240" w:lineRule="auto"/>
+        <w:rPr>
+          <w:rFonts w:ascii="Segoe UI" w:eastAsia="Times New Roman" w:hAnsi="Segoe UI" w:cs="Segoe UI"/>
+          <w:color w:val="0D0D0D"/>
+          <w:kern w:val="0"/>
+          <w:sz w:val="24"/>
+          <w:szCs w:val="24"/>
+          <w:lang w:eastAsia="en-IN"/>
+          <w14:ligatures w14:val="none"/>
+        </w:rPr>
+      </w:pPr>
+      <w:r>
+        <w:rPr>
+          <w:rFonts w:ascii="Segoe UI" w:eastAsia="Times New Roman" w:hAnsi="Segoe UI" w:cs="Segoe UI"/>
+          <w:color w:val="0D0D0D"/>
+          <w:kern w:val="0"/>
+          <w:sz w:val="24"/>
+          <w:szCs w:val="24"/>
+          <w:lang w:eastAsia="en-IN"/>
+          <w14:ligatures w14:val="none"/>
+        </w:rPr>
+        <w:t>When the state of a React component changes, a new Virtual DOM representation is created.</w:t>
+      </w:r>
+    </w:p>
+    <w:p>
+      <w:pPr>
+        <w:numPr>
+          <w:ilvl w:val="1"/>
+          <w:numId w:val="2"/>
+        </w:numPr>
+        <w:pBdr>
+          <w:top w:val="single" w:sz="2" w:space="0" w:color="E3E3E3"/>
+          <w:left w:val="single" w:sz="2" w:space="5" w:color="E3E3E3"/>
+          <w:bottom w:val="single" w:sz="2" w:space="0" w:color="E3E3E3"/>
+          <w:right w:val="single" w:sz="2" w:space="0" w:color="E3E3E3"/>
+        </w:pBdr>
+        <w:shd w:val="clear" w:color="auto" w:fill="FFFFFF"/>
+        <w:spacing w:after="0" w:line="240" w:lineRule="auto"/>
+        <w:rPr>
+          <w:rFonts w:ascii="Segoe UI" w:eastAsia="Times New Roman" w:hAnsi="Segoe UI" w:cs="Segoe UI"/>
+          <w:color w:val="0D0D0D"/>
+          <w:kern w:val="0"/>
+          <w:sz w:val="24"/>
+          <w:szCs w:val="24"/>
+          <w:lang w:eastAsia="en-IN"/>
+          <w14:ligatures w14:val="none"/>
+        </w:rPr>
+      </w:pPr>
+      <w:r>
+        <w:rPr>
+          <w:rFonts w:ascii="Segoe UI" w:eastAsia="Times New Roman" w:hAnsi="Segoe UI" w:cs="Segoe UI"/>
+          <w:color w:val="0D0D0D"/>
+          <w:kern w:val="0"/>
+          <w:sz w:val="24"/>
+          <w:szCs w:val="24"/>
+          <w:lang w:eastAsia="en-IN"/>
+          <w14:ligatures w14:val="none"/>
+        </w:rPr>
+        <w:t>React then compares this new Virtual DOM with the previous one (diffing).</w:t>
+      </w:r>
+    </w:p>
+    <w:p>
+      <w:pPr>
+        <w:numPr>
+          <w:ilvl w:val="1"/>
+          <w:numId w:val="2"/>
+        </w:numPr>
+        <w:pBdr>
+          <w:top w:val="single" w:sz="2" w:space="0" w:color="E3E3E3"/>
+          <w:left w:val="single" w:sz="2" w:space="5" w:color="E3E3E3"/>
+          <w:bottom w:val="single" w:sz="2" w:space="0" w:color="E3E3E3"/>
+          <w:right w:val="single" w:sz="2" w:space="0" w:color="E3E3E3"/>
+        </w:pBdr>
+        <w:shd w:val="clear" w:color="auto" w:fill="FFFFFF"/>
+        <w:spacing w:after="0" w:line="240" w:lineRule="auto"/>
+        <w:rPr>
+          <w:rFonts w:ascii="Segoe UI" w:eastAsia="Times New Roman" w:hAnsi="Segoe UI" w:cs="Segoe UI"/>
+          <w:color w:val="0D0D0D"/>
+          <w:kern w:val="0"/>
+          <w:sz w:val="24"/>
+          <w:szCs w:val="24"/>
+          <w:lang w:eastAsia="en-IN"/>
+          <w14:ligatures w14:val="none"/>
+        </w:rPr>
+      </w:pPr>
+      <w:r>
+        <w:rPr>
+          <w:rFonts w:ascii="Segoe UI" w:eastAsia="Times New Roman" w:hAnsi="Segoe UI" w:cs="Segoe UI"/>
+          <w:color w:val="0D0D0D"/>
+          <w:kern w:val="0"/>
+          <w:sz w:val="24"/>
+          <w:szCs w:val="24"/>
+          <w:lang w:eastAsia="en-IN"/>
+          <w14:ligatures w14:val="none"/>
+        </w:rPr>
+        <w:t>The difference between the new and old Virtual DOM is calculated efficiently to determine the minimal number of updates needed.</w:t>
+      </w:r>
+    </w:p>
+    <w:p>
+      <w:pPr>
+        <w:numPr>
+          <w:ilvl w:val="0"/>
+          <w:numId w:val="2"/>
+        </w:numPr>
+        <w:pBdr>
+          <w:top w:val="single" w:sz="2" w:space="0" w:color="E3E3E3"/>
+          <w:left w:val="single" w:sz="2" w:space="5" w:color="E3E3E3"/>
+          <w:bottom w:val="single" w:sz="2" w:space="0" w:color="E3E3E3"/>
+          <w:right w:val="single" w:sz="2" w:space="0" w:color="E3E3E3"/>
+        </w:pBdr>
+        <w:shd w:val="clear" w:color="auto" w:fill="FFFFFF"/>
+        <w:spacing w:after="0" w:line="240" w:lineRule="auto"/>
+        <w:rPr>
+          <w:rFonts w:ascii="Segoe UI" w:eastAsia="Times New Roman" w:hAnsi="Segoe UI" w:cs="Segoe UI"/>
+          <w:color w:val="0D0D0D"/>
+          <w:kern w:val="0"/>
+          <w:sz w:val="24"/>
+          <w:szCs w:val="24"/>
+          <w:lang w:eastAsia="en-IN"/>
+          <w14:ligatures w14:val="none"/>
+        </w:rPr>
+      </w:pPr>
+      <w:r>
+        <w:rPr>
+          <w:rFonts w:ascii="Segoe UI" w:eastAsia="Times New Roman" w:hAnsi="Segoe UI" w:cs="Segoe UI"/>
+          <w:b/>
+          <w:bCs/>
+          <w:color w:val="0D0D0D"/>
+          <w:kern w:val="0"/>
+          <w:sz w:val="24"/>
+          <w:szCs w:val="24"/>
+          <w:bdr w:val="single" w:sz="2" w:space="0" w:color="E3E3E3" w:frame="1"/>
+          <w:lang w:eastAsia="en-IN"/>
+          <w14:ligatures w14:val="none"/>
+        </w:rPr>
+        <w:t>Updating the Real DOM:</w:t>
+      </w:r>
+    </w:p>
+    <w:p>
+      <w:pPr>
+        <w:numPr>
+          <w:ilvl w:val="1"/>
+          <w:numId w:val="2"/>
+        </w:numPr>
+        <w:pBdr>
+          <w:top w:val="single" w:sz="2" w:space="0" w:color="E3E3E3"/>
+          <w:left w:val="single" w:sz="2" w:space="5" w:color="E3E3E3"/>
+          <w:bottom w:val="single" w:sz="2" w:space="0" w:color="E3E3E3"/>
+          <w:right w:val="single" w:sz="2" w:space="0" w:color="E3E3E3"/>
+        </w:pBdr>
+        <w:shd w:val="clear" w:color="auto" w:fill="FFFFFF"/>
+        <w:spacing w:after="0" w:line="240" w:lineRule="auto"/>
+        <w:rPr>
+          <w:rFonts w:ascii="Segoe UI" w:eastAsia="Times New Roman" w:hAnsi="Segoe UI" w:cs="Segoe UI"/>
+          <w:color w:val="0D0D0D"/>
+          <w:kern w:val="0"/>
+          <w:sz w:val="24"/>
+          <w:szCs w:val="24"/>
+          <w:lang w:eastAsia="en-IN"/>
+          <w14:ligatures w14:val="none"/>
+        </w:rPr>
+      </w:pPr>
+      <w:r>
+        <w:rPr>
+          <w:rFonts w:ascii="Segoe UI" w:eastAsia="Times New Roman" w:hAnsi="Segoe UI" w:cs="Segoe UI"/>
+          <w:color w:val="0D0D0D"/>
+          <w:kern w:val="0"/>
+          <w:sz w:val="24"/>
+          <w:szCs w:val="24"/>
+          <w:lang w:eastAsia="en-IN"/>
+          <w14:ligatures w14:val="none"/>
+        </w:rPr>
+        <w:t>Once the differences are identified, React updates only the necessary parts of the Real DOM.</w:t>
+      </w:r>
+    </w:p>
+    <w:p>
+      <w:pPr>
+        <w:numPr>
+          <w:ilvl w:val="1"/>
+          <w:numId w:val="2"/>
+        </w:numPr>
+        <w:pBdr>
+          <w:top w:val="single" w:sz="2" w:space="0" w:color="E3E3E3"/>
+          <w:left w:val="single" w:sz="2" w:space="5" w:color="E3E3E3"/>
+          <w:bottom w:val="single" w:sz="2" w:space="0" w:color="E3E3E3"/>
+          <w:right w:val="single" w:sz="2" w:space="0" w:color="E3E3E3"/>
+        </w:pBdr>
+        <w:shd w:val="clear" w:color="auto" w:fill="FFFFFF"/>
+        <w:spacing w:after="0" w:line="240" w:lineRule="auto"/>
+        <w:rPr>
+          <w:rFonts w:ascii="Segoe UI" w:eastAsia="Times New Roman" w:hAnsi="Segoe UI" w:cs="Segoe UI"/>
+          <w:color w:val="0D0D0D"/>
+          <w:kern w:val="0"/>
+          <w:sz w:val="24"/>
+          <w:szCs w:val="24"/>
+          <w:lang w:eastAsia="en-IN"/>
+          <w14:ligatures w14:val="none"/>
+        </w:rPr>
+      </w:pPr>
+      <w:r>
+        <w:rPr>
+          <w:rFonts w:ascii="Segoe UI" w:eastAsia="Times New Roman" w:hAnsi="Segoe UI" w:cs="Segoe UI"/>
+          <w:color w:val="0D0D0D"/>
+          <w:kern w:val="0"/>
+          <w:sz w:val="24"/>
+          <w:szCs w:val="24"/>
+          <w:lang w:eastAsia="en-IN"/>
+          <w14:ligatures w14:val="none"/>
+        </w:rPr>
+        <w:t>This selective update is more efficient than updating the entire Real DOM, especially in large and complex applications.</w:t>
+      </w:r>
+    </w:p>
+    <w:p>
+      <w:pPr>
+        <w:numPr>
+          <w:ilvl w:val="0"/>
+          <w:numId w:val="2"/>
+        </w:numPr>
+        <w:pBdr>
+          <w:top w:val="single" w:sz="2" w:space="0" w:color="E3E3E3"/>
+          <w:left w:val="single" w:sz="2" w:space="5" w:color="E3E3E3"/>
+          <w:bottom w:val="single" w:sz="2" w:space="0" w:color="E3E3E3"/>
+          <w:right w:val="single" w:sz="2" w:space="0" w:color="E3E3E3"/>
+        </w:pBdr>
+        <w:shd w:val="clear" w:color="auto" w:fill="FFFFFF"/>
+        <w:spacing w:after="0" w:line="240" w:lineRule="auto"/>
+        <w:rPr>
+          <w:rFonts w:ascii="Segoe UI" w:eastAsia="Times New Roman" w:hAnsi="Segoe UI" w:cs="Segoe UI"/>
+          <w:color w:val="0D0D0D"/>
+          <w:kern w:val="0"/>
+          <w:sz w:val="24"/>
+          <w:szCs w:val="24"/>
+          <w:lang w:eastAsia="en-IN"/>
+          <w14:ligatures w14:val="none"/>
+        </w:rPr>
+      </w:pPr>
+      <w:r>
+        <w:rPr>
+          <w:rFonts w:ascii="Segoe UI" w:eastAsia="Times New Roman" w:hAnsi="Segoe UI" w:cs="Segoe UI"/>
+          <w:b/>
+          <w:bCs/>
+          <w:color w:val="0D0D0D"/>
+          <w:kern w:val="0"/>
+          <w:sz w:val="24"/>
+          <w:szCs w:val="24"/>
+          <w:bdr w:val="single" w:sz="2" w:space="0" w:color="E3E3E3" w:frame="1"/>
+          <w:lang w:eastAsia="en-IN"/>
+          <w14:ligatures w14:val="none"/>
+        </w:rPr>
+        <w:t>Benefits:</w:t>
+      </w:r>
+    </w:p>
+    <w:p>
+      <w:pPr>
+        <w:numPr>
+          <w:ilvl w:val="1"/>
+          <w:numId w:val="2"/>
+        </w:numPr>
+        <w:pBdr>
+          <w:top w:val="single" w:sz="2" w:space="0" w:color="E3E3E3"/>
+          <w:left w:val="single" w:sz="2" w:space="5" w:color="E3E3E3"/>
+          <w:bottom w:val="single" w:sz="2" w:space="0" w:color="E3E3E3"/>
+          <w:right w:val="single" w:sz="2" w:space="0" w:color="E3E3E3"/>
+        </w:pBdr>
+        <w:shd w:val="clear" w:color="auto" w:fill="FFFFFF"/>
+        <w:spacing w:after="0" w:line="240" w:lineRule="auto"/>
+        <w:rPr>
+          <w:rFonts w:ascii="Segoe UI" w:eastAsia="Times New Roman" w:hAnsi="Segoe UI" w:cs="Segoe UI"/>
+          <w:color w:val="0D0D0D"/>
+          <w:kern w:val="0"/>
+          <w:sz w:val="24"/>
+          <w:szCs w:val="24"/>
+          <w:lang w:eastAsia="en-IN"/>
+          <w14:ligatures w14:val="none"/>
+        </w:rPr>
+      </w:pPr>
+      <w:r>
+        <w:rPr>
+          <w:rFonts w:ascii="Segoe UI" w:eastAsia="Times New Roman" w:hAnsi="Segoe UI" w:cs="Segoe UI"/>
+          <w:b/>
+          <w:bCs/>
+          <w:color w:val="0D0D0D"/>
+          <w:kern w:val="0"/>
+          <w:sz w:val="24"/>
+          <w:szCs w:val="24"/>
+          <w:bdr w:val="single" w:sz="2" w:space="0" w:color="E3E3E3" w:frame="1"/>
+          <w:lang w:eastAsia="en-IN"/>
+          <w14:ligatures w14:val="none"/>
+        </w:rPr>
+        <w:t>Performance:</w:t>
+      </w:r>
+      <w:r>
+        <w:rPr>
+          <w:rFonts w:ascii="Segoe UI" w:eastAsia="Times New Roman" w:hAnsi="Segoe UI" w:cs="Segoe UI"/>
+          <w:color w:val="0D0D0D"/>
+          <w:kern w:val="0"/>
+          <w:sz w:val="24"/>
+          <w:szCs w:val="24"/>
+          <w:lang w:eastAsia="en-IN"/>
+          <w14:ligatures w14:val="none"/>
+        </w:rPr>
+        <w:t xml:space="preserve"> Manipulating the Virtual DOM is faster than directly manipulating the Real DOM because the Virtual DOM is an in-memory representation and doesn't involve interacting with the actual browser's rendering engine until necessary.</w:t>
+      </w:r>
+    </w:p>
+    <w:p>
+      <w:pPr>
+        <w:numPr>
+          <w:ilvl w:val="1"/>
+          <w:numId w:val="2"/>
+        </w:numPr>
+        <w:pBdr>
+          <w:top w:val="single" w:sz="2" w:space="0" w:color="E3E3E3"/>
+          <w:left w:val="single" w:sz="2" w:space="5" w:color="E3E3E3"/>
+          <w:bottom w:val="single" w:sz="2" w:space="0" w:color="E3E3E3"/>
+          <w:right w:val="single" w:sz="2" w:space="0" w:color="E3E3E3"/>
+        </w:pBdr>
+        <w:shd w:val="clear" w:color="auto" w:fill="FFFFFF"/>
+        <w:spacing w:after="0" w:line="240" w:lineRule="auto"/>
+        <w:rPr>
+          <w:rFonts w:ascii="Segoe UI" w:eastAsia="Times New Roman" w:hAnsi="Segoe UI" w:cs="Segoe UI"/>
+          <w:color w:val="0D0D0D"/>
+          <w:kern w:val="0"/>
+          <w:sz w:val="24"/>
+          <w:szCs w:val="24"/>
+          <w:lang w:eastAsia="en-IN"/>
+          <w14:ligatures w14:val="none"/>
+        </w:rPr>
+      </w:pPr>
+      <w:r>
+        <w:rPr>
+          <w:rFonts w:ascii="Segoe UI" w:eastAsia="Times New Roman" w:hAnsi="Segoe UI" w:cs="Segoe UI"/>
+          <w:b/>
+          <w:bCs/>
+          <w:color w:val="0D0D0D"/>
+          <w:kern w:val="0"/>
+          <w:sz w:val="24"/>
+          <w:szCs w:val="24"/>
+          <w:bdr w:val="single" w:sz="2" w:space="0" w:color="E3E3E3" w:frame="1"/>
+          <w:lang w:eastAsia="en-IN"/>
+          <w14:ligatures w14:val="none"/>
+        </w:rPr>
+        <w:t>Efficiency:</w:t>
+      </w:r>
+      <w:r>
+        <w:rPr>
+          <w:rFonts w:ascii="Segoe UI" w:eastAsia="Times New Roman" w:hAnsi="Segoe UI" w:cs="Segoe UI"/>
+          <w:color w:val="0D0D0D"/>
+          <w:kern w:val="0"/>
+          <w:sz w:val="24"/>
+          <w:szCs w:val="24"/>
+          <w:lang w:eastAsia="en-IN"/>
+          <w14:ligatures w14:val="none"/>
+        </w:rPr>
+        <w:t xml:space="preserve"> By calculating and applying only the necessary changes to the Real DOM, </w:t>
+      </w:r>
+      <w:proofErr w:type="gramStart"/>
+      <w:r>
+        <w:rPr>
+          <w:rFonts w:ascii="Segoe UI" w:eastAsia="Times New Roman" w:hAnsi="Segoe UI" w:cs="Segoe UI"/>
+          <w:color w:val="0D0D0D"/>
+          <w:kern w:val="0"/>
+          <w:sz w:val="24"/>
+          <w:szCs w:val="24"/>
+          <w:lang w:eastAsia="en-IN"/>
+          <w14:ligatures w14:val="none"/>
+        </w:rPr>
+        <w:t>React</w:t>
+      </w:r>
+      <w:proofErr w:type="gramEnd"/>
+      <w:r>
+        <w:rPr>
+          <w:rFonts w:ascii="Segoe UI" w:eastAsia="Times New Roman" w:hAnsi="Segoe UI" w:cs="Segoe UI"/>
+          <w:color w:val="0D0D0D"/>
+          <w:kern w:val="0"/>
+          <w:sz w:val="24"/>
+          <w:szCs w:val="24"/>
+          <w:lang w:eastAsia="en-IN"/>
+          <w14:ligatures w14:val="none"/>
+        </w:rPr>
+        <w:t xml:space="preserve"> minimizes the performance impact of updates.</w:t>
+      </w:r>
+    </w:p>
+    <w:p>
+      <w:pPr>
+        <w:numPr>
+          <w:ilvl w:val="0"/>
+          <w:numId w:val="2"/>
+        </w:numPr>
+        <w:pBdr>
+          <w:top w:val="single" w:sz="2" w:space="0" w:color="E3E3E3"/>
+          <w:left w:val="single" w:sz="2" w:space="5" w:color="E3E3E3"/>
+          <w:bottom w:val="single" w:sz="2" w:space="0" w:color="E3E3E3"/>
+          <w:right w:val="single" w:sz="2" w:space="0" w:color="E3E3E3"/>
+        </w:pBdr>
+        <w:shd w:val="clear" w:color="auto" w:fill="FFFFFF"/>
+        <w:spacing w:after="0" w:line="240" w:lineRule="auto"/>
+        <w:rPr>
+          <w:rFonts w:ascii="Segoe UI" w:eastAsia="Times New Roman" w:hAnsi="Segoe UI" w:cs="Segoe UI"/>
+          <w:color w:val="0D0D0D"/>
+          <w:kern w:val="0"/>
+          <w:sz w:val="24"/>
+          <w:szCs w:val="24"/>
+          <w:lang w:eastAsia="en-IN"/>
+          <w14:ligatures w14:val="none"/>
+        </w:rPr>
+      </w:pPr>
+      <w:r>
+        <w:rPr>
+          <w:rFonts w:ascii="Segoe UI" w:eastAsia="Times New Roman" w:hAnsi="Segoe UI" w:cs="Segoe UI"/>
+          <w:b/>
+          <w:bCs/>
+          <w:color w:val="0D0D0D"/>
+          <w:kern w:val="0"/>
+          <w:sz w:val="24"/>
+          <w:szCs w:val="24"/>
+          <w:bdr w:val="single" w:sz="2" w:space="0" w:color="E3E3E3" w:frame="1"/>
+          <w:lang w:eastAsia="en-IN"/>
+          <w14:ligatures w14:val="none"/>
+        </w:rPr>
+        <w:t>React Reconciliation Algorithm:</w:t>
+      </w:r>
+    </w:p>
+    <w:p>
+      <w:pPr>
+        <w:numPr>
+          <w:ilvl w:val="1"/>
+          <w:numId w:val="2"/>
+        </w:numPr>
+        <w:pBdr>
+          <w:top w:val="single" w:sz="2" w:space="0" w:color="E3E3E3"/>
+          <w:left w:val="single" w:sz="2" w:space="5" w:color="E3E3E3"/>
+          <w:bottom w:val="single" w:sz="2" w:space="0" w:color="E3E3E3"/>
+          <w:right w:val="single" w:sz="2" w:space="0" w:color="E3E3E3"/>
+        </w:pBdr>
+        <w:shd w:val="clear" w:color="auto" w:fill="FFFFFF"/>
+        <w:spacing w:after="0" w:line="240" w:lineRule="auto"/>
+        <w:rPr>
+          <w:rFonts w:ascii="Segoe UI" w:eastAsia="Times New Roman" w:hAnsi="Segoe UI" w:cs="Segoe UI"/>
+          <w:color w:val="0D0D0D"/>
+          <w:kern w:val="0"/>
+          <w:sz w:val="24"/>
+          <w:szCs w:val="24"/>
+          <w:lang w:eastAsia="en-IN"/>
+          <w14:ligatures w14:val="none"/>
+        </w:rPr>
+      </w:pPr>
+      <w:r>
+        <w:rPr>
+          <w:rFonts w:ascii="Segoe UI" w:eastAsia="Times New Roman" w:hAnsi="Segoe UI" w:cs="Segoe UI"/>
+          <w:color w:val="0D0D0D"/>
+          <w:kern w:val="0"/>
+          <w:sz w:val="24"/>
+          <w:szCs w:val="24"/>
+          <w:lang w:eastAsia="en-IN"/>
+          <w14:ligatures w14:val="none"/>
+        </w:rPr>
+        <w:t>React uses a reconciliation algorithm to efficiently update the Virtual DOM and determine the minimal set of changes needed to update the Real DOM.</w:t>
+      </w:r>
+    </w:p>
+    <w:p>
+      <w:pPr>
+        <w:numPr>
+          <w:ilvl w:val="1"/>
+          <w:numId w:val="2"/>
+        </w:numPr>
+        <w:pBdr>
+          <w:top w:val="single" w:sz="2" w:space="0" w:color="E3E3E3"/>
+          <w:left w:val="single" w:sz="2" w:space="5" w:color="E3E3E3"/>
+          <w:bottom w:val="single" w:sz="2" w:space="0" w:color="E3E3E3"/>
+          <w:right w:val="single" w:sz="2" w:space="0" w:color="E3E3E3"/>
+        </w:pBdr>
+        <w:shd w:val="clear" w:color="auto" w:fill="FFFFFF"/>
+        <w:spacing w:after="0" w:line="240" w:lineRule="auto"/>
+        <w:rPr>
+          <w:rFonts w:ascii="Segoe UI" w:eastAsia="Times New Roman" w:hAnsi="Segoe UI" w:cs="Segoe UI"/>
+          <w:color w:val="0D0D0D"/>
+          <w:kern w:val="0"/>
+          <w:sz w:val="24"/>
+          <w:szCs w:val="24"/>
+          <w:lang w:eastAsia="en-IN"/>
+          <w14:ligatures w14:val="none"/>
+        </w:rPr>
+      </w:pPr>
+      <w:r>
+        <w:rPr>
+          <w:rFonts w:ascii="Segoe UI" w:eastAsia="Times New Roman" w:hAnsi="Segoe UI" w:cs="Segoe UI"/>
+          <w:color w:val="0D0D0D"/>
+          <w:kern w:val="0"/>
+          <w:sz w:val="24"/>
+          <w:szCs w:val="24"/>
+          <w:lang w:eastAsia="en-IN"/>
+          <w14:ligatures w14:val="none"/>
+        </w:rPr>
+        <w:t>It employs a diffing strategy to identify what has changed, and the algorithm attempts to optimize for performance.</w:t>
+      </w:r>
+    </w:p>
+    <w:p>
+      <w:pPr>
+        <w:rPr>
+          <w:sz w:val="36"/>
+          <w:szCs w:val="36"/>
+        </w:rPr>
+      </w:pPr>
     </w:p>
     <w:p>
       <w:pPr>
@@ -1769,6 +3732,1746 @@
         <w:tabs>
           <w:tab w:val="left" w:pos="1714"/>
         </w:tabs>
+        <w:rPr>
+          <w:sz w:val="36"/>
+          <w:szCs w:val="36"/>
+        </w:rPr>
+      </w:pPr>
+      <w:hyperlink r:id="rId11" w:history="1">
+        <w:r>
+          <w:rPr>
+            <w:rStyle w:val="Hyperlink"/>
+            <w:sz w:val="36"/>
+            <w:szCs w:val="36"/>
+          </w:rPr>
+          <w:t>Documentation</w:t>
+        </w:r>
+      </w:hyperlink>
+    </w:p>
+    <w:p>
+      <w:pPr>
+        <w:tabs>
+          <w:tab w:val="left" w:pos="1714"/>
+        </w:tabs>
+        <w:rPr>
+          <w:b/>
+          <w:bCs/>
+          <w:sz w:val="72"/>
+          <w:szCs w:val="72"/>
+        </w:rPr>
+      </w:pPr>
+      <w:r>
+        <w:rPr>
+          <w:b/>
+          <w:bCs/>
+          <w:sz w:val="72"/>
+          <w:szCs w:val="72"/>
+        </w:rPr>
+        <w:lastRenderedPageBreak/>
+        <w:drawing>
+          <wp:anchor distT="0" distB="0" distL="114300" distR="114300" simplePos="0" relativeHeight="251664384" behindDoc="0" locked="0" layoutInCell="1" allowOverlap="1" wp14:anchorId="6D255374" wp14:editId="57045D88">
+            <wp:simplePos x="0" y="0"/>
+            <wp:positionH relativeFrom="column">
+              <wp:posOffset>-342900</wp:posOffset>
+            </wp:positionH>
+            <wp:positionV relativeFrom="paragraph">
+              <wp:posOffset>675640</wp:posOffset>
+            </wp:positionV>
+            <wp:extent cx="5657850" cy="2971800"/>
+            <wp:effectExtent l="0" t="0" r="0" b="0"/>
+            <wp:wrapSquare wrapText="bothSides"/>
+            <wp:docPr id="66619643" name="Picture 1"/>
+            <wp:cNvGraphicFramePr>
+              <a:graphicFrameLocks xmlns:a="http://schemas.openxmlformats.org/drawingml/2006/main" noChangeAspect="1"/>
+            </wp:cNvGraphicFramePr>
+            <a:graphic xmlns:a="http://schemas.openxmlformats.org/drawingml/2006/main">
+              <a:graphicData uri="http://schemas.openxmlformats.org/drawingml/2006/picture">
+                <pic:pic xmlns:pic="http://schemas.openxmlformats.org/drawingml/2006/picture">
+                  <pic:nvPicPr>
+                    <pic:cNvPr id="66619643" name=""/>
+                    <pic:cNvPicPr/>
+                  </pic:nvPicPr>
+                  <pic:blipFill rotWithShape="1">
+                    <a:blip r:embed="rId12">
+                      <a:extLst>
+                        <a:ext uri="{28A0092B-C50C-407E-A947-70E740481C1C}">
+                          <a14:useLocalDpi xmlns:a14="http://schemas.microsoft.com/office/drawing/2010/main" val="0"/>
+                        </a:ext>
+                      </a:extLst>
+                    </a:blip>
+                    <a:srcRect l="2659" t="14841" r="28374" b="8127"/>
+                    <a:stretch/>
+                  </pic:blipFill>
+                  <pic:spPr bwMode="auto">
+                    <a:xfrm>
+                      <a:off x="0" y="0"/>
+                      <a:ext cx="5657850" cy="2971800"/>
+                    </a:xfrm>
+                    <a:prstGeom prst="rect">
+                      <a:avLst/>
+                    </a:prstGeom>
+                    <a:ln>
+                      <a:noFill/>
+                    </a:ln>
+                    <a:extLst>
+                      <a:ext uri="{53640926-AAD7-44D8-BBD7-CCE9431645EC}">
+                        <a14:shadowObscured xmlns:a14="http://schemas.microsoft.com/office/drawing/2010/main"/>
+                      </a:ext>
+                    </a:extLst>
+                  </pic:spPr>
+                </pic:pic>
+              </a:graphicData>
+            </a:graphic>
+            <wp14:sizeRelH relativeFrom="margin">
+              <wp14:pctWidth>0</wp14:pctWidth>
+            </wp14:sizeRelH>
+            <wp14:sizeRelV relativeFrom="margin">
+              <wp14:pctHeight>0</wp14:pctHeight>
+            </wp14:sizeRelV>
+          </wp:anchor>
+        </w:drawing>
+      </w:r>
+      <w:r>
+        <w:rPr>
+          <w:b/>
+          <w:bCs/>
+          <w:sz w:val="72"/>
+          <w:szCs w:val="72"/>
+        </w:rPr>
+        <w:t>JSX in react</w:t>
+      </w:r>
+    </w:p>
+    <w:p>
+      <w:pPr>
+        <w:tabs>
+          <w:tab w:val="left" w:pos="1714"/>
+        </w:tabs>
+        <w:rPr>
+          <w:b/>
+          <w:bCs/>
+          <w:sz w:val="72"/>
+          <w:szCs w:val="72"/>
+        </w:rPr>
+      </w:pPr>
+    </w:p>
+    <w:p>
+      <w:pPr>
+        <w:tabs>
+          <w:tab w:val="left" w:pos="1714"/>
+        </w:tabs>
+        <w:rPr>
+          <w:sz w:val="36"/>
+          <w:szCs w:val="36"/>
+        </w:rPr>
+      </w:pPr>
+    </w:p>
+    <w:p>
+      <w:pPr>
+        <w:tabs>
+          <w:tab w:val="left" w:pos="1714"/>
+        </w:tabs>
+        <w:rPr>
+          <w:sz w:val="36"/>
+          <w:szCs w:val="36"/>
+        </w:rPr>
+      </w:pPr>
+    </w:p>
+    <w:p>
+      <w:pPr>
+        <w:tabs>
+          <w:tab w:val="left" w:pos="1714"/>
+        </w:tabs>
+        <w:rPr>
+          <w:sz w:val="36"/>
+          <w:szCs w:val="36"/>
+        </w:rPr>
+      </w:pPr>
+    </w:p>
+    <w:p>
+      <w:pPr>
+        <w:tabs>
+          <w:tab w:val="left" w:pos="1714"/>
+        </w:tabs>
+        <w:rPr>
+          <w:sz w:val="36"/>
+          <w:szCs w:val="36"/>
+        </w:rPr>
+      </w:pPr>
+    </w:p>
+    <w:p>
+      <w:pPr>
+        <w:tabs>
+          <w:tab w:val="left" w:pos="1714"/>
+        </w:tabs>
+        <w:rPr>
+          <w:sz w:val="36"/>
+          <w:szCs w:val="36"/>
+        </w:rPr>
+      </w:pPr>
+    </w:p>
+    <w:p>
+      <w:pPr>
+        <w:tabs>
+          <w:tab w:val="left" w:pos="1714"/>
+        </w:tabs>
+        <w:rPr>
+          <w:sz w:val="36"/>
+          <w:szCs w:val="36"/>
+        </w:rPr>
+      </w:pPr>
+    </w:p>
+    <w:p>
+      <w:pPr>
+        <w:tabs>
+          <w:tab w:val="left" w:pos="1714"/>
+        </w:tabs>
+        <w:rPr>
+          <w:sz w:val="36"/>
+          <w:szCs w:val="36"/>
+        </w:rPr>
+      </w:pPr>
+      <w:r>
+        <w:rPr>
+          <w:sz w:val="36"/>
+          <w:szCs w:val="36"/>
+        </w:rPr>
+        <w:drawing>
+          <wp:anchor distT="0" distB="0" distL="114300" distR="114300" simplePos="0" relativeHeight="251665408" behindDoc="0" locked="0" layoutInCell="1" allowOverlap="1" wp14:anchorId="2E10963C" wp14:editId="46C8CB29">
+            <wp:simplePos x="0" y="0"/>
+            <wp:positionH relativeFrom="column">
+              <wp:posOffset>-419735</wp:posOffset>
+            </wp:positionH>
+            <wp:positionV relativeFrom="paragraph">
+              <wp:posOffset>433705</wp:posOffset>
+            </wp:positionV>
+            <wp:extent cx="5705475" cy="3880485"/>
+            <wp:effectExtent l="0" t="0" r="9525" b="5715"/>
+            <wp:wrapSquare wrapText="bothSides"/>
+            <wp:docPr id="1054714783" name="Picture 1"/>
+            <wp:cNvGraphicFramePr>
+              <a:graphicFrameLocks xmlns:a="http://schemas.openxmlformats.org/drawingml/2006/main" noChangeAspect="1"/>
+            </wp:cNvGraphicFramePr>
+            <a:graphic xmlns:a="http://schemas.openxmlformats.org/drawingml/2006/main">
+              <a:graphicData uri="http://schemas.openxmlformats.org/drawingml/2006/picture">
+                <pic:pic xmlns:pic="http://schemas.openxmlformats.org/drawingml/2006/picture">
+                  <pic:nvPicPr>
+                    <pic:cNvPr id="1054714783" name=""/>
+                    <pic:cNvPicPr/>
+                  </pic:nvPicPr>
+                  <pic:blipFill>
+                    <a:blip r:embed="rId13">
+                      <a:extLst>
+                        <a:ext uri="{28A0092B-C50C-407E-A947-70E740481C1C}">
+                          <a14:useLocalDpi xmlns:a14="http://schemas.microsoft.com/office/drawing/2010/main" val="0"/>
+                        </a:ext>
+                      </a:extLst>
+                    </a:blip>
+                    <a:stretch>
+                      <a:fillRect/>
+                    </a:stretch>
+                  </pic:blipFill>
+                  <pic:spPr>
+                    <a:xfrm>
+                      <a:off x="0" y="0"/>
+                      <a:ext cx="5705475" cy="3880485"/>
+                    </a:xfrm>
+                    <a:prstGeom prst="rect">
+                      <a:avLst/>
+                    </a:prstGeom>
+                  </pic:spPr>
+                </pic:pic>
+              </a:graphicData>
+            </a:graphic>
+            <wp14:sizeRelH relativeFrom="margin">
+              <wp14:pctWidth>0</wp14:pctWidth>
+            </wp14:sizeRelH>
+            <wp14:sizeRelV relativeFrom="margin">
+              <wp14:pctHeight>0</wp14:pctHeight>
+            </wp14:sizeRelV>
+          </wp:anchor>
+        </w:drawing>
+      </w:r>
+      <w:r>
+        <w:rPr>
+          <w:sz w:val="36"/>
+          <w:szCs w:val="36"/>
+        </w:rPr>
+        <w:t>Example code of JSX</w:t>
+      </w:r>
+    </w:p>
+    <w:p>
+      <w:pPr>
+        <w:tabs>
+          <w:tab w:val="left" w:pos="1714"/>
+        </w:tabs>
+        <w:rPr>
+          <w:sz w:val="36"/>
+          <w:szCs w:val="36"/>
+        </w:rPr>
+      </w:pPr>
+    </w:p>
+    <w:p>
+      <w:pPr>
+        <w:tabs>
+          <w:tab w:val="left" w:pos="1714"/>
+        </w:tabs>
+        <w:rPr>
+          <w:sz w:val="36"/>
+          <w:szCs w:val="36"/>
+        </w:rPr>
+      </w:pPr>
+    </w:p>
+    <w:p>
+      <w:pPr>
+        <w:tabs>
+          <w:tab w:val="left" w:pos="1714"/>
+        </w:tabs>
+        <w:rPr>
+          <w:sz w:val="36"/>
+          <w:szCs w:val="36"/>
+        </w:rPr>
+      </w:pPr>
+    </w:p>
+    <w:p>
+      <w:pPr>
+        <w:tabs>
+          <w:tab w:val="left" w:pos="1714"/>
+        </w:tabs>
+        <w:rPr>
+          <w:sz w:val="36"/>
+          <w:szCs w:val="36"/>
+        </w:rPr>
+      </w:pPr>
+    </w:p>
+    <w:p>
+      <w:pPr>
+        <w:tabs>
+          <w:tab w:val="left" w:pos="1714"/>
+        </w:tabs>
+        <w:rPr>
+          <w:sz w:val="36"/>
+          <w:szCs w:val="36"/>
+        </w:rPr>
+      </w:pPr>
+    </w:p>
+    <w:p>
+      <w:pPr>
+        <w:tabs>
+          <w:tab w:val="left" w:pos="1714"/>
+        </w:tabs>
+        <w:rPr>
+          <w:sz w:val="36"/>
+          <w:szCs w:val="36"/>
+        </w:rPr>
+      </w:pPr>
+    </w:p>
+    <w:p>
+      <w:pPr>
+        <w:tabs>
+          <w:tab w:val="left" w:pos="1714"/>
+        </w:tabs>
+        <w:rPr>
+          <w:sz w:val="36"/>
+          <w:szCs w:val="36"/>
+        </w:rPr>
+      </w:pPr>
+    </w:p>
+    <w:p>
+      <w:pPr>
+        <w:tabs>
+          <w:tab w:val="left" w:pos="1714"/>
+        </w:tabs>
+        <w:rPr>
+          <w:sz w:val="36"/>
+          <w:szCs w:val="36"/>
+        </w:rPr>
+      </w:pPr>
+    </w:p>
+    <w:p>
+      <w:pPr>
+        <w:tabs>
+          <w:tab w:val="left" w:pos="1714"/>
+        </w:tabs>
+        <w:rPr>
+          <w:sz w:val="36"/>
+          <w:szCs w:val="36"/>
+        </w:rPr>
+      </w:pPr>
+    </w:p>
+    <w:p>
+      <w:pPr>
+        <w:tabs>
+          <w:tab w:val="left" w:pos="1714"/>
+        </w:tabs>
+        <w:rPr>
+          <w:sz w:val="36"/>
+          <w:szCs w:val="36"/>
+        </w:rPr>
+      </w:pPr>
+    </w:p>
+    <w:p>
+      <w:pPr>
+        <w:tabs>
+          <w:tab w:val="left" w:pos="1714"/>
+        </w:tabs>
+        <w:rPr>
+          <w:sz w:val="36"/>
+          <w:szCs w:val="36"/>
+        </w:rPr>
+      </w:pPr>
+    </w:p>
+    <w:p>
+      <w:pPr>
+        <w:tabs>
+          <w:tab w:val="left" w:pos="1714"/>
+        </w:tabs>
+        <w:rPr>
+          <w:sz w:val="36"/>
+          <w:szCs w:val="36"/>
+        </w:rPr>
+      </w:pPr>
+      <w:r>
+        <w:rPr>
+          <w:sz w:val="36"/>
+          <w:szCs w:val="36"/>
+        </w:rPr>
+        <w:lastRenderedPageBreak/>
+        <w:t xml:space="preserve">Yes we are writing HTML in a JS file and still not getting any error this is because </w:t>
+      </w:r>
+      <w:proofErr w:type="gramStart"/>
+      <w:r>
+        <w:rPr>
+          <w:sz w:val="36"/>
+          <w:szCs w:val="36"/>
+        </w:rPr>
+        <w:t>Babel(</w:t>
+      </w:r>
+      <w:proofErr w:type="gramEnd"/>
+      <w:r>
+        <w:rPr>
+          <w:sz w:val="36"/>
+          <w:szCs w:val="36"/>
+        </w:rPr>
+        <w:t xml:space="preserve">A JS compiler) convert this </w:t>
+      </w:r>
+      <w:proofErr w:type="spellStart"/>
+      <w:r>
+        <w:rPr>
+          <w:sz w:val="36"/>
+          <w:szCs w:val="36"/>
+        </w:rPr>
+        <w:t>jsx</w:t>
+      </w:r>
+      <w:proofErr w:type="spellEnd"/>
+      <w:r>
+        <w:rPr>
+          <w:sz w:val="36"/>
+          <w:szCs w:val="36"/>
+        </w:rPr>
+        <w:t xml:space="preserve"> into pure </w:t>
+      </w:r>
+      <w:proofErr w:type="spellStart"/>
+      <w:r>
+        <w:rPr>
+          <w:sz w:val="36"/>
+          <w:szCs w:val="36"/>
+        </w:rPr>
+        <w:t>javascript</w:t>
+      </w:r>
+      <w:proofErr w:type="spellEnd"/>
+      <w:r>
+        <w:rPr>
+          <w:sz w:val="36"/>
+          <w:szCs w:val="36"/>
+        </w:rPr>
+        <w:t xml:space="preserve">. So, when our web page </w:t>
+      </w:r>
+      <w:proofErr w:type="gramStart"/>
+      <w:r>
+        <w:rPr>
+          <w:sz w:val="36"/>
+          <w:szCs w:val="36"/>
+        </w:rPr>
+        <w:t>see</w:t>
+      </w:r>
+      <w:proofErr w:type="gramEnd"/>
+      <w:r>
+        <w:rPr>
+          <w:sz w:val="36"/>
+          <w:szCs w:val="36"/>
+        </w:rPr>
+        <w:t xml:space="preserve"> this code it see it as </w:t>
+      </w:r>
+      <w:proofErr w:type="spellStart"/>
+      <w:r>
+        <w:rPr>
+          <w:sz w:val="36"/>
+          <w:szCs w:val="36"/>
+        </w:rPr>
+        <w:t>js</w:t>
+      </w:r>
+      <w:proofErr w:type="spellEnd"/>
+      <w:r>
+        <w:rPr>
+          <w:sz w:val="36"/>
+          <w:szCs w:val="36"/>
+        </w:rPr>
+        <w:t xml:space="preserve"> not </w:t>
+      </w:r>
+      <w:proofErr w:type="spellStart"/>
+      <w:r>
+        <w:rPr>
+          <w:sz w:val="36"/>
+          <w:szCs w:val="36"/>
+        </w:rPr>
+        <w:t>jsx</w:t>
+      </w:r>
+      <w:proofErr w:type="spellEnd"/>
+      <w:r>
+        <w:rPr>
+          <w:sz w:val="36"/>
+          <w:szCs w:val="36"/>
+        </w:rPr>
+        <w:t>. That’s why we don’t see any kind of compilation or run-time error.</w:t>
+      </w:r>
+    </w:p>
+    <w:p>
+      <w:pPr>
+        <w:tabs>
+          <w:tab w:val="left" w:pos="1714"/>
+        </w:tabs>
+        <w:rPr>
+          <w:sz w:val="36"/>
+          <w:szCs w:val="36"/>
+        </w:rPr>
+      </w:pPr>
+    </w:p>
+    <w:p>
+      <w:pPr>
+        <w:tabs>
+          <w:tab w:val="left" w:pos="1714"/>
+        </w:tabs>
+        <w:rPr>
+          <w:b/>
+          <w:bCs/>
+          <w:sz w:val="36"/>
+          <w:szCs w:val="36"/>
+        </w:rPr>
+      </w:pPr>
+      <w:r>
+        <w:rPr>
+          <w:b/>
+          <w:bCs/>
+          <w:sz w:val="36"/>
+          <w:szCs w:val="36"/>
+        </w:rPr>
+        <w:t>Rules of writing JSX</w:t>
+      </w:r>
+    </w:p>
+    <w:p>
+      <w:pPr>
+        <w:pStyle w:val="ListParagraph"/>
+        <w:numPr>
+          <w:ilvl w:val="0"/>
+          <w:numId w:val="3"/>
+        </w:numPr>
+        <w:tabs>
+          <w:tab w:val="left" w:pos="1714"/>
+        </w:tabs>
+        <w:rPr>
+          <w:b/>
+          <w:bCs/>
+          <w:sz w:val="36"/>
+          <w:szCs w:val="36"/>
+        </w:rPr>
+      </w:pPr>
+      <w:r>
+        <w:rPr>
+          <w:b/>
+          <w:bCs/>
+          <w:sz w:val="36"/>
+          <w:szCs w:val="36"/>
+        </w:rPr>
+        <w:t>HTML code must wrap into one top level element.</w:t>
+      </w:r>
+    </w:p>
+    <w:p>
+      <w:pPr>
+        <w:tabs>
+          <w:tab w:val="left" w:pos="1714"/>
+        </w:tabs>
+        <w:ind w:left="360"/>
+        <w:rPr>
+          <w:b/>
+          <w:bCs/>
+          <w:sz w:val="36"/>
+          <w:szCs w:val="36"/>
+        </w:rPr>
+      </w:pPr>
+      <w:r>
+        <w:rPr>
+          <w:b/>
+          <w:bCs/>
+          <w:sz w:val="36"/>
+          <w:szCs w:val="36"/>
+        </w:rPr>
+        <w:drawing>
+          <wp:anchor distT="0" distB="0" distL="114300" distR="114300" simplePos="0" relativeHeight="251666432" behindDoc="0" locked="0" layoutInCell="1" allowOverlap="1" wp14:anchorId="50E2CCC1" wp14:editId="18600599">
+            <wp:simplePos x="1143000" y="3733800"/>
+            <wp:positionH relativeFrom="column">
+              <wp:align>left</wp:align>
+            </wp:positionH>
+            <wp:positionV relativeFrom="paragraph">
+              <wp:align>top</wp:align>
+            </wp:positionV>
+            <wp:extent cx="2590800" cy="1440574"/>
+            <wp:effectExtent l="0" t="0" r="0" b="7620"/>
+            <wp:wrapSquare wrapText="bothSides"/>
+            <wp:docPr id="1643553727" name="Picture 1"/>
+            <wp:cNvGraphicFramePr>
+              <a:graphicFrameLocks xmlns:a="http://schemas.openxmlformats.org/drawingml/2006/main" noChangeAspect="1"/>
+            </wp:cNvGraphicFramePr>
+            <a:graphic xmlns:a="http://schemas.openxmlformats.org/drawingml/2006/main">
+              <a:graphicData uri="http://schemas.openxmlformats.org/drawingml/2006/picture">
+                <pic:pic xmlns:pic="http://schemas.openxmlformats.org/drawingml/2006/picture">
+                  <pic:nvPicPr>
+                    <pic:cNvPr id="1643553727" name=""/>
+                    <pic:cNvPicPr/>
+                  </pic:nvPicPr>
+                  <pic:blipFill>
+                    <a:blip r:embed="rId14">
+                      <a:extLst>
+                        <a:ext uri="{28A0092B-C50C-407E-A947-70E740481C1C}">
+                          <a14:useLocalDpi xmlns:a14="http://schemas.microsoft.com/office/drawing/2010/main" val="0"/>
+                        </a:ext>
+                      </a:extLst>
+                    </a:blip>
+                    <a:stretch>
+                      <a:fillRect/>
+                    </a:stretch>
+                  </pic:blipFill>
+                  <pic:spPr>
+                    <a:xfrm>
+                      <a:off x="0" y="0"/>
+                      <a:ext cx="2590800" cy="1440574"/>
+                    </a:xfrm>
+                    <a:prstGeom prst="rect">
+                      <a:avLst/>
+                    </a:prstGeom>
+                  </pic:spPr>
+                </pic:pic>
+              </a:graphicData>
+            </a:graphic>
+          </wp:anchor>
+        </w:drawing>
+      </w:r>
+      <w:proofErr w:type="gramStart"/>
+      <w:r>
+        <w:rPr>
+          <w:b/>
+          <w:bCs/>
+          <w:sz w:val="36"/>
+          <w:szCs w:val="36"/>
+        </w:rPr>
+        <w:t>error:-</w:t>
+      </w:r>
+      <w:proofErr w:type="gramEnd"/>
+      <w:r>
+        <w:rPr>
+          <w:b/>
+          <w:bCs/>
+          <w:sz w:val="36"/>
+          <w:szCs w:val="36"/>
+        </w:rPr>
+        <w:t xml:space="preserve"> JSX expression must have one parent element.</w:t>
+      </w:r>
+    </w:p>
+    <w:p>
+      <w:pPr>
+        <w:tabs>
+          <w:tab w:val="left" w:pos="1714"/>
+        </w:tabs>
+        <w:ind w:left="360"/>
+        <w:rPr>
+          <w:b/>
+          <w:bCs/>
+          <w:sz w:val="36"/>
+          <w:szCs w:val="36"/>
+        </w:rPr>
+      </w:pPr>
+      <w:r>
+        <w:rPr>
+          <w:b/>
+          <w:bCs/>
+          <w:sz w:val="36"/>
+          <w:szCs w:val="36"/>
+        </w:rPr>
+        <w:t xml:space="preserve">To solve </w:t>
+      </w:r>
+      <w:proofErr w:type="gramStart"/>
+      <w:r>
+        <w:rPr>
+          <w:b/>
+          <w:bCs/>
+          <w:sz w:val="36"/>
+          <w:szCs w:val="36"/>
+        </w:rPr>
+        <w:t>this</w:t>
+      </w:r>
+      <w:proofErr w:type="gramEnd"/>
+      <w:r>
+        <w:rPr>
+          <w:b/>
+          <w:bCs/>
+          <w:sz w:val="36"/>
+          <w:szCs w:val="36"/>
+        </w:rPr>
+        <w:t xml:space="preserve"> add all </w:t>
+      </w:r>
+      <w:proofErr w:type="spellStart"/>
+      <w:r>
+        <w:rPr>
+          <w:b/>
+          <w:bCs/>
+          <w:sz w:val="36"/>
+          <w:szCs w:val="36"/>
+        </w:rPr>
+        <w:t>jsx</w:t>
+      </w:r>
+      <w:proofErr w:type="spellEnd"/>
+      <w:r>
+        <w:rPr>
+          <w:b/>
+          <w:bCs/>
+          <w:sz w:val="36"/>
+          <w:szCs w:val="36"/>
+        </w:rPr>
+        <w:t xml:space="preserve"> into a div or we can use </w:t>
+      </w:r>
+      <w:proofErr w:type="spellStart"/>
+      <w:r>
+        <w:rPr>
+          <w:b/>
+          <w:bCs/>
+          <w:sz w:val="36"/>
+          <w:szCs w:val="36"/>
+        </w:rPr>
+        <w:t>fragements</w:t>
+      </w:r>
+      <w:proofErr w:type="spellEnd"/>
+      <w:r>
+        <w:rPr>
+          <w:b/>
+          <w:bCs/>
+          <w:sz w:val="36"/>
+          <w:szCs w:val="36"/>
+        </w:rPr>
+        <w:t xml:space="preserve"> &lt;&gt; &lt;/&gt;</w:t>
+      </w:r>
+    </w:p>
+    <w:p>
+      <w:pPr>
+        <w:pStyle w:val="ListParagraph"/>
+        <w:numPr>
+          <w:ilvl w:val="0"/>
+          <w:numId w:val="3"/>
+        </w:numPr>
+        <w:tabs>
+          <w:tab w:val="left" w:pos="1714"/>
+        </w:tabs>
+        <w:rPr>
+          <w:b/>
+          <w:bCs/>
+          <w:sz w:val="36"/>
+          <w:szCs w:val="36"/>
+        </w:rPr>
+      </w:pPr>
+      <w:r>
+        <w:rPr>
+          <w:b/>
+          <w:bCs/>
+          <w:sz w:val="36"/>
+          <w:szCs w:val="36"/>
+        </w:rPr>
+        <w:t>JS expression in JSX must be wrapped in {}.</w:t>
+      </w:r>
+    </w:p>
+    <w:p>
+      <w:pPr>
+        <w:tabs>
+          <w:tab w:val="left" w:pos="1714"/>
+          <w:tab w:val="left" w:pos="4440"/>
+        </w:tabs>
+        <w:rPr>
+          <w:b/>
+          <w:bCs/>
+          <w:sz w:val="36"/>
+          <w:szCs w:val="36"/>
+        </w:rPr>
+      </w:pPr>
+      <w:r>
+        <w:rPr>
+          <w:b/>
+          <w:bCs/>
+          <w:sz w:val="36"/>
+          <w:szCs w:val="36"/>
+        </w:rPr>
+        <w:t xml:space="preserve"> </w:t>
+      </w:r>
+      <w:r>
+        <w:rPr>
+          <w:b/>
+          <w:bCs/>
+          <w:sz w:val="36"/>
+          <w:szCs w:val="36"/>
+        </w:rPr>
+        <w:drawing>
+          <wp:inline distT="0" distB="0" distL="0" distR="0" wp14:anchorId="35833B36" wp14:editId="12D41207">
+            <wp:extent cx="2428875" cy="1612694"/>
+            <wp:effectExtent l="0" t="0" r="0" b="6985"/>
+            <wp:docPr id="558553701" name="Picture 1"/>
+            <wp:cNvGraphicFramePr>
+              <a:graphicFrameLocks xmlns:a="http://schemas.openxmlformats.org/drawingml/2006/main" noChangeAspect="1"/>
+            </wp:cNvGraphicFramePr>
+            <a:graphic xmlns:a="http://schemas.openxmlformats.org/drawingml/2006/main">
+              <a:graphicData uri="http://schemas.openxmlformats.org/drawingml/2006/picture">
+                <pic:pic xmlns:pic="http://schemas.openxmlformats.org/drawingml/2006/picture">
+                  <pic:nvPicPr>
+                    <pic:cNvPr id="558553701" name=""/>
+                    <pic:cNvPicPr/>
+                  </pic:nvPicPr>
+                  <pic:blipFill>
+                    <a:blip r:embed="rId15"/>
+                    <a:stretch>
+                      <a:fillRect/>
+                    </a:stretch>
+                  </pic:blipFill>
+                  <pic:spPr>
+                    <a:xfrm>
+                      <a:off x="0" y="0"/>
+                      <a:ext cx="2437259" cy="1618260"/>
+                    </a:xfrm>
+                    <a:prstGeom prst="rect">
+                      <a:avLst/>
+                    </a:prstGeom>
+                  </pic:spPr>
+                </pic:pic>
+              </a:graphicData>
+            </a:graphic>
+          </wp:inline>
+        </w:drawing>
+      </w:r>
+    </w:p>
+    <w:p>
+      <w:pPr>
+        <w:tabs>
+          <w:tab w:val="left" w:pos="1714"/>
+          <w:tab w:val="left" w:pos="4440"/>
+        </w:tabs>
+        <w:rPr>
+          <w:b/>
+          <w:bCs/>
+          <w:sz w:val="36"/>
+          <w:szCs w:val="36"/>
+        </w:rPr>
+      </w:pPr>
+    </w:p>
+    <w:p>
+      <w:pPr>
+        <w:pStyle w:val="ListParagraph"/>
+        <w:numPr>
+          <w:ilvl w:val="0"/>
+          <w:numId w:val="3"/>
+        </w:numPr>
+        <w:tabs>
+          <w:tab w:val="left" w:pos="1714"/>
+          <w:tab w:val="left" w:pos="4440"/>
+        </w:tabs>
+        <w:rPr>
+          <w:b/>
+          <w:bCs/>
+          <w:sz w:val="36"/>
+          <w:szCs w:val="36"/>
+        </w:rPr>
+      </w:pPr>
+      <w:r>
+        <w:rPr>
+          <w:b/>
+          <w:bCs/>
+          <w:sz w:val="36"/>
+          <w:szCs w:val="36"/>
+        </w:rPr>
+        <w:drawing>
+          <wp:anchor distT="0" distB="0" distL="114300" distR="114300" simplePos="0" relativeHeight="251667456" behindDoc="0" locked="0" layoutInCell="1" allowOverlap="1" wp14:anchorId="20831418" wp14:editId="7B006981">
+            <wp:simplePos x="0" y="0"/>
+            <wp:positionH relativeFrom="margin">
+              <wp:posOffset>27305</wp:posOffset>
+            </wp:positionH>
+            <wp:positionV relativeFrom="paragraph">
+              <wp:posOffset>111125</wp:posOffset>
+            </wp:positionV>
+            <wp:extent cx="3251200" cy="1676400"/>
+            <wp:effectExtent l="0" t="0" r="6350" b="0"/>
+            <wp:wrapSquare wrapText="bothSides"/>
+            <wp:docPr id="391036588" name="Picture 1"/>
+            <wp:cNvGraphicFramePr>
+              <a:graphicFrameLocks xmlns:a="http://schemas.openxmlformats.org/drawingml/2006/main" noChangeAspect="1"/>
+            </wp:cNvGraphicFramePr>
+            <a:graphic xmlns:a="http://schemas.openxmlformats.org/drawingml/2006/main">
+              <a:graphicData uri="http://schemas.openxmlformats.org/drawingml/2006/picture">
+                <pic:pic xmlns:pic="http://schemas.openxmlformats.org/drawingml/2006/picture">
+                  <pic:nvPicPr>
+                    <pic:cNvPr id="391036588" name=""/>
+                    <pic:cNvPicPr/>
+                  </pic:nvPicPr>
+                  <pic:blipFill>
+                    <a:blip r:embed="rId16">
+                      <a:extLst>
+                        <a:ext uri="{28A0092B-C50C-407E-A947-70E740481C1C}">
+                          <a14:useLocalDpi xmlns:a14="http://schemas.microsoft.com/office/drawing/2010/main" val="0"/>
+                        </a:ext>
+                      </a:extLst>
+                    </a:blip>
+                    <a:stretch>
+                      <a:fillRect/>
+                    </a:stretch>
+                  </pic:blipFill>
+                  <pic:spPr>
+                    <a:xfrm>
+                      <a:off x="0" y="0"/>
+                      <a:ext cx="3251200" cy="1676400"/>
+                    </a:xfrm>
+                    <a:prstGeom prst="rect">
+                      <a:avLst/>
+                    </a:prstGeom>
+                  </pic:spPr>
+                </pic:pic>
+              </a:graphicData>
+            </a:graphic>
+            <wp14:sizeRelH relativeFrom="margin">
+              <wp14:pctWidth>0</wp14:pctWidth>
+            </wp14:sizeRelH>
+            <wp14:sizeRelV relativeFrom="margin">
+              <wp14:pctHeight>0</wp14:pctHeight>
+            </wp14:sizeRelV>
+          </wp:anchor>
+        </w:drawing>
+      </w:r>
+      <w:r>
+        <w:rPr>
+          <w:b/>
+          <w:bCs/>
+          <w:sz w:val="36"/>
+          <w:szCs w:val="36"/>
+        </w:rPr>
+        <w:t xml:space="preserve">No if else condition inside </w:t>
+      </w:r>
+      <w:r>
+        <w:rPr>
+          <w:b/>
+          <w:bCs/>
+          <w:sz w:val="36"/>
+          <w:szCs w:val="36"/>
+        </w:rPr>
+        <w:t>JSX</w:t>
+      </w:r>
+      <w:r>
+        <w:rPr>
+          <w:b/>
+          <w:bCs/>
+          <w:sz w:val="36"/>
+          <w:szCs w:val="36"/>
+        </w:rPr>
+        <w:t xml:space="preserve"> but ternary operator is okay.</w:t>
+      </w:r>
+      <w:r>
+        <w:rPr>
+          <w:b/>
+          <w:bCs/>
+          <w:sz w:val="36"/>
+          <w:szCs w:val="36"/>
+        </w:rPr>
+        <w:t xml:space="preserve"> </w:t>
+      </w:r>
+    </w:p>
+    <w:p>
+      <w:pPr>
+        <w:tabs>
+          <w:tab w:val="left" w:pos="1714"/>
+          <w:tab w:val="left" w:pos="4440"/>
+        </w:tabs>
+        <w:rPr>
+          <w:b/>
+          <w:bCs/>
+          <w:sz w:val="36"/>
+          <w:szCs w:val="36"/>
+        </w:rPr>
+      </w:pPr>
+    </w:p>
+    <w:p>
+      <w:pPr>
+        <w:tabs>
+          <w:tab w:val="left" w:pos="1714"/>
+          <w:tab w:val="left" w:pos="4440"/>
+        </w:tabs>
+        <w:rPr>
+          <w:b/>
+          <w:bCs/>
+          <w:sz w:val="36"/>
+          <w:szCs w:val="36"/>
+        </w:rPr>
+      </w:pPr>
+    </w:p>
+    <w:p>
+      <w:pPr>
+        <w:pStyle w:val="ListParagraph"/>
+        <w:numPr>
+          <w:ilvl w:val="0"/>
+          <w:numId w:val="3"/>
+        </w:numPr>
+        <w:tabs>
+          <w:tab w:val="left" w:pos="1714"/>
+          <w:tab w:val="left" w:pos="4440"/>
+        </w:tabs>
+        <w:rPr>
+          <w:b/>
+          <w:bCs/>
+          <w:sz w:val="36"/>
+          <w:szCs w:val="36"/>
+        </w:rPr>
+      </w:pPr>
+      <w:r>
+        <w:rPr>
+          <w:b/>
+          <w:bCs/>
+          <w:sz w:val="36"/>
+          <w:szCs w:val="36"/>
+        </w:rPr>
+        <w:lastRenderedPageBreak/>
+        <w:t xml:space="preserve"> Attributes class = </w:t>
+      </w:r>
+      <w:proofErr w:type="spellStart"/>
+      <w:r>
+        <w:rPr>
+          <w:b/>
+          <w:bCs/>
+          <w:sz w:val="36"/>
+          <w:szCs w:val="36"/>
+        </w:rPr>
+        <w:t>className</w:t>
+      </w:r>
+      <w:proofErr w:type="spellEnd"/>
+    </w:p>
+    <w:p>
+      <w:pPr>
+        <w:tabs>
+          <w:tab w:val="left" w:pos="1714"/>
+          <w:tab w:val="left" w:pos="4440"/>
+        </w:tabs>
+        <w:rPr>
+          <w:b/>
+          <w:bCs/>
+          <w:sz w:val="36"/>
+          <w:szCs w:val="36"/>
+        </w:rPr>
+      </w:pPr>
+      <w:r>
+        <w:rPr>
+          <w:b/>
+          <w:bCs/>
+          <w:sz w:val="36"/>
+          <w:szCs w:val="36"/>
+        </w:rPr>
+        <w:drawing>
+          <wp:anchor distT="0" distB="0" distL="114300" distR="114300" simplePos="0" relativeHeight="251668480" behindDoc="0" locked="0" layoutInCell="1" allowOverlap="1" wp14:anchorId="3A6AF30D" wp14:editId="623F25BE">
+            <wp:simplePos x="0" y="0"/>
+            <wp:positionH relativeFrom="column">
+              <wp:posOffset>285750</wp:posOffset>
+            </wp:positionH>
+            <wp:positionV relativeFrom="paragraph">
+              <wp:posOffset>25400</wp:posOffset>
+            </wp:positionV>
+            <wp:extent cx="3562350" cy="1913890"/>
+            <wp:effectExtent l="0" t="0" r="0" b="0"/>
+            <wp:wrapSquare wrapText="bothSides"/>
+            <wp:docPr id="761334655" name="Picture 1"/>
+            <wp:cNvGraphicFramePr>
+              <a:graphicFrameLocks xmlns:a="http://schemas.openxmlformats.org/drawingml/2006/main" noChangeAspect="1"/>
+            </wp:cNvGraphicFramePr>
+            <a:graphic xmlns:a="http://schemas.openxmlformats.org/drawingml/2006/main">
+              <a:graphicData uri="http://schemas.openxmlformats.org/drawingml/2006/picture">
+                <pic:pic xmlns:pic="http://schemas.openxmlformats.org/drawingml/2006/picture">
+                  <pic:nvPicPr>
+                    <pic:cNvPr id="761334655" name=""/>
+                    <pic:cNvPicPr/>
+                  </pic:nvPicPr>
+                  <pic:blipFill>
+                    <a:blip r:embed="rId17">
+                      <a:extLst>
+                        <a:ext uri="{28A0092B-C50C-407E-A947-70E740481C1C}">
+                          <a14:useLocalDpi xmlns:a14="http://schemas.microsoft.com/office/drawing/2010/main" val="0"/>
+                        </a:ext>
+                      </a:extLst>
+                    </a:blip>
+                    <a:stretch>
+                      <a:fillRect/>
+                    </a:stretch>
+                  </pic:blipFill>
+                  <pic:spPr>
+                    <a:xfrm>
+                      <a:off x="0" y="0"/>
+                      <a:ext cx="3562350" cy="1913890"/>
+                    </a:xfrm>
+                    <a:prstGeom prst="rect">
+                      <a:avLst/>
+                    </a:prstGeom>
+                  </pic:spPr>
+                </pic:pic>
+              </a:graphicData>
+            </a:graphic>
+            <wp14:sizeRelH relativeFrom="margin">
+              <wp14:pctWidth>0</wp14:pctWidth>
+            </wp14:sizeRelH>
+            <wp14:sizeRelV relativeFrom="margin">
+              <wp14:pctHeight>0</wp14:pctHeight>
+            </wp14:sizeRelV>
+          </wp:anchor>
+        </w:drawing>
+      </w:r>
+    </w:p>
+    <w:p>
+      <w:pPr>
+        <w:tabs>
+          <w:tab w:val="left" w:pos="1714"/>
+        </w:tabs>
+        <w:ind w:left="360"/>
+        <w:rPr>
+          <w:b/>
+          <w:bCs/>
+          <w:sz w:val="36"/>
+          <w:szCs w:val="36"/>
+        </w:rPr>
+      </w:pPr>
+    </w:p>
+    <w:p>
+      <w:pPr>
+        <w:tabs>
+          <w:tab w:val="left" w:pos="1714"/>
+        </w:tabs>
+        <w:ind w:left="360"/>
+        <w:rPr>
+          <w:b/>
+          <w:bCs/>
+          <w:sz w:val="36"/>
+          <w:szCs w:val="36"/>
+        </w:rPr>
+      </w:pPr>
+    </w:p>
+    <w:p>
+      <w:pPr>
+        <w:tabs>
+          <w:tab w:val="left" w:pos="1714"/>
+        </w:tabs>
+        <w:ind w:left="360"/>
+        <w:rPr>
+          <w:b/>
+          <w:bCs/>
+          <w:sz w:val="36"/>
+          <w:szCs w:val="36"/>
+        </w:rPr>
+      </w:pPr>
+    </w:p>
+    <w:p>
+      <w:pPr>
+        <w:tabs>
+          <w:tab w:val="left" w:pos="1714"/>
+        </w:tabs>
+        <w:ind w:left="360"/>
+        <w:rPr>
+          <w:b/>
+          <w:bCs/>
+          <w:sz w:val="36"/>
+          <w:szCs w:val="36"/>
+        </w:rPr>
+      </w:pPr>
+    </w:p>
+    <w:p>
+      <w:pPr>
+        <w:tabs>
+          <w:tab w:val="left" w:pos="1714"/>
+        </w:tabs>
+        <w:ind w:left="360"/>
+        <w:rPr>
+          <w:b/>
+          <w:bCs/>
+          <w:sz w:val="36"/>
+          <w:szCs w:val="36"/>
+        </w:rPr>
+      </w:pPr>
+    </w:p>
+    <w:p>
+      <w:pPr>
+        <w:tabs>
+          <w:tab w:val="left" w:pos="1714"/>
+        </w:tabs>
+        <w:ind w:left="360"/>
+        <w:rPr>
+          <w:b/>
+          <w:bCs/>
+          <w:sz w:val="96"/>
+          <w:szCs w:val="96"/>
+        </w:rPr>
+      </w:pPr>
+    </w:p>
+    <w:p>
+      <w:pPr>
+        <w:tabs>
+          <w:tab w:val="left" w:pos="1714"/>
+        </w:tabs>
+        <w:ind w:left="360"/>
+        <w:rPr>
+          <w:b/>
+          <w:bCs/>
+          <w:sz w:val="96"/>
+          <w:szCs w:val="96"/>
+        </w:rPr>
+      </w:pPr>
+      <w:r>
+        <w:rPr>
+          <w:b/>
+          <w:bCs/>
+          <w:sz w:val="96"/>
+          <w:szCs w:val="96"/>
+        </w:rPr>
+        <w:t>Props in React JS</w:t>
+      </w:r>
+    </w:p>
+    <w:p>
+      <w:pPr>
+        <w:tabs>
+          <w:tab w:val="left" w:pos="1714"/>
+        </w:tabs>
+        <w:ind w:left="360"/>
+        <w:rPr>
+          <w:b/>
+          <w:bCs/>
+          <w:sz w:val="36"/>
+          <w:szCs w:val="36"/>
+        </w:rPr>
+      </w:pPr>
+      <w:r>
+        <w:rPr>
+          <w:b/>
+          <w:bCs/>
+          <w:sz w:val="36"/>
+          <w:szCs w:val="36"/>
+        </w:rPr>
+        <w:t>In ReactJS, props (short for properties) are used to pass data from a parent component to a child component. Props are read-only and help make components reusable and modular. Here's an example to illustrate how props work in React:</w:t>
+      </w:r>
+      <w:r>
+        <w:rPr>
+          <w:b/>
+          <w:bCs/>
+          <w:sz w:val="36"/>
+          <w:szCs w:val="36"/>
+        </w:rPr>
+        <w:br w:type="textWrapping" w:clear="all"/>
+      </w:r>
+    </w:p>
+    <w:p>
+      <w:pPr>
+        <w:pStyle w:val="ListParagraph"/>
+        <w:numPr>
+          <w:ilvl w:val="0"/>
+          <w:numId w:val="4"/>
+        </w:numPr>
+        <w:tabs>
+          <w:tab w:val="left" w:pos="1714"/>
+        </w:tabs>
+        <w:rPr>
+          <w:sz w:val="36"/>
+          <w:szCs w:val="36"/>
+        </w:rPr>
+      </w:pPr>
+      <w:r>
+        <w:rPr>
+          <w:sz w:val="36"/>
+          <w:szCs w:val="36"/>
+        </w:rPr>
+        <w:t>Props stands for properties.</w:t>
+      </w:r>
+    </w:p>
+    <w:p>
+      <w:pPr>
+        <w:pStyle w:val="ListParagraph"/>
+        <w:numPr>
+          <w:ilvl w:val="0"/>
+          <w:numId w:val="4"/>
+        </w:numPr>
+        <w:tabs>
+          <w:tab w:val="left" w:pos="1714"/>
+        </w:tabs>
+        <w:rPr>
+          <w:sz w:val="36"/>
+          <w:szCs w:val="36"/>
+        </w:rPr>
+      </w:pPr>
+      <w:r>
+        <w:rPr>
+          <w:sz w:val="36"/>
+          <w:szCs w:val="36"/>
+        </w:rPr>
+        <w:t>Props are used to transfer data from one component to another.</w:t>
+      </w:r>
+    </w:p>
+    <w:p>
+      <w:pPr>
+        <w:pStyle w:val="ListParagraph"/>
+        <w:numPr>
+          <w:ilvl w:val="0"/>
+          <w:numId w:val="4"/>
+        </w:numPr>
+        <w:tabs>
+          <w:tab w:val="left" w:pos="1714"/>
+        </w:tabs>
+        <w:rPr>
+          <w:sz w:val="36"/>
+          <w:szCs w:val="36"/>
+        </w:rPr>
+      </w:pPr>
+      <w:r>
+        <w:rPr>
+          <w:sz w:val="36"/>
+          <w:szCs w:val="36"/>
+        </w:rPr>
+        <w:t xml:space="preserve">Props are read only means you can change </w:t>
+      </w:r>
+      <w:proofErr w:type="spellStart"/>
+      <w:proofErr w:type="gramStart"/>
+      <w:r>
+        <w:rPr>
+          <w:sz w:val="36"/>
+          <w:szCs w:val="36"/>
+        </w:rPr>
+        <w:t>it’s</w:t>
+      </w:r>
+      <w:proofErr w:type="spellEnd"/>
+      <w:proofErr w:type="gramEnd"/>
+      <w:r>
+        <w:rPr>
+          <w:sz w:val="36"/>
+          <w:szCs w:val="36"/>
+        </w:rPr>
+        <w:t xml:space="preserve"> value.</w:t>
+      </w:r>
+    </w:p>
+    <w:p>
+      <w:pPr>
+        <w:pStyle w:val="ListParagraph"/>
+        <w:numPr>
+          <w:ilvl w:val="0"/>
+          <w:numId w:val="4"/>
+        </w:numPr>
+        <w:tabs>
+          <w:tab w:val="left" w:pos="1714"/>
+        </w:tabs>
+        <w:rPr>
+          <w:sz w:val="36"/>
+          <w:szCs w:val="36"/>
+        </w:rPr>
+      </w:pPr>
+      <w:r>
+        <w:rPr>
+          <w:sz w:val="36"/>
+          <w:szCs w:val="36"/>
+        </w:rPr>
+        <w:t>Props are just like function in JavaScript.</w:t>
+      </w:r>
+    </w:p>
+    <w:p>
+      <w:pPr>
+        <w:tabs>
+          <w:tab w:val="left" w:pos="1714"/>
+        </w:tabs>
+        <w:ind w:left="360"/>
+        <w:rPr>
+          <w:sz w:val="36"/>
+          <w:szCs w:val="36"/>
+        </w:rPr>
+      </w:pPr>
+    </w:p>
+    <w:p>
+      <w:pPr>
+        <w:tabs>
+          <w:tab w:val="left" w:pos="1714"/>
+        </w:tabs>
+        <w:ind w:left="360"/>
+        <w:rPr>
+          <w:sz w:val="36"/>
+          <w:szCs w:val="36"/>
+        </w:rPr>
+      </w:pPr>
+    </w:p>
+    <w:p>
+      <w:pPr>
+        <w:tabs>
+          <w:tab w:val="left" w:pos="1714"/>
+        </w:tabs>
+        <w:ind w:left="360"/>
+        <w:rPr>
+          <w:sz w:val="36"/>
+          <w:szCs w:val="36"/>
+        </w:rPr>
+      </w:pPr>
+      <w:r>
+        <w:rPr>
+          <w:sz w:val="36"/>
+          <w:szCs w:val="36"/>
+        </w:rPr>
+        <w:lastRenderedPageBreak/>
+        <w:drawing>
+          <wp:anchor distT="0" distB="0" distL="114300" distR="114300" simplePos="0" relativeHeight="251670528" behindDoc="0" locked="0" layoutInCell="1" allowOverlap="1" wp14:anchorId="728BDF06" wp14:editId="14C318EB">
+            <wp:simplePos x="0" y="0"/>
+            <wp:positionH relativeFrom="column">
+              <wp:posOffset>2962275</wp:posOffset>
+            </wp:positionH>
+            <wp:positionV relativeFrom="paragraph">
+              <wp:posOffset>342265</wp:posOffset>
+            </wp:positionV>
+            <wp:extent cx="3375660" cy="2981325"/>
+            <wp:effectExtent l="0" t="0" r="0" b="9525"/>
+            <wp:wrapSquare wrapText="bothSides"/>
+            <wp:docPr id="147590651" name="Picture 1"/>
+            <wp:cNvGraphicFramePr>
+              <a:graphicFrameLocks xmlns:a="http://schemas.openxmlformats.org/drawingml/2006/main" noChangeAspect="1"/>
+            </wp:cNvGraphicFramePr>
+            <a:graphic xmlns:a="http://schemas.openxmlformats.org/drawingml/2006/main">
+              <a:graphicData uri="http://schemas.openxmlformats.org/drawingml/2006/picture">
+                <pic:pic xmlns:pic="http://schemas.openxmlformats.org/drawingml/2006/picture">
+                  <pic:nvPicPr>
+                    <pic:cNvPr id="147590651" name=""/>
+                    <pic:cNvPicPr/>
+                  </pic:nvPicPr>
+                  <pic:blipFill>
+                    <a:blip r:embed="rId18">
+                      <a:extLst>
+                        <a:ext uri="{28A0092B-C50C-407E-A947-70E740481C1C}">
+                          <a14:useLocalDpi xmlns:a14="http://schemas.microsoft.com/office/drawing/2010/main" val="0"/>
+                        </a:ext>
+                      </a:extLst>
+                    </a:blip>
+                    <a:stretch>
+                      <a:fillRect/>
+                    </a:stretch>
+                  </pic:blipFill>
+                  <pic:spPr>
+                    <a:xfrm>
+                      <a:off x="0" y="0"/>
+                      <a:ext cx="3375660" cy="2981325"/>
+                    </a:xfrm>
+                    <a:prstGeom prst="rect">
+                      <a:avLst/>
+                    </a:prstGeom>
+                  </pic:spPr>
+                </pic:pic>
+              </a:graphicData>
+            </a:graphic>
+            <wp14:sizeRelH relativeFrom="margin">
+              <wp14:pctWidth>0</wp14:pctWidth>
+            </wp14:sizeRelH>
+            <wp14:sizeRelV relativeFrom="margin">
+              <wp14:pctHeight>0</wp14:pctHeight>
+            </wp14:sizeRelV>
+          </wp:anchor>
+        </w:drawing>
+      </w:r>
+      <w:r>
+        <w:rPr>
+          <w:sz w:val="36"/>
+          <w:szCs w:val="36"/>
+        </w:rPr>
+        <w:drawing>
+          <wp:anchor distT="0" distB="0" distL="114300" distR="114300" simplePos="0" relativeHeight="251669504" behindDoc="0" locked="0" layoutInCell="1" allowOverlap="1" wp14:anchorId="4CCCFF08" wp14:editId="7B772E44">
+            <wp:simplePos x="0" y="0"/>
+            <wp:positionH relativeFrom="column">
+              <wp:posOffset>-523875</wp:posOffset>
+            </wp:positionH>
+            <wp:positionV relativeFrom="paragraph">
+              <wp:posOffset>0</wp:posOffset>
+            </wp:positionV>
+            <wp:extent cx="3223539" cy="3467400"/>
+            <wp:effectExtent l="0" t="0" r="0" b="0"/>
+            <wp:wrapSquare wrapText="bothSides"/>
+            <wp:docPr id="617771835" name="Picture 1"/>
+            <wp:cNvGraphicFramePr>
+              <a:graphicFrameLocks xmlns:a="http://schemas.openxmlformats.org/drawingml/2006/main" noChangeAspect="1"/>
+            </wp:cNvGraphicFramePr>
+            <a:graphic xmlns:a="http://schemas.openxmlformats.org/drawingml/2006/main">
+              <a:graphicData uri="http://schemas.openxmlformats.org/drawingml/2006/picture">
+                <pic:pic xmlns:pic="http://schemas.openxmlformats.org/drawingml/2006/picture">
+                  <pic:nvPicPr>
+                    <pic:cNvPr id="617771835" name=""/>
+                    <pic:cNvPicPr/>
+                  </pic:nvPicPr>
+                  <pic:blipFill>
+                    <a:blip r:embed="rId19">
+                      <a:extLst>
+                        <a:ext uri="{28A0092B-C50C-407E-A947-70E740481C1C}">
+                          <a14:useLocalDpi xmlns:a14="http://schemas.microsoft.com/office/drawing/2010/main" val="0"/>
+                        </a:ext>
+                      </a:extLst>
+                    </a:blip>
+                    <a:stretch>
+                      <a:fillRect/>
+                    </a:stretch>
+                  </pic:blipFill>
+                  <pic:spPr>
+                    <a:xfrm>
+                      <a:off x="0" y="0"/>
+                      <a:ext cx="3223539" cy="3467400"/>
+                    </a:xfrm>
+                    <a:prstGeom prst="rect">
+                      <a:avLst/>
+                    </a:prstGeom>
+                  </pic:spPr>
+                </pic:pic>
+              </a:graphicData>
+            </a:graphic>
+          </wp:anchor>
+        </w:drawing>
+      </w:r>
+    </w:p>
+    <w:p>
+      <w:pPr>
+        <w:rPr>
+          <w:sz w:val="36"/>
+          <w:szCs w:val="36"/>
+        </w:rPr>
+      </w:pPr>
+    </w:p>
+    <w:p>
+      <w:pPr>
+        <w:rPr>
+          <w:sz w:val="36"/>
+          <w:szCs w:val="36"/>
+        </w:rPr>
+      </w:pPr>
+      <w:r>
+        <w:rPr>
+          <w:sz w:val="36"/>
+          <w:szCs w:val="36"/>
+        </w:rPr>
+        <w:t xml:space="preserve">Props are read only </w:t>
+      </w:r>
+      <w:proofErr w:type="gramStart"/>
+      <w:r>
+        <w:rPr>
+          <w:sz w:val="36"/>
+          <w:szCs w:val="36"/>
+        </w:rPr>
+        <w:t>means:-</w:t>
+      </w:r>
+      <w:proofErr w:type="gramEnd"/>
+      <w:r>
+        <w:rPr>
+          <w:sz w:val="36"/>
+          <w:szCs w:val="36"/>
+        </w:rPr>
+        <w:t xml:space="preserve"> If in the Child Component before return If I try to change the props value like this </w:t>
+      </w:r>
+      <w:proofErr w:type="spellStart"/>
+      <w:r>
+        <w:rPr>
+          <w:sz w:val="36"/>
+          <w:szCs w:val="36"/>
+        </w:rPr>
+        <w:t>props.message</w:t>
+      </w:r>
+      <w:proofErr w:type="spellEnd"/>
+      <w:r>
+        <w:rPr>
+          <w:sz w:val="36"/>
+          <w:szCs w:val="36"/>
+        </w:rPr>
+        <w:t xml:space="preserve"> = “Hello” then this will give me error</w:t>
+      </w:r>
+      <w:r>
+        <w:rPr>
+          <w:sz w:val="36"/>
+          <w:szCs w:val="36"/>
+        </w:rPr>
+        <w:t xml:space="preserve"> that Cannot assign to read only property ‘message’ of object.</w:t>
+      </w:r>
+    </w:p>
+    <w:p>
+      <w:pPr>
+        <w:rPr>
+          <w:sz w:val="36"/>
+          <w:szCs w:val="36"/>
+        </w:rPr>
+      </w:pPr>
+    </w:p>
+    <w:p>
+      <w:pPr>
+        <w:rPr>
+          <w:b/>
+          <w:bCs/>
+          <w:sz w:val="96"/>
+          <w:szCs w:val="96"/>
+        </w:rPr>
+      </w:pPr>
+      <w:r>
+        <w:rPr>
+          <w:b/>
+          <w:bCs/>
+          <w:sz w:val="96"/>
+          <w:szCs w:val="96"/>
+        </w:rPr>
+        <w:t>State in Rea</w:t>
+      </w:r>
+      <w:r>
+        <w:rPr>
+          <w:b/>
+          <w:bCs/>
+          <w:sz w:val="96"/>
+          <w:szCs w:val="96"/>
+        </w:rPr>
+        <w:t>c</w:t>
+      </w:r>
+      <w:r>
+        <w:rPr>
+          <w:b/>
+          <w:bCs/>
+          <w:sz w:val="96"/>
+          <w:szCs w:val="96"/>
+        </w:rPr>
+        <w:t>tJS</w:t>
+      </w:r>
+    </w:p>
+    <w:p>
+      <w:pPr>
+        <w:rPr>
+          <w:sz w:val="36"/>
+          <w:szCs w:val="36"/>
+        </w:rPr>
+      </w:pPr>
+    </w:p>
+    <w:p>
+      <w:pPr>
+        <w:pStyle w:val="ListParagraph"/>
+        <w:numPr>
+          <w:ilvl w:val="0"/>
+          <w:numId w:val="5"/>
+        </w:numPr>
+        <w:rPr>
+          <w:sz w:val="36"/>
+          <w:szCs w:val="36"/>
+        </w:rPr>
+      </w:pPr>
+      <w:r>
+        <w:rPr>
+          <w:sz w:val="36"/>
+          <w:szCs w:val="36"/>
+        </w:rPr>
+        <w:t>The state is a built-in React object that is used to contain data or information about the component.</w:t>
+      </w:r>
+    </w:p>
+    <w:p>
+      <w:pPr>
+        <w:pStyle w:val="ListParagraph"/>
+        <w:numPr>
+          <w:ilvl w:val="0"/>
+          <w:numId w:val="5"/>
+        </w:numPr>
+        <w:rPr>
+          <w:sz w:val="36"/>
+          <w:szCs w:val="36"/>
+        </w:rPr>
+      </w:pPr>
+      <w:r>
+        <w:rPr>
+          <w:sz w:val="36"/>
+          <w:szCs w:val="36"/>
+        </w:rPr>
+        <w:t>A State can be modified based on user action or network changes.</w:t>
+      </w:r>
+    </w:p>
+    <w:p>
+      <w:pPr>
+        <w:pStyle w:val="ListParagraph"/>
+        <w:numPr>
+          <w:ilvl w:val="0"/>
+          <w:numId w:val="5"/>
+        </w:numPr>
+        <w:rPr>
+          <w:sz w:val="36"/>
+          <w:szCs w:val="36"/>
+        </w:rPr>
+      </w:pPr>
+      <w:r>
+        <w:rPr>
+          <w:sz w:val="36"/>
+          <w:szCs w:val="36"/>
+        </w:rPr>
+        <w:t>Every</w:t>
+      </w:r>
+      <w:r>
+        <w:rPr>
+          <w:sz w:val="36"/>
+          <w:szCs w:val="36"/>
+        </w:rPr>
+        <w:t>-</w:t>
+      </w:r>
+      <w:r>
+        <w:rPr>
+          <w:sz w:val="36"/>
+          <w:szCs w:val="36"/>
+        </w:rPr>
+        <w:t xml:space="preserve">time when the state of an object changes, </w:t>
+      </w:r>
+      <w:proofErr w:type="gramStart"/>
+      <w:r>
+        <w:rPr>
+          <w:sz w:val="36"/>
+          <w:szCs w:val="36"/>
+        </w:rPr>
+        <w:t>React</w:t>
+      </w:r>
+      <w:proofErr w:type="gramEnd"/>
+      <w:r>
+        <w:rPr>
+          <w:sz w:val="36"/>
+          <w:szCs w:val="36"/>
+        </w:rPr>
+        <w:t xml:space="preserve"> re-render the component to the browser.</w:t>
+      </w:r>
+    </w:p>
+    <w:p>
+      <w:pPr>
+        <w:rPr>
+          <w:sz w:val="36"/>
+          <w:szCs w:val="36"/>
+        </w:rPr>
+      </w:pPr>
+    </w:p>
+    <w:p>
+      <w:pPr>
+        <w:rPr>
+          <w:sz w:val="36"/>
+          <w:szCs w:val="36"/>
+        </w:rPr>
+      </w:pPr>
+    </w:p>
+    <w:p>
+      <w:pPr>
+        <w:rPr>
+          <w:sz w:val="36"/>
+          <w:szCs w:val="36"/>
+        </w:rPr>
+      </w:pPr>
+    </w:p>
+    <w:p>
+      <w:pPr>
         <w:rPr>
           <w:sz w:val="36"/>
           <w:szCs w:val="36"/>
@@ -1788,6 +5491,184 @@
 <file path=word/numbering.xml><?xml version="1.0" encoding="utf-8"?>
 <w:numbering xmlns:wpc="http://schemas.microsoft.com/office/word/2010/wordprocessingCanvas" xmlns:cx="http://schemas.microsoft.com/office/drawing/2014/chartex" xmlns:cx1="http://schemas.microsoft.com/office/drawing/2015/9/8/chartex" xmlns:cx2="http://schemas.microsoft.com/office/drawing/2015/10/21/chartex" xmlns:cx3="http://schemas.microsoft.com/office/drawing/2016/5/9/chartex" xmlns:cx4="http://schemas.microsoft.com/office/drawing/2016/5/10/chartex" xmlns:cx5="http://schemas.microsoft.com/office/drawing/2016/5/11/chartex" xmlns:cx6="http://schemas.microsoft.com/office/drawing/2016/5/12/chartex" xmlns:cx7="http://schemas.microsoft.com/office/drawing/2016/5/13/chartex" xmlns:cx8="http://schemas.microsoft.com/office/drawing/2016/5/14/chartex" xmlns:mc="http://schemas.openxmlformats.org/markup-compatibility/2006" xmlns:aink="http://schemas.microsoft.com/office/drawing/2016/ink" xmlns:am3d="http://schemas.microsoft.com/office/drawing/2017/model3d" xmlns:o="urn:schemas-microsoft-com:office:office" xmlns:oel="http://schemas.microsoft.com/office/2019/extlst" xmlns:r="http://schemas.openxmlformats.org/officeDocument/2006/relationships" xmlns:m="http://schemas.openxmlformats.org/officeDocument/2006/math" xmlns:v="urn:schemas-microsoft-com:vml" xmlns:wp14="http://schemas.microsoft.com/office/word/2010/wordprocessingDrawing" xmlns:wp="http://schemas.openxmlformats.org/drawingml/2006/wordprocessingDrawing" xmlns:w10="urn:schemas-microsoft-com:office:word" xmlns:w="http://schemas.openxmlformats.org/wordprocessingml/2006/main" xmlns:w14="http://schemas.microsoft.com/office/word/2010/wordml" xmlns:w15="http://schemas.microsoft.com/office/word/2012/wordml" xmlns:w16cex="http://schemas.microsoft.com/office/word/2018/wordml/cex" xmlns:w16cid="http://schemas.microsoft.com/office/word/2016/wordml/cid" xmlns:w16="http://schemas.microsoft.com/office/word/2018/wordml" xmlns:w16sdtdh="http://schemas.microsoft.com/office/word/2020/wordml/sdtdatahash" xmlns:w16se="http://schemas.microsoft.com/office/word/2015/wordml/symex" xmlns:wpg="http://schemas.microsoft.com/office/word/2010/wordprocessingGroup" xmlns:wpi="http://schemas.microsoft.com/office/word/2010/wordprocessingInk" xmlns:wne="http://schemas.microsoft.com/office/word/2006/wordml" xmlns:wps="http://schemas.microsoft.com/office/word/2010/wordprocessingShape" mc:Ignorable="w14 w15 w16se w16cid w16 w16cex w16sdtdh wp14">
   <w:abstractNum w:abstractNumId="0" w15:restartNumberingAfterBreak="0">
+    <w:nsid w:val="06BC1B0F"/>
+    <w:multiLevelType w:val="hybridMultilevel"/>
+    <w:tmpl w:val="0AB63664"/>
+    <w:lvl w:ilvl="0" w:tplc="4009000F">
+      <w:start w:val="1"/>
+      <w:numFmt w:val="decimal"/>
+      <w:lvlText w:val="%1."/>
+      <w:lvlJc w:val="left"/>
+      <w:pPr>
+        <w:ind w:left="720" w:hanging="360"/>
+      </w:pPr>
+      <w:rPr>
+        <w:rFonts w:hint="default"/>
+      </w:rPr>
+    </w:lvl>
+    <w:lvl w:ilvl="1" w:tplc="40090019" w:tentative="1">
+      <w:start w:val="1"/>
+      <w:numFmt w:val="lowerLetter"/>
+      <w:lvlText w:val="%2."/>
+      <w:lvlJc w:val="left"/>
+      <w:pPr>
+        <w:ind w:left="1440" w:hanging="360"/>
+      </w:pPr>
+    </w:lvl>
+    <w:lvl w:ilvl="2" w:tplc="4009001B" w:tentative="1">
+      <w:start w:val="1"/>
+      <w:numFmt w:val="lowerRoman"/>
+      <w:lvlText w:val="%3."/>
+      <w:lvlJc w:val="right"/>
+      <w:pPr>
+        <w:ind w:left="2160" w:hanging="180"/>
+      </w:pPr>
+    </w:lvl>
+    <w:lvl w:ilvl="3" w:tplc="4009000F" w:tentative="1">
+      <w:start w:val="1"/>
+      <w:numFmt w:val="decimal"/>
+      <w:lvlText w:val="%4."/>
+      <w:lvlJc w:val="left"/>
+      <w:pPr>
+        <w:ind w:left="2880" w:hanging="360"/>
+      </w:pPr>
+    </w:lvl>
+    <w:lvl w:ilvl="4" w:tplc="40090019" w:tentative="1">
+      <w:start w:val="1"/>
+      <w:numFmt w:val="lowerLetter"/>
+      <w:lvlText w:val="%5."/>
+      <w:lvlJc w:val="left"/>
+      <w:pPr>
+        <w:ind w:left="3600" w:hanging="360"/>
+      </w:pPr>
+    </w:lvl>
+    <w:lvl w:ilvl="5" w:tplc="4009001B" w:tentative="1">
+      <w:start w:val="1"/>
+      <w:numFmt w:val="lowerRoman"/>
+      <w:lvlText w:val="%6."/>
+      <w:lvlJc w:val="right"/>
+      <w:pPr>
+        <w:ind w:left="4320" w:hanging="180"/>
+      </w:pPr>
+    </w:lvl>
+    <w:lvl w:ilvl="6" w:tplc="4009000F" w:tentative="1">
+      <w:start w:val="1"/>
+      <w:numFmt w:val="decimal"/>
+      <w:lvlText w:val="%7."/>
+      <w:lvlJc w:val="left"/>
+      <w:pPr>
+        <w:ind w:left="5040" w:hanging="360"/>
+      </w:pPr>
+    </w:lvl>
+    <w:lvl w:ilvl="7" w:tplc="40090019" w:tentative="1">
+      <w:start w:val="1"/>
+      <w:numFmt w:val="lowerLetter"/>
+      <w:lvlText w:val="%8."/>
+      <w:lvlJc w:val="left"/>
+      <w:pPr>
+        <w:ind w:left="5760" w:hanging="360"/>
+      </w:pPr>
+    </w:lvl>
+    <w:lvl w:ilvl="8" w:tplc="4009001B" w:tentative="1">
+      <w:start w:val="1"/>
+      <w:numFmt w:val="lowerRoman"/>
+      <w:lvlText w:val="%9."/>
+      <w:lvlJc w:val="right"/>
+      <w:pPr>
+        <w:ind w:left="6480" w:hanging="180"/>
+      </w:pPr>
+    </w:lvl>
+  </w:abstractNum>
+  <w:abstractNum w:abstractNumId="1" w15:restartNumberingAfterBreak="0">
+    <w:nsid w:val="1DA2188E"/>
+    <w:multiLevelType w:val="hybridMultilevel"/>
+    <w:tmpl w:val="5DA26D82"/>
+    <w:lvl w:ilvl="0" w:tplc="4009000F">
+      <w:start w:val="1"/>
+      <w:numFmt w:val="decimal"/>
+      <w:lvlText w:val="%1."/>
+      <w:lvlJc w:val="left"/>
+      <w:pPr>
+        <w:ind w:left="720" w:hanging="360"/>
+      </w:pPr>
+      <w:rPr>
+        <w:rFonts w:hint="default"/>
+      </w:rPr>
+    </w:lvl>
+    <w:lvl w:ilvl="1" w:tplc="40090019" w:tentative="1">
+      <w:start w:val="1"/>
+      <w:numFmt w:val="lowerLetter"/>
+      <w:lvlText w:val="%2."/>
+      <w:lvlJc w:val="left"/>
+      <w:pPr>
+        <w:ind w:left="1440" w:hanging="360"/>
+      </w:pPr>
+    </w:lvl>
+    <w:lvl w:ilvl="2" w:tplc="4009001B" w:tentative="1">
+      <w:start w:val="1"/>
+      <w:numFmt w:val="lowerRoman"/>
+      <w:lvlText w:val="%3."/>
+      <w:lvlJc w:val="right"/>
+      <w:pPr>
+        <w:ind w:left="2160" w:hanging="180"/>
+      </w:pPr>
+    </w:lvl>
+    <w:lvl w:ilvl="3" w:tplc="4009000F" w:tentative="1">
+      <w:start w:val="1"/>
+      <w:numFmt w:val="decimal"/>
+      <w:lvlText w:val="%4."/>
+      <w:lvlJc w:val="left"/>
+      <w:pPr>
+        <w:ind w:left="2880" w:hanging="360"/>
+      </w:pPr>
+    </w:lvl>
+    <w:lvl w:ilvl="4" w:tplc="40090019" w:tentative="1">
+      <w:start w:val="1"/>
+      <w:numFmt w:val="lowerLetter"/>
+      <w:lvlText w:val="%5."/>
+      <w:lvlJc w:val="left"/>
+      <w:pPr>
+        <w:ind w:left="3600" w:hanging="360"/>
+      </w:pPr>
+    </w:lvl>
+    <w:lvl w:ilvl="5" w:tplc="4009001B" w:tentative="1">
+      <w:start w:val="1"/>
+      <w:numFmt w:val="lowerRoman"/>
+      <w:lvlText w:val="%6."/>
+      <w:lvlJc w:val="right"/>
+      <w:pPr>
+        <w:ind w:left="4320" w:hanging="180"/>
+      </w:pPr>
+    </w:lvl>
+    <w:lvl w:ilvl="6" w:tplc="4009000F" w:tentative="1">
+      <w:start w:val="1"/>
+      <w:numFmt w:val="decimal"/>
+      <w:lvlText w:val="%7."/>
+      <w:lvlJc w:val="left"/>
+      <w:pPr>
+        <w:ind w:left="5040" w:hanging="360"/>
+      </w:pPr>
+    </w:lvl>
+    <w:lvl w:ilvl="7" w:tplc="40090019" w:tentative="1">
+      <w:start w:val="1"/>
+      <w:numFmt w:val="lowerLetter"/>
+      <w:lvlText w:val="%8."/>
+      <w:lvlJc w:val="left"/>
+      <w:pPr>
+        <w:ind w:left="5760" w:hanging="360"/>
+      </w:pPr>
+    </w:lvl>
+    <w:lvl w:ilvl="8" w:tplc="4009001B" w:tentative="1">
+      <w:start w:val="1"/>
+      <w:numFmt w:val="lowerRoman"/>
+      <w:lvlText w:val="%9."/>
+      <w:lvlJc w:val="right"/>
+      <w:pPr>
+        <w:ind w:left="6480" w:hanging="180"/>
+      </w:pPr>
+    </w:lvl>
+  </w:abstractNum>
+  <w:abstractNum w:abstractNumId="2" w15:restartNumberingAfterBreak="0">
     <w:nsid w:val="3DDD14F2"/>
     <w:multiLevelType w:val="multilevel"/>
     <w:tmpl w:val="8D86F762"/>
@@ -1936,8 +5817,226 @@
       </w:rPr>
     </w:lvl>
   </w:abstractNum>
+  <w:abstractNum w:abstractNumId="3" w15:restartNumberingAfterBreak="0">
+    <w:nsid w:val="51E7610B"/>
+    <w:multiLevelType w:val="hybridMultilevel"/>
+    <w:tmpl w:val="DE44607C"/>
+    <w:lvl w:ilvl="0" w:tplc="4009000F">
+      <w:start w:val="1"/>
+      <w:numFmt w:val="decimal"/>
+      <w:lvlText w:val="%1."/>
+      <w:lvlJc w:val="left"/>
+      <w:pPr>
+        <w:ind w:left="720" w:hanging="360"/>
+      </w:pPr>
+      <w:rPr>
+        <w:rFonts w:hint="default"/>
+      </w:rPr>
+    </w:lvl>
+    <w:lvl w:ilvl="1" w:tplc="40090019" w:tentative="1">
+      <w:start w:val="1"/>
+      <w:numFmt w:val="lowerLetter"/>
+      <w:lvlText w:val="%2."/>
+      <w:lvlJc w:val="left"/>
+      <w:pPr>
+        <w:ind w:left="1440" w:hanging="360"/>
+      </w:pPr>
+    </w:lvl>
+    <w:lvl w:ilvl="2" w:tplc="4009001B" w:tentative="1">
+      <w:start w:val="1"/>
+      <w:numFmt w:val="lowerRoman"/>
+      <w:lvlText w:val="%3."/>
+      <w:lvlJc w:val="right"/>
+      <w:pPr>
+        <w:ind w:left="2160" w:hanging="180"/>
+      </w:pPr>
+    </w:lvl>
+    <w:lvl w:ilvl="3" w:tplc="4009000F" w:tentative="1">
+      <w:start w:val="1"/>
+      <w:numFmt w:val="decimal"/>
+      <w:lvlText w:val="%4."/>
+      <w:lvlJc w:val="left"/>
+      <w:pPr>
+        <w:ind w:left="2880" w:hanging="360"/>
+      </w:pPr>
+    </w:lvl>
+    <w:lvl w:ilvl="4" w:tplc="40090019" w:tentative="1">
+      <w:start w:val="1"/>
+      <w:numFmt w:val="lowerLetter"/>
+      <w:lvlText w:val="%5."/>
+      <w:lvlJc w:val="left"/>
+      <w:pPr>
+        <w:ind w:left="3600" w:hanging="360"/>
+      </w:pPr>
+    </w:lvl>
+    <w:lvl w:ilvl="5" w:tplc="4009001B" w:tentative="1">
+      <w:start w:val="1"/>
+      <w:numFmt w:val="lowerRoman"/>
+      <w:lvlText w:val="%6."/>
+      <w:lvlJc w:val="right"/>
+      <w:pPr>
+        <w:ind w:left="4320" w:hanging="180"/>
+      </w:pPr>
+    </w:lvl>
+    <w:lvl w:ilvl="6" w:tplc="4009000F" w:tentative="1">
+      <w:start w:val="1"/>
+      <w:numFmt w:val="decimal"/>
+      <w:lvlText w:val="%7."/>
+      <w:lvlJc w:val="left"/>
+      <w:pPr>
+        <w:ind w:left="5040" w:hanging="360"/>
+      </w:pPr>
+    </w:lvl>
+    <w:lvl w:ilvl="7" w:tplc="40090019" w:tentative="1">
+      <w:start w:val="1"/>
+      <w:numFmt w:val="lowerLetter"/>
+      <w:lvlText w:val="%8."/>
+      <w:lvlJc w:val="left"/>
+      <w:pPr>
+        <w:ind w:left="5760" w:hanging="360"/>
+      </w:pPr>
+    </w:lvl>
+    <w:lvl w:ilvl="8" w:tplc="4009001B" w:tentative="1">
+      <w:start w:val="1"/>
+      <w:numFmt w:val="lowerRoman"/>
+      <w:lvlText w:val="%9."/>
+      <w:lvlJc w:val="right"/>
+      <w:pPr>
+        <w:ind w:left="6480" w:hanging="180"/>
+      </w:pPr>
+    </w:lvl>
+  </w:abstractNum>
+  <w:abstractNum w:abstractNumId="4" w15:restartNumberingAfterBreak="0">
+    <w:nsid w:val="629363F8"/>
+    <w:multiLevelType w:val="multilevel"/>
+    <w:tmpl w:val="C88896E4"/>
+    <w:lvl w:ilvl="0">
+      <w:start w:val="1"/>
+      <w:numFmt w:val="decimal"/>
+      <w:lvlText w:val="%1."/>
+      <w:lvlJc w:val="left"/>
+      <w:pPr>
+        <w:tabs>
+          <w:tab w:val="num" w:pos="720"/>
+        </w:tabs>
+        <w:ind w:left="720" w:hanging="360"/>
+      </w:pPr>
+    </w:lvl>
+    <w:lvl w:ilvl="1">
+      <w:start w:val="1"/>
+      <w:numFmt w:val="bullet"/>
+      <w:lvlText w:val=""/>
+      <w:lvlJc w:val="left"/>
+      <w:pPr>
+        <w:tabs>
+          <w:tab w:val="num" w:pos="1440"/>
+        </w:tabs>
+        <w:ind w:left="1440" w:hanging="360"/>
+      </w:pPr>
+      <w:rPr>
+        <w:rFonts w:ascii="Symbol" w:hAnsi="Symbol" w:hint="default"/>
+        <w:sz w:val="20"/>
+      </w:rPr>
+    </w:lvl>
+    <w:lvl w:ilvl="2" w:tentative="1">
+      <w:start w:val="1"/>
+      <w:numFmt w:val="decimal"/>
+      <w:lvlText w:val="%3."/>
+      <w:lvlJc w:val="left"/>
+      <w:pPr>
+        <w:tabs>
+          <w:tab w:val="num" w:pos="2160"/>
+        </w:tabs>
+        <w:ind w:left="2160" w:hanging="360"/>
+      </w:pPr>
+    </w:lvl>
+    <w:lvl w:ilvl="3" w:tentative="1">
+      <w:start w:val="1"/>
+      <w:numFmt w:val="decimal"/>
+      <w:lvlText w:val="%4."/>
+      <w:lvlJc w:val="left"/>
+      <w:pPr>
+        <w:tabs>
+          <w:tab w:val="num" w:pos="2880"/>
+        </w:tabs>
+        <w:ind w:left="2880" w:hanging="360"/>
+      </w:pPr>
+    </w:lvl>
+    <w:lvl w:ilvl="4" w:tentative="1">
+      <w:start w:val="1"/>
+      <w:numFmt w:val="decimal"/>
+      <w:lvlText w:val="%5."/>
+      <w:lvlJc w:val="left"/>
+      <w:pPr>
+        <w:tabs>
+          <w:tab w:val="num" w:pos="3600"/>
+        </w:tabs>
+        <w:ind w:left="3600" w:hanging="360"/>
+      </w:pPr>
+    </w:lvl>
+    <w:lvl w:ilvl="5" w:tentative="1">
+      <w:start w:val="1"/>
+      <w:numFmt w:val="decimal"/>
+      <w:lvlText w:val="%6."/>
+      <w:lvlJc w:val="left"/>
+      <w:pPr>
+        <w:tabs>
+          <w:tab w:val="num" w:pos="4320"/>
+        </w:tabs>
+        <w:ind w:left="4320" w:hanging="360"/>
+      </w:pPr>
+    </w:lvl>
+    <w:lvl w:ilvl="6" w:tentative="1">
+      <w:start w:val="1"/>
+      <w:numFmt w:val="decimal"/>
+      <w:lvlText w:val="%7."/>
+      <w:lvlJc w:val="left"/>
+      <w:pPr>
+        <w:tabs>
+          <w:tab w:val="num" w:pos="5040"/>
+        </w:tabs>
+        <w:ind w:left="5040" w:hanging="360"/>
+      </w:pPr>
+    </w:lvl>
+    <w:lvl w:ilvl="7" w:tentative="1">
+      <w:start w:val="1"/>
+      <w:numFmt w:val="decimal"/>
+      <w:lvlText w:val="%8."/>
+      <w:lvlJc w:val="left"/>
+      <w:pPr>
+        <w:tabs>
+          <w:tab w:val="num" w:pos="5760"/>
+        </w:tabs>
+        <w:ind w:left="5760" w:hanging="360"/>
+      </w:pPr>
+    </w:lvl>
+    <w:lvl w:ilvl="8" w:tentative="1">
+      <w:start w:val="1"/>
+      <w:numFmt w:val="decimal"/>
+      <w:lvlText w:val="%9."/>
+      <w:lvlJc w:val="left"/>
+      <w:pPr>
+        <w:tabs>
+          <w:tab w:val="num" w:pos="6480"/>
+        </w:tabs>
+        <w:ind w:left="6480" w:hanging="360"/>
+      </w:pPr>
+    </w:lvl>
+  </w:abstractNum>
   <w:num w:numId="1" w16cid:durableId="2066369124">
+    <w:abstractNumId w:val="2"/>
+  </w:num>
+  <w:num w:numId="2" w16cid:durableId="413863935">
+    <w:abstractNumId w:val="4"/>
+  </w:num>
+  <w:num w:numId="3" w16cid:durableId="1328748250">
+    <w:abstractNumId w:val="3"/>
+  </w:num>
+  <w:num w:numId="4" w16cid:durableId="2135706705">
     <w:abstractNumId w:val="0"/>
+  </w:num>
+  <w:num w:numId="5" w16cid:durableId="563375972">
+    <w:abstractNumId w:val="1"/>
   </w:num>
 </w:numbering>
 </file>
@@ -2411,7 +6510,6 @@
     <w:name w:val="Hyperlink"/>
     <w:basedOn w:val="DefaultParagraphFont"/>
     <w:uiPriority w:val="99"/>
-    <w:semiHidden/>
     <w:unhideWhenUsed/>
     <w:rsid w:val="000A314A"/>
     <w:rPr>
@@ -2492,6 +6590,40 @@
     <w:name w:val="typ"/>
     <w:basedOn w:val="DefaultParagraphFont"/>
     <w:rsid w:val="000A314A"/>
+  </w:style>
+  <w:style w:type="character" w:styleId="Strong">
+    <w:name w:val="Strong"/>
+    <w:basedOn w:val="DefaultParagraphFont"/>
+    <w:uiPriority w:val="22"/>
+    <w:qFormat/>
+    <w:rsid w:val="00ED5514"/>
+    <w:rPr>
+      <w:b/>
+      <w:bCs/>
+    </w:rPr>
+  </w:style>
+  <w:style w:type="character" w:styleId="UnresolvedMention">
+    <w:name w:val="Unresolved Mention"/>
+    <w:basedOn w:val="DefaultParagraphFont"/>
+    <w:uiPriority w:val="99"/>
+    <w:semiHidden/>
+    <w:unhideWhenUsed/>
+    <w:rsid w:val="003A7770"/>
+    <w:rPr>
+      <w:color w:val="605E5C"/>
+      <w:shd w:val="clear" w:color="auto" w:fill="E1DFDD"/>
+    </w:rPr>
+  </w:style>
+  <w:style w:type="paragraph" w:styleId="ListParagraph">
+    <w:name w:val="List Paragraph"/>
+    <w:basedOn w:val="Normal"/>
+    <w:uiPriority w:val="34"/>
+    <w:qFormat/>
+    <w:rsid w:val="00B71A66"/>
+    <w:pPr>
+      <w:ind w:left="720"/>
+      <w:contextualSpacing/>
+    </w:pPr>
   </w:style>
 </w:styles>
 </file>

</xml_diff>

<commit_message>
Prop Drilling and UseMemo Hook Done
</commit_message>
<xml_diff>
--- a/Ultimate_Reactjs.docx
+++ b/Ultimate_Reactjs.docx
@@ -360,7 +360,7 @@
                     <pic:cNvPicPr/>
                   </pic:nvPicPr>
                   <pic:blipFill rotWithShape="1">
-                    <a:blip r:embed="rId5">
+                    <a:blip r:embed="rId7">
                       <a:extLst>
                         <a:ext uri="{28A0092B-C50C-407E-A947-70E740481C1C}">
                           <a14:useLocalDpi xmlns:a14="http://schemas.microsoft.com/office/drawing/2010/main" val="0"/>
@@ -432,7 +432,7 @@
                     <pic:cNvPicPr/>
                   </pic:nvPicPr>
                   <pic:blipFill>
-                    <a:blip r:embed="rId6">
+                    <a:blip r:embed="rId8">
                       <a:extLst>
                         <a:ext uri="{28A0092B-C50C-407E-A947-70E740481C1C}">
                           <a14:useLocalDpi xmlns:a14="http://schemas.microsoft.com/office/drawing/2010/main" val="0"/>
@@ -1135,7 +1135,7 @@
         </w:rPr>
         <w:t>is React Hook that allows you to add state to a </w:t>
       </w:r>
-      <w:hyperlink r:id="rId7" w:history="1">
+      <w:hyperlink r:id="rId9" w:history="1">
         <w:r>
           <w:rPr>
             <w:rFonts w:eastAsia="Times New Roman" w:cstheme="minorHAnsi"/>
@@ -1906,7 +1906,7 @@
                     <pic:cNvPicPr/>
                   </pic:nvPicPr>
                   <pic:blipFill>
-                    <a:blip r:embed="rId8">
+                    <a:blip r:embed="rId10">
                       <a:extLst>
                         <a:ext uri="{28A0092B-C50C-407E-A947-70E740481C1C}">
                           <a14:useLocalDpi xmlns:a14="http://schemas.microsoft.com/office/drawing/2010/main" val="0"/>
@@ -1970,7 +1970,7 @@
                     <pic:cNvPicPr/>
                   </pic:nvPicPr>
                   <pic:blipFill>
-                    <a:blip r:embed="rId9">
+                    <a:blip r:embed="rId11">
                       <a:extLst>
                         <a:ext uri="{28A0092B-C50C-407E-A947-70E740481C1C}">
                           <a14:useLocalDpi xmlns:a14="http://schemas.microsoft.com/office/drawing/2010/main" val="0"/>
@@ -2857,7 +2857,7 @@
                     </pic:cNvPicPr>
                   </pic:nvPicPr>
                   <pic:blipFill>
-                    <a:blip r:embed="rId10">
+                    <a:blip r:embed="rId12">
                       <a:extLst>
                         <a:ext uri="{28A0092B-C50C-407E-A947-70E740481C1C}">
                           <a14:useLocalDpi xmlns:a14="http://schemas.microsoft.com/office/drawing/2010/main" val="0"/>
@@ -3741,7 +3741,7 @@
           <w:szCs w:val="36"/>
         </w:rPr>
       </w:pPr>
-      <w:hyperlink r:id="rId11" w:history="1">
+      <w:hyperlink r:id="rId13" w:history="1">
         <w:r>
           <w:rPr>
             <w:rStyle w:val="Hyperlink"/>
@@ -3797,7 +3797,7 @@
                     <pic:cNvPicPr/>
                   </pic:nvPicPr>
                   <pic:blipFill rotWithShape="1">
-                    <a:blip r:embed="rId12">
+                    <a:blip r:embed="rId14">
                       <a:extLst>
                         <a:ext uri="{28A0092B-C50C-407E-A947-70E740481C1C}">
                           <a14:useLocalDpi xmlns:a14="http://schemas.microsoft.com/office/drawing/2010/main" val="0"/>
@@ -3965,7 +3965,7 @@
                     <pic:cNvPicPr/>
                   </pic:nvPicPr>
                   <pic:blipFill>
-                    <a:blip r:embed="rId13">
+                    <a:blip r:embed="rId15">
                       <a:extLst>
                         <a:ext uri="{28A0092B-C50C-407E-A947-70E740481C1C}">
                           <a14:useLocalDpi xmlns:a14="http://schemas.microsoft.com/office/drawing/2010/main" val="0"/>
@@ -4346,7 +4346,7 @@
                     <pic:cNvPicPr/>
                   </pic:nvPicPr>
                   <pic:blipFill>
-                    <a:blip r:embed="rId14">
+                    <a:blip r:embed="rId16">
                       <a:extLst>
                         <a:ext uri="{28A0092B-C50C-407E-A947-70E740481C1C}">
                           <a14:useLocalDpi xmlns:a14="http://schemas.microsoft.com/office/drawing/2010/main" val="0"/>
@@ -4549,7 +4549,7 @@
                     <pic:cNvPicPr/>
                   </pic:nvPicPr>
                   <pic:blipFill>
-                    <a:blip r:embed="rId15"/>
+                    <a:blip r:embed="rId17"/>
                     <a:stretch>
                       <a:fillRect/>
                     </a:stretch>
@@ -4634,7 +4634,7 @@
                     <pic:cNvPicPr/>
                   </pic:nvPicPr>
                   <pic:blipFill>
-                    <a:blip r:embed="rId16">
+                    <a:blip r:embed="rId18">
                       <a:extLst>
                         <a:ext uri="{28A0092B-C50C-407E-A947-70E740481C1C}">
                           <a14:useLocalDpi xmlns:a14="http://schemas.microsoft.com/office/drawing/2010/main" val="0"/>
@@ -4816,7 +4816,7 @@
                     <pic:cNvPicPr/>
                   </pic:nvPicPr>
                   <pic:blipFill>
-                    <a:blip r:embed="rId17">
+                    <a:blip r:embed="rId19">
                       <a:extLst>
                         <a:ext uri="{28A0092B-C50C-407E-A947-70E740481C1C}">
                           <a14:useLocalDpi xmlns:a14="http://schemas.microsoft.com/office/drawing/2010/main" val="0"/>
@@ -5164,7 +5164,7 @@
                     <pic:cNvPicPr/>
                   </pic:nvPicPr>
                   <pic:blipFill>
-                    <a:blip r:embed="rId18">
+                    <a:blip r:embed="rId20">
                       <a:extLst>
                         <a:ext uri="{28A0092B-C50C-407E-A947-70E740481C1C}">
                           <a14:useLocalDpi xmlns:a14="http://schemas.microsoft.com/office/drawing/2010/main" val="0"/>
@@ -5226,7 +5226,7 @@
                     <pic:cNvPicPr/>
                   </pic:nvPicPr>
                   <pic:blipFill>
-                    <a:blip r:embed="rId19">
+                    <a:blip r:embed="rId21">
                       <a:extLst>
                         <a:ext uri="{28A0092B-C50C-407E-A947-70E740481C1C}">
                           <a14:useLocalDpi xmlns:a14="http://schemas.microsoft.com/office/drawing/2010/main" val="0"/>
@@ -7177,7 +7177,7 @@
                     <pic:cNvPicPr/>
                   </pic:nvPicPr>
                   <pic:blipFill>
-                    <a:blip r:embed="rId20">
+                    <a:blip r:embed="rId22">
                       <a:extLst>
                         <a:ext uri="{28A0092B-C50C-407E-A947-70E740481C1C}">
                           <a14:useLocalDpi xmlns:a14="http://schemas.microsoft.com/office/drawing/2010/main" val="0"/>
@@ -7239,7 +7239,7 @@
                     <pic:cNvPicPr/>
                   </pic:nvPicPr>
                   <pic:blipFill>
-                    <a:blip r:embed="rId21">
+                    <a:blip r:embed="rId23">
                       <a:extLst>
                         <a:ext uri="{28A0092B-C50C-407E-A947-70E740481C1C}">
                           <a14:useLocalDpi xmlns:a14="http://schemas.microsoft.com/office/drawing/2010/main" val="0"/>
@@ -7485,7 +7485,7 @@
                     <pic:cNvPicPr/>
                   </pic:nvPicPr>
                   <pic:blipFill>
-                    <a:blip r:embed="rId22">
+                    <a:blip r:embed="rId24">
                       <a:extLst>
                         <a:ext uri="{28A0092B-C50C-407E-A947-70E740481C1C}">
                           <a14:useLocalDpi xmlns:a14="http://schemas.microsoft.com/office/drawing/2010/main" val="0"/>
@@ -7674,7 +7674,7 @@
                     <pic:cNvPicPr/>
                   </pic:nvPicPr>
                   <pic:blipFill>
-                    <a:blip r:embed="rId23">
+                    <a:blip r:embed="rId25">
                       <a:extLst>
                         <a:ext uri="{28A0092B-C50C-407E-A947-70E740481C1C}">
                           <a14:useLocalDpi xmlns:a14="http://schemas.microsoft.com/office/drawing/2010/main" val="0"/>
@@ -7730,7 +7730,7 @@
                     <pic:cNvPicPr/>
                   </pic:nvPicPr>
                   <pic:blipFill>
-                    <a:blip r:embed="rId24">
+                    <a:blip r:embed="rId26">
                       <a:extLst>
                         <a:ext uri="{28A0092B-C50C-407E-A947-70E740481C1C}">
                           <a14:useLocalDpi xmlns:a14="http://schemas.microsoft.com/office/drawing/2010/main" val="0"/>
@@ -7847,7 +7847,7 @@
                     <pic:cNvPicPr/>
                   </pic:nvPicPr>
                   <pic:blipFill>
-                    <a:blip r:embed="rId25">
+                    <a:blip r:embed="rId27">
                       <a:extLst>
                         <a:ext uri="{28A0092B-C50C-407E-A947-70E740481C1C}">
                           <a14:useLocalDpi xmlns:a14="http://schemas.microsoft.com/office/drawing/2010/main" val="0"/>
@@ -8030,7 +8030,7 @@
                     <pic:cNvPicPr/>
                   </pic:nvPicPr>
                   <pic:blipFill>
-                    <a:blip r:embed="rId26">
+                    <a:blip r:embed="rId28">
                       <a:extLst>
                         <a:ext uri="{28A0092B-C50C-407E-A947-70E740481C1C}">
                           <a14:useLocalDpi xmlns:a14="http://schemas.microsoft.com/office/drawing/2010/main" val="0"/>
@@ -8094,7 +8094,7 @@
                     <pic:cNvPicPr/>
                   </pic:nvPicPr>
                   <pic:blipFill>
-                    <a:blip r:embed="rId27">
+                    <a:blip r:embed="rId29">
                       <a:extLst>
                         <a:ext uri="{28A0092B-C50C-407E-A947-70E740481C1C}">
                           <a14:useLocalDpi xmlns:a14="http://schemas.microsoft.com/office/drawing/2010/main" val="0"/>
@@ -8156,7 +8156,7 @@
                     <pic:cNvPicPr/>
                   </pic:nvPicPr>
                   <pic:blipFill>
-                    <a:blip r:embed="rId28">
+                    <a:blip r:embed="rId30">
                       <a:extLst>
                         <a:ext uri="{28A0092B-C50C-407E-A947-70E740481C1C}">
                           <a14:useLocalDpi xmlns:a14="http://schemas.microsoft.com/office/drawing/2010/main" val="0"/>
@@ -8258,7 +8258,7 @@
                     <pic:cNvPicPr/>
                   </pic:nvPicPr>
                   <pic:blipFill>
-                    <a:blip r:embed="rId29">
+                    <a:blip r:embed="rId31">
                       <a:extLst>
                         <a:ext uri="{28A0092B-C50C-407E-A947-70E740481C1C}">
                           <a14:useLocalDpi xmlns:a14="http://schemas.microsoft.com/office/drawing/2010/main" val="0"/>
@@ -8351,7 +8351,7 @@
                     <pic:cNvPicPr/>
                   </pic:nvPicPr>
                   <pic:blipFill>
-                    <a:blip r:embed="rId30">
+                    <a:blip r:embed="rId32">
                       <a:extLst>
                         <a:ext uri="{28A0092B-C50C-407E-A947-70E740481C1C}">
                           <a14:useLocalDpi xmlns:a14="http://schemas.microsoft.com/office/drawing/2010/main" val="0"/>
@@ -8413,6 +8413,7 @@
       </w:pPr>
       <w:r>
         <w:rPr>
+          <w:noProof/>
           <w:sz w:val="36"/>
           <w:szCs w:val="36"/>
         </w:rPr>
@@ -8441,7 +8442,7 @@
                     <pic:cNvPicPr/>
                   </pic:nvPicPr>
                   <pic:blipFill>
-                    <a:blip r:embed="rId31">
+                    <a:blip r:embed="rId33">
                       <a:extLst>
                         <a:ext uri="{28A0092B-C50C-407E-A947-70E740481C1C}">
                           <a14:useLocalDpi xmlns:a14="http://schemas.microsoft.com/office/drawing/2010/main" val="0"/>
@@ -8621,19 +8622,27 @@
           <w:sz w:val="36"/>
           <w:szCs w:val="36"/>
         </w:rPr>
-        <w:t>rerender.</w:t>
-      </w:r>
-      <w:proofErr w:type="spellEnd"/>
-    </w:p>
-    <w:p>
-      <w:pPr>
-        <w:rPr>
-          <w:sz w:val="36"/>
-          <w:szCs w:val="36"/>
-        </w:rPr>
-      </w:pPr>
-      <w:r>
-        <w:rPr>
+        <w:t>rerender</w:t>
+      </w:r>
+      <w:proofErr w:type="spellEnd"/>
+      <w:r>
+        <w:rPr>
+          <w:sz w:val="36"/>
+          <w:szCs w:val="36"/>
+        </w:rPr>
+        <w:t>.</w:t>
+      </w:r>
+    </w:p>
+    <w:p>
+      <w:pPr>
+        <w:rPr>
+          <w:sz w:val="36"/>
+          <w:szCs w:val="36"/>
+        </w:rPr>
+      </w:pPr>
+      <w:r>
+        <w:rPr>
+          <w:noProof/>
           <w:sz w:val="36"/>
           <w:szCs w:val="36"/>
         </w:rPr>
@@ -8661,7 +8670,7 @@
                     <pic:cNvPicPr/>
                   </pic:nvPicPr>
                   <pic:blipFill>
-                    <a:blip r:embed="rId32">
+                    <a:blip r:embed="rId34">
                       <a:extLst>
                         <a:ext uri="{28A0092B-C50C-407E-A947-70E740481C1C}">
                           <a14:useLocalDpi xmlns:a14="http://schemas.microsoft.com/office/drawing/2010/main" val="0"/>
@@ -8695,6 +8704,7 @@
       </w:r>
       <w:r>
         <w:rPr>
+          <w:noProof/>
           <w:sz w:val="36"/>
           <w:szCs w:val="36"/>
         </w:rPr>
@@ -8722,7 +8732,7 @@
                     <pic:cNvPicPr/>
                   </pic:nvPicPr>
                   <pic:blipFill>
-                    <a:blip r:embed="rId33">
+                    <a:blip r:embed="rId35">
                       <a:extLst>
                         <a:ext uri="{28A0092B-C50C-407E-A947-70E740481C1C}">
                           <a14:useLocalDpi xmlns:a14="http://schemas.microsoft.com/office/drawing/2010/main" val="0"/>
@@ -8815,6 +8825,7 @@
       </w:pPr>
       <w:r>
         <w:rPr>
+          <w:noProof/>
           <w:sz w:val="36"/>
           <w:szCs w:val="36"/>
         </w:rPr>
@@ -8842,7 +8853,7 @@
                     <pic:cNvPicPr/>
                   </pic:nvPicPr>
                   <pic:blipFill>
-                    <a:blip r:embed="rId34">
+                    <a:blip r:embed="rId36">
                       <a:extLst>
                         <a:ext uri="{28A0092B-C50C-407E-A947-70E740481C1C}">
                           <a14:useLocalDpi xmlns:a14="http://schemas.microsoft.com/office/drawing/2010/main" val="0"/>
@@ -9060,7 +9071,7 @@
         </w:rPr>
         <w:t xml:space="preserve">  </w:t>
       </w:r>
-      <w:hyperlink r:id="rId35" w:history="1">
+      <w:hyperlink r:id="rId37" w:history="1">
         <w:r>
           <w:rPr>
             <w:rStyle w:val="Hyperlink"/>
@@ -9238,7 +9249,7 @@
         </w:rPr>
         <w:t xml:space="preserve">It’s particularly common to use a ref to manipulate the </w:t>
       </w:r>
-      <w:hyperlink r:id="rId36" w:tgtFrame="_blank" w:history="1">
+      <w:hyperlink r:id="rId38" w:tgtFrame="_blank" w:history="1">
         <w:r>
           <w:rPr>
             <w:rStyle w:val="Hyperlink"/>
@@ -9635,7 +9646,7 @@
                     <pic:cNvPicPr/>
                   </pic:nvPicPr>
                   <pic:blipFill>
-                    <a:blip r:embed="rId37">
+                    <a:blip r:embed="rId39">
                       <a:extLst>
                         <a:ext uri="{28A0092B-C50C-407E-A947-70E740481C1C}">
                           <a14:useLocalDpi xmlns:a14="http://schemas.microsoft.com/office/drawing/2010/main" val="0"/>
@@ -9821,7 +9832,7 @@
                     <pic:cNvPicPr/>
                   </pic:nvPicPr>
                   <pic:blipFill>
-                    <a:blip r:embed="rId38">
+                    <a:blip r:embed="rId40">
                       <a:extLst>
                         <a:ext uri="{28A0092B-C50C-407E-A947-70E740481C1C}">
                           <a14:useLocalDpi xmlns:a14="http://schemas.microsoft.com/office/drawing/2010/main" val="0"/>
@@ -9884,7 +9895,7 @@
                     <pic:cNvPicPr/>
                   </pic:nvPicPr>
                   <pic:blipFill>
-                    <a:blip r:embed="rId39">
+                    <a:blip r:embed="rId41">
                       <a:extLst>
                         <a:ext uri="{28A0092B-C50C-407E-A947-70E740481C1C}">
                           <a14:useLocalDpi xmlns:a14="http://schemas.microsoft.com/office/drawing/2010/main" val="0"/>
@@ -10010,7 +10021,7 @@
                     <pic:cNvPicPr/>
                   </pic:nvPicPr>
                   <pic:blipFill>
-                    <a:blip r:embed="rId40">
+                    <a:blip r:embed="rId42">
                       <a:extLst>
                         <a:ext uri="{28A0092B-C50C-407E-A947-70E740481C1C}">
                           <a14:useLocalDpi xmlns:a14="http://schemas.microsoft.com/office/drawing/2010/main" val="0"/>
@@ -10082,7 +10093,7 @@
                     <pic:cNvPicPr/>
                   </pic:nvPicPr>
                   <pic:blipFill>
-                    <a:blip r:embed="rId41">
+                    <a:blip r:embed="rId43">
                       <a:extLst>
                         <a:ext uri="{28A0092B-C50C-407E-A947-70E740481C1C}">
                           <a14:useLocalDpi xmlns:a14="http://schemas.microsoft.com/office/drawing/2010/main" val="0"/>
@@ -10174,7 +10185,7 @@
                     <pic:cNvPicPr/>
                   </pic:nvPicPr>
                   <pic:blipFill>
-                    <a:blip r:embed="rId42">
+                    <a:blip r:embed="rId44">
                       <a:extLst>
                         <a:ext uri="{28A0092B-C50C-407E-A947-70E740481C1C}">
                           <a14:useLocalDpi xmlns:a14="http://schemas.microsoft.com/office/drawing/2010/main" val="0"/>
@@ -10256,7 +10267,7 @@
                     <pic:cNvPicPr/>
                   </pic:nvPicPr>
                   <pic:blipFill>
-                    <a:blip r:embed="rId43">
+                    <a:blip r:embed="rId45">
                       <a:extLst>
                         <a:ext uri="{28A0092B-C50C-407E-A947-70E740481C1C}">
                           <a14:useLocalDpi xmlns:a14="http://schemas.microsoft.com/office/drawing/2010/main" val="0"/>
@@ -10313,7 +10324,7 @@
                     <pic:cNvPicPr/>
                   </pic:nvPicPr>
                   <pic:blipFill>
-                    <a:blip r:embed="rId44">
+                    <a:blip r:embed="rId46">
                       <a:extLst>
                         <a:ext uri="{28A0092B-C50C-407E-A947-70E740481C1C}">
                           <a14:useLocalDpi xmlns:a14="http://schemas.microsoft.com/office/drawing/2010/main" val="0"/>
@@ -10389,7 +10400,7 @@
                     <pic:cNvPicPr/>
                   </pic:nvPicPr>
                   <pic:blipFill>
-                    <a:blip r:embed="rId45">
+                    <a:blip r:embed="rId47">
                       <a:extLst>
                         <a:ext uri="{28A0092B-C50C-407E-A947-70E740481C1C}">
                           <a14:useLocalDpi xmlns:a14="http://schemas.microsoft.com/office/drawing/2010/main" val="0"/>
@@ -10546,6 +10557,7 @@
       <w:r>
         <w:rPr>
           <w:rFonts w:cstheme="minorHAnsi"/>
+          <w:noProof/>
           <w:sz w:val="36"/>
           <w:szCs w:val="36"/>
         </w:rPr>
@@ -10573,7 +10585,7 @@
                     <pic:cNvPicPr/>
                   </pic:nvPicPr>
                   <pic:blipFill>
-                    <a:blip r:embed="rId46">
+                    <a:blip r:embed="rId48">
                       <a:extLst>
                         <a:ext uri="{28A0092B-C50C-407E-A947-70E740481C1C}">
                           <a14:useLocalDpi xmlns:a14="http://schemas.microsoft.com/office/drawing/2010/main" val="0"/>
@@ -11045,8 +11057,91 @@
           <w:szCs w:val="96"/>
         </w:rPr>
         <w:lastRenderedPageBreak/>
-        <w:t>React Router</w:t>
-      </w:r>
+        <w:t>Prop Drilling</w:t>
+      </w:r>
+    </w:p>
+    <w:p>
+      <w:pPr>
+        <w:rPr>
+          <w:rFonts w:cstheme="minorHAnsi"/>
+          <w:sz w:val="36"/>
+          <w:szCs w:val="36"/>
+        </w:rPr>
+      </w:pPr>
+      <w:r>
+        <w:rPr>
+          <w:rFonts w:cstheme="minorHAnsi"/>
+          <w:sz w:val="36"/>
+          <w:szCs w:val="36"/>
+        </w:rPr>
+        <w:drawing>
+          <wp:anchor distT="0" distB="0" distL="114300" distR="114300" simplePos="0" relativeHeight="251698176" behindDoc="0" locked="0" layoutInCell="1" allowOverlap="1" wp14:anchorId="32FE78CD" wp14:editId="007AE9E8">
+            <wp:simplePos x="0" y="0"/>
+            <wp:positionH relativeFrom="column">
+              <wp:posOffset>270933</wp:posOffset>
+            </wp:positionH>
+            <wp:positionV relativeFrom="paragraph">
+              <wp:posOffset>102235</wp:posOffset>
+            </wp:positionV>
+            <wp:extent cx="4008467" cy="2530059"/>
+            <wp:effectExtent l="0" t="0" r="0" b="3810"/>
+            <wp:wrapSquare wrapText="bothSides"/>
+            <wp:docPr id="1808276459" name="Picture 1"/>
+            <wp:cNvGraphicFramePr>
+              <a:graphicFrameLocks xmlns:a="http://schemas.openxmlformats.org/drawingml/2006/main" noChangeAspect="1"/>
+            </wp:cNvGraphicFramePr>
+            <a:graphic xmlns:a="http://schemas.openxmlformats.org/drawingml/2006/main">
+              <a:graphicData uri="http://schemas.openxmlformats.org/drawingml/2006/picture">
+                <pic:pic xmlns:pic="http://schemas.openxmlformats.org/drawingml/2006/picture">
+                  <pic:nvPicPr>
+                    <pic:cNvPr id="1808276459" name=""/>
+                    <pic:cNvPicPr/>
+                  </pic:nvPicPr>
+                  <pic:blipFill>
+                    <a:blip r:embed="rId49">
+                      <a:extLst>
+                        <a:ext uri="{28A0092B-C50C-407E-A947-70E740481C1C}">
+                          <a14:useLocalDpi xmlns:a14="http://schemas.microsoft.com/office/drawing/2010/main" val="0"/>
+                        </a:ext>
+                      </a:extLst>
+                    </a:blip>
+                    <a:stretch>
+                      <a:fillRect/>
+                    </a:stretch>
+                  </pic:blipFill>
+                  <pic:spPr>
+                    <a:xfrm>
+                      <a:off x="0" y="0"/>
+                      <a:ext cx="4008467" cy="2530059"/>
+                    </a:xfrm>
+                    <a:prstGeom prst="rect">
+                      <a:avLst/>
+                    </a:prstGeom>
+                  </pic:spPr>
+                </pic:pic>
+              </a:graphicData>
+            </a:graphic>
+          </wp:anchor>
+        </w:drawing>
+      </w:r>
+    </w:p>
+    <w:p>
+      <w:pPr>
+        <w:rPr>
+          <w:rFonts w:cstheme="minorHAnsi"/>
+          <w:sz w:val="36"/>
+          <w:szCs w:val="36"/>
+        </w:rPr>
+      </w:pPr>
+    </w:p>
+    <w:p>
+      <w:pPr>
+        <w:rPr>
+          <w:rFonts w:cstheme="minorHAnsi"/>
+          <w:sz w:val="36"/>
+          <w:szCs w:val="36"/>
+        </w:rPr>
+      </w:pPr>
     </w:p>
     <w:p>
       <w:pPr>
@@ -11054,6 +11149,3144 @@
           <w:rFonts w:cstheme="minorHAnsi"/>
           <w:b/>
           <w:bCs/>
+          <w:sz w:val="36"/>
+          <w:szCs w:val="36"/>
+        </w:rPr>
+      </w:pPr>
+    </w:p>
+    <w:p>
+      <w:pPr>
+        <w:rPr>
+          <w:rFonts w:cstheme="minorHAnsi"/>
+          <w:b/>
+          <w:bCs/>
+          <w:sz w:val="36"/>
+          <w:szCs w:val="36"/>
+        </w:rPr>
+      </w:pPr>
+    </w:p>
+    <w:p>
+      <w:pPr>
+        <w:rPr>
+          <w:rFonts w:cstheme="minorHAnsi"/>
+          <w:b/>
+          <w:bCs/>
+          <w:sz w:val="36"/>
+          <w:szCs w:val="36"/>
+        </w:rPr>
+      </w:pPr>
+    </w:p>
+    <w:p>
+      <w:pPr>
+        <w:rPr>
+          <w:rFonts w:cstheme="minorHAnsi"/>
+          <w:b/>
+          <w:bCs/>
+          <w:sz w:val="36"/>
+          <w:szCs w:val="36"/>
+        </w:rPr>
+      </w:pPr>
+    </w:p>
+    <w:p>
+      <w:pPr>
+        <w:rPr>
+          <w:rFonts w:cstheme="minorHAnsi"/>
+          <w:b/>
+          <w:bCs/>
+          <w:sz w:val="36"/>
+          <w:szCs w:val="36"/>
+        </w:rPr>
+      </w:pPr>
+      <w:r>
+        <w:rPr>
+          <w:rFonts w:cstheme="minorHAnsi"/>
+          <w:b/>
+          <w:bCs/>
+          <w:sz w:val="36"/>
+          <w:szCs w:val="36"/>
+        </w:rPr>
+        <w:t xml:space="preserve">Here I different components. </w:t>
+      </w:r>
+    </w:p>
+    <w:p>
+      <w:pPr>
+        <w:rPr>
+          <w:rFonts w:cstheme="minorHAnsi"/>
+          <w:b/>
+          <w:bCs/>
+          <w:sz w:val="36"/>
+          <w:szCs w:val="36"/>
+        </w:rPr>
+      </w:pPr>
+      <w:r>
+        <w:rPr>
+          <w:rFonts w:cstheme="minorHAnsi"/>
+          <w:b/>
+          <w:bCs/>
+          <w:sz w:val="36"/>
+          <w:szCs w:val="36"/>
+        </w:rPr>
+        <w:t xml:space="preserve">I have a Parent Component inside it I have ChildA component. Inside </w:t>
+      </w:r>
+      <w:proofErr w:type="spellStart"/>
+      <w:r>
+        <w:rPr>
+          <w:rFonts w:cstheme="minorHAnsi"/>
+          <w:b/>
+          <w:bCs/>
+          <w:sz w:val="36"/>
+          <w:szCs w:val="36"/>
+        </w:rPr>
+        <w:t>Chlid</w:t>
+      </w:r>
+      <w:proofErr w:type="spellEnd"/>
+      <w:r>
+        <w:rPr>
+          <w:rFonts w:cstheme="minorHAnsi"/>
+          <w:b/>
+          <w:bCs/>
+          <w:sz w:val="36"/>
+          <w:szCs w:val="36"/>
+        </w:rPr>
+        <w:t xml:space="preserve">-A I have </w:t>
+      </w:r>
+      <w:proofErr w:type="spellStart"/>
+      <w:r>
+        <w:rPr>
+          <w:rFonts w:cstheme="minorHAnsi"/>
+          <w:b/>
+          <w:bCs/>
+          <w:sz w:val="36"/>
+          <w:szCs w:val="36"/>
+        </w:rPr>
+        <w:t>Chlid</w:t>
+      </w:r>
+      <w:proofErr w:type="spellEnd"/>
+      <w:r>
+        <w:rPr>
+          <w:rFonts w:cstheme="minorHAnsi"/>
+          <w:b/>
+          <w:bCs/>
+          <w:sz w:val="36"/>
+          <w:szCs w:val="36"/>
+        </w:rPr>
+        <w:t xml:space="preserve">-B component. Inside </w:t>
+      </w:r>
+      <w:proofErr w:type="spellStart"/>
+      <w:r>
+        <w:rPr>
+          <w:rFonts w:cstheme="minorHAnsi"/>
+          <w:b/>
+          <w:bCs/>
+          <w:sz w:val="36"/>
+          <w:szCs w:val="36"/>
+        </w:rPr>
+        <w:t>Chlid</w:t>
+      </w:r>
+      <w:proofErr w:type="spellEnd"/>
+      <w:r>
+        <w:rPr>
+          <w:rFonts w:cstheme="minorHAnsi"/>
+          <w:b/>
+          <w:bCs/>
+          <w:sz w:val="36"/>
+          <w:szCs w:val="36"/>
+        </w:rPr>
+        <w:t>-B I have Child-C Component.</w:t>
+      </w:r>
+    </w:p>
+    <w:p>
+      <w:pPr>
+        <w:rPr>
+          <w:rFonts w:cstheme="minorHAnsi"/>
+          <w:sz w:val="36"/>
+          <w:szCs w:val="36"/>
+        </w:rPr>
+      </w:pPr>
+      <w:r>
+        <w:rPr>
+          <w:rFonts w:cstheme="minorHAnsi"/>
+          <w:sz w:val="36"/>
+          <w:szCs w:val="36"/>
+        </w:rPr>
+        <w:t>Let’s say I have a state/</w:t>
+      </w:r>
+      <w:r>
+        <w:rPr>
+          <w:rFonts w:cstheme="minorHAnsi"/>
+          <w:sz w:val="36"/>
+          <w:szCs w:val="36"/>
+        </w:rPr>
+        <w:t>data</w:t>
+      </w:r>
+      <w:r>
+        <w:rPr>
+          <w:rFonts w:cstheme="minorHAnsi"/>
+          <w:sz w:val="36"/>
+          <w:szCs w:val="36"/>
+        </w:rPr>
+        <w:t>/function in parent component and I want to send it to the Child-C component.</w:t>
+      </w:r>
+    </w:p>
+    <w:p>
+      <w:pPr>
+        <w:rPr>
+          <w:rFonts w:cstheme="minorHAnsi"/>
+          <w:sz w:val="36"/>
+          <w:szCs w:val="36"/>
+        </w:rPr>
+      </w:pPr>
+      <w:r>
+        <w:rPr>
+          <w:rFonts w:cstheme="minorHAnsi"/>
+          <w:sz w:val="36"/>
+          <w:szCs w:val="36"/>
+        </w:rPr>
+        <w:t>So, for doing this I need to pass the data through All the nested components then only it will reach to the Child-C.</w:t>
+      </w:r>
+    </w:p>
+    <w:p>
+      <w:pPr>
+        <w:rPr>
+          <w:rFonts w:cstheme="minorHAnsi"/>
+          <w:sz w:val="36"/>
+          <w:szCs w:val="36"/>
+        </w:rPr>
+      </w:pPr>
+      <w:r>
+        <w:rPr>
+          <w:rFonts w:cstheme="minorHAnsi"/>
+          <w:sz w:val="36"/>
+          <w:szCs w:val="36"/>
+        </w:rPr>
+        <w:t>The issue is We are sending the data in unnecessary components and to solve this issue we will use the concept of Context API. In Context API there we be no need of passing the data in Child-A, Child-B we can directly pass the data from Parent to Child-C.</w:t>
+      </w:r>
+    </w:p>
+    <w:p>
+      <w:pPr>
+        <w:rPr>
+          <w:rFonts w:cstheme="minorHAnsi"/>
+          <w:sz w:val="36"/>
+          <w:szCs w:val="36"/>
+        </w:rPr>
+      </w:pPr>
+    </w:p>
+    <w:p>
+      <w:pPr>
+        <w:rPr>
+          <w:rFonts w:cstheme="minorHAnsi"/>
+          <w:sz w:val="36"/>
+          <w:szCs w:val="36"/>
+        </w:rPr>
+      </w:pPr>
+    </w:p>
+    <w:p>
+      <w:pPr>
+        <w:rPr>
+          <w:rFonts w:cstheme="minorHAnsi"/>
+          <w:sz w:val="36"/>
+          <w:szCs w:val="36"/>
+        </w:rPr>
+      </w:pPr>
+    </w:p>
+    <w:p>
+      <w:pPr>
+        <w:rPr>
+          <w:rFonts w:cstheme="minorHAnsi"/>
+          <w:sz w:val="36"/>
+          <w:szCs w:val="36"/>
+        </w:rPr>
+      </w:pPr>
+      <w:r>
+        <w:rPr>
+          <w:rFonts w:cstheme="minorHAnsi"/>
+          <w:sz w:val="36"/>
+          <w:szCs w:val="36"/>
+        </w:rPr>
+        <w:drawing>
+          <wp:anchor distT="0" distB="0" distL="114300" distR="114300" simplePos="0" relativeHeight="251700224" behindDoc="0" locked="0" layoutInCell="1" allowOverlap="1" wp14:anchorId="32FFFCDA" wp14:editId="0E9D49C9">
+            <wp:simplePos x="0" y="0"/>
+            <wp:positionH relativeFrom="column">
+              <wp:posOffset>2099310</wp:posOffset>
+            </wp:positionH>
+            <wp:positionV relativeFrom="paragraph">
+              <wp:posOffset>0</wp:posOffset>
+            </wp:positionV>
+            <wp:extent cx="2636748" cy="2423370"/>
+            <wp:effectExtent l="0" t="0" r="0" b="0"/>
+            <wp:wrapSquare wrapText="bothSides"/>
+            <wp:docPr id="1056269160" name="Picture 1"/>
+            <wp:cNvGraphicFramePr>
+              <a:graphicFrameLocks xmlns:a="http://schemas.openxmlformats.org/drawingml/2006/main" noChangeAspect="1"/>
+            </wp:cNvGraphicFramePr>
+            <a:graphic xmlns:a="http://schemas.openxmlformats.org/drawingml/2006/main">
+              <a:graphicData uri="http://schemas.openxmlformats.org/drawingml/2006/picture">
+                <pic:pic xmlns:pic="http://schemas.openxmlformats.org/drawingml/2006/picture">
+                  <pic:nvPicPr>
+                    <pic:cNvPr id="1056269160" name=""/>
+                    <pic:cNvPicPr/>
+                  </pic:nvPicPr>
+                  <pic:blipFill>
+                    <a:blip r:embed="rId50">
+                      <a:extLst>
+                        <a:ext uri="{28A0092B-C50C-407E-A947-70E740481C1C}">
+                          <a14:useLocalDpi xmlns:a14="http://schemas.microsoft.com/office/drawing/2010/main" val="0"/>
+                        </a:ext>
+                      </a:extLst>
+                    </a:blip>
+                    <a:stretch>
+                      <a:fillRect/>
+                    </a:stretch>
+                  </pic:blipFill>
+                  <pic:spPr>
+                    <a:xfrm>
+                      <a:off x="0" y="0"/>
+                      <a:ext cx="2636748" cy="2423370"/>
+                    </a:xfrm>
+                    <a:prstGeom prst="rect">
+                      <a:avLst/>
+                    </a:prstGeom>
+                  </pic:spPr>
+                </pic:pic>
+              </a:graphicData>
+            </a:graphic>
+          </wp:anchor>
+        </w:drawing>
+      </w:r>
+      <w:r>
+        <w:rPr>
+          <w:rFonts w:cstheme="minorHAnsi"/>
+          <w:sz w:val="36"/>
+          <w:szCs w:val="36"/>
+        </w:rPr>
+        <w:drawing>
+          <wp:anchor distT="0" distB="0" distL="114300" distR="114300" simplePos="0" relativeHeight="251699200" behindDoc="0" locked="0" layoutInCell="1" allowOverlap="1" wp14:anchorId="15404849" wp14:editId="5080DDA0">
+            <wp:simplePos x="0" y="0"/>
+            <wp:positionH relativeFrom="column">
+              <wp:posOffset>-626745</wp:posOffset>
+            </wp:positionH>
+            <wp:positionV relativeFrom="paragraph">
+              <wp:posOffset>-423</wp:posOffset>
+            </wp:positionV>
+            <wp:extent cx="2613660" cy="2621280"/>
+            <wp:effectExtent l="0" t="0" r="0" b="7620"/>
+            <wp:wrapSquare wrapText="bothSides"/>
+            <wp:docPr id="1504348244" name="Picture 1"/>
+            <wp:cNvGraphicFramePr>
+              <a:graphicFrameLocks xmlns:a="http://schemas.openxmlformats.org/drawingml/2006/main" noChangeAspect="1"/>
+            </wp:cNvGraphicFramePr>
+            <a:graphic xmlns:a="http://schemas.openxmlformats.org/drawingml/2006/main">
+              <a:graphicData uri="http://schemas.openxmlformats.org/drawingml/2006/picture">
+                <pic:pic xmlns:pic="http://schemas.openxmlformats.org/drawingml/2006/picture">
+                  <pic:nvPicPr>
+                    <pic:cNvPr id="1504348244" name=""/>
+                    <pic:cNvPicPr/>
+                  </pic:nvPicPr>
+                  <pic:blipFill>
+                    <a:blip r:embed="rId51">
+                      <a:extLst>
+                        <a:ext uri="{28A0092B-C50C-407E-A947-70E740481C1C}">
+                          <a14:useLocalDpi xmlns:a14="http://schemas.microsoft.com/office/drawing/2010/main" val="0"/>
+                        </a:ext>
+                      </a:extLst>
+                    </a:blip>
+                    <a:stretch>
+                      <a:fillRect/>
+                    </a:stretch>
+                  </pic:blipFill>
+                  <pic:spPr>
+                    <a:xfrm>
+                      <a:off x="0" y="0"/>
+                      <a:ext cx="2613660" cy="2621280"/>
+                    </a:xfrm>
+                    <a:prstGeom prst="rect">
+                      <a:avLst/>
+                    </a:prstGeom>
+                  </pic:spPr>
+                </pic:pic>
+              </a:graphicData>
+            </a:graphic>
+          </wp:anchor>
+        </w:drawing>
+      </w:r>
+    </w:p>
+    <w:p>
+      <w:pPr>
+        <w:rPr>
+          <w:rFonts w:cstheme="minorHAnsi"/>
+          <w:sz w:val="36"/>
+          <w:szCs w:val="36"/>
+        </w:rPr>
+      </w:pPr>
+    </w:p>
+    <w:p>
+      <w:pPr>
+        <w:rPr>
+          <w:rFonts w:cstheme="minorHAnsi"/>
+          <w:sz w:val="36"/>
+          <w:szCs w:val="36"/>
+        </w:rPr>
+      </w:pPr>
+    </w:p>
+    <w:p>
+      <w:pPr>
+        <w:rPr>
+          <w:rFonts w:cstheme="minorHAnsi"/>
+          <w:sz w:val="36"/>
+          <w:szCs w:val="36"/>
+        </w:rPr>
+      </w:pPr>
+    </w:p>
+    <w:p>
+      <w:pPr>
+        <w:rPr>
+          <w:rFonts w:cstheme="minorHAnsi"/>
+          <w:sz w:val="36"/>
+          <w:szCs w:val="36"/>
+        </w:rPr>
+      </w:pPr>
+    </w:p>
+    <w:p>
+      <w:pPr>
+        <w:rPr>
+          <w:rFonts w:cstheme="minorHAnsi"/>
+          <w:sz w:val="36"/>
+          <w:szCs w:val="36"/>
+        </w:rPr>
+      </w:pPr>
+    </w:p>
+    <w:p>
+      <w:pPr>
+        <w:rPr>
+          <w:rFonts w:cstheme="minorHAnsi"/>
+          <w:sz w:val="36"/>
+          <w:szCs w:val="36"/>
+        </w:rPr>
+      </w:pPr>
+    </w:p>
+    <w:p>
+      <w:pPr>
+        <w:tabs>
+          <w:tab w:val="center" w:pos="4513"/>
+        </w:tabs>
+        <w:rPr>
+          <w:rFonts w:cstheme="minorHAnsi"/>
+          <w:sz w:val="36"/>
+          <w:szCs w:val="36"/>
+        </w:rPr>
+      </w:pPr>
+      <w:r>
+        <w:rPr>
+          <w:rFonts w:cstheme="minorHAnsi"/>
+          <w:sz w:val="36"/>
+          <w:szCs w:val="36"/>
+        </w:rPr>
+        <w:drawing>
+          <wp:anchor distT="0" distB="0" distL="114300" distR="114300" simplePos="0" relativeHeight="251701248" behindDoc="0" locked="0" layoutInCell="1" allowOverlap="1" wp14:anchorId="50FB44A0" wp14:editId="20427BF8">
+            <wp:simplePos x="0" y="0"/>
+            <wp:positionH relativeFrom="column">
+              <wp:posOffset>-660400</wp:posOffset>
+            </wp:positionH>
+            <wp:positionV relativeFrom="paragraph">
+              <wp:posOffset>406400</wp:posOffset>
+            </wp:positionV>
+            <wp:extent cx="2583404" cy="2469094"/>
+            <wp:effectExtent l="0" t="0" r="7620" b="7620"/>
+            <wp:wrapSquare wrapText="bothSides"/>
+            <wp:docPr id="1915898648" name="Picture 1"/>
+            <wp:cNvGraphicFramePr>
+              <a:graphicFrameLocks xmlns:a="http://schemas.openxmlformats.org/drawingml/2006/main" noChangeAspect="1"/>
+            </wp:cNvGraphicFramePr>
+            <a:graphic xmlns:a="http://schemas.openxmlformats.org/drawingml/2006/main">
+              <a:graphicData uri="http://schemas.openxmlformats.org/drawingml/2006/picture">
+                <pic:pic xmlns:pic="http://schemas.openxmlformats.org/drawingml/2006/picture">
+                  <pic:nvPicPr>
+                    <pic:cNvPr id="1915898648" name=""/>
+                    <pic:cNvPicPr/>
+                  </pic:nvPicPr>
+                  <pic:blipFill>
+                    <a:blip r:embed="rId52">
+                      <a:extLst>
+                        <a:ext uri="{28A0092B-C50C-407E-A947-70E740481C1C}">
+                          <a14:useLocalDpi xmlns:a14="http://schemas.microsoft.com/office/drawing/2010/main" val="0"/>
+                        </a:ext>
+                      </a:extLst>
+                    </a:blip>
+                    <a:stretch>
+                      <a:fillRect/>
+                    </a:stretch>
+                  </pic:blipFill>
+                  <pic:spPr>
+                    <a:xfrm>
+                      <a:off x="0" y="0"/>
+                      <a:ext cx="2583404" cy="2469094"/>
+                    </a:xfrm>
+                    <a:prstGeom prst="rect">
+                      <a:avLst/>
+                    </a:prstGeom>
+                  </pic:spPr>
+                </pic:pic>
+              </a:graphicData>
+            </a:graphic>
+          </wp:anchor>
+        </w:drawing>
+      </w:r>
+      <w:r>
+        <w:rPr>
+          <w:rFonts w:cstheme="minorHAnsi"/>
+          <w:sz w:val="36"/>
+          <w:szCs w:val="36"/>
+        </w:rPr>
+        <w:t xml:space="preserve">Parent </w:t>
+      </w:r>
+      <w:r>
+        <w:rPr>
+          <w:rFonts w:cstheme="minorHAnsi"/>
+          <w:sz w:val="36"/>
+          <w:szCs w:val="36"/>
+        </w:rPr>
+        <w:tab/>
+      </w:r>
+      <w:proofErr w:type="spellStart"/>
+      <w:r>
+        <w:rPr>
+          <w:rFonts w:cstheme="minorHAnsi"/>
+          <w:sz w:val="36"/>
+          <w:szCs w:val="36"/>
+        </w:rPr>
+        <w:t>Chlid</w:t>
+      </w:r>
+      <w:proofErr w:type="spellEnd"/>
+      <w:r>
+        <w:rPr>
+          <w:rFonts w:cstheme="minorHAnsi"/>
+          <w:sz w:val="36"/>
+          <w:szCs w:val="36"/>
+        </w:rPr>
+        <w:t>-A</w:t>
+      </w:r>
+    </w:p>
+    <w:p>
+      <w:pPr>
+        <w:tabs>
+          <w:tab w:val="center" w:pos="4513"/>
+        </w:tabs>
+        <w:rPr>
+          <w:rFonts w:cstheme="minorHAnsi"/>
+          <w:sz w:val="36"/>
+          <w:szCs w:val="36"/>
+        </w:rPr>
+      </w:pPr>
+      <w:r>
+        <w:rPr>
+          <w:rFonts w:cstheme="minorHAnsi"/>
+          <w:sz w:val="36"/>
+          <w:szCs w:val="36"/>
+        </w:rPr>
+        <w:drawing>
+          <wp:anchor distT="0" distB="0" distL="114300" distR="114300" simplePos="0" relativeHeight="251702272" behindDoc="0" locked="0" layoutInCell="1" allowOverlap="1" wp14:anchorId="43B04D79" wp14:editId="128AFDA5">
+            <wp:simplePos x="0" y="0"/>
+            <wp:positionH relativeFrom="column">
+              <wp:posOffset>2065655</wp:posOffset>
+            </wp:positionH>
+            <wp:positionV relativeFrom="paragraph">
+              <wp:posOffset>16510</wp:posOffset>
+            </wp:positionV>
+            <wp:extent cx="2758440" cy="2225040"/>
+            <wp:effectExtent l="0" t="0" r="3810" b="3810"/>
+            <wp:wrapSquare wrapText="bothSides"/>
+            <wp:docPr id="1459555937" name="Picture 1"/>
+            <wp:cNvGraphicFramePr>
+              <a:graphicFrameLocks xmlns:a="http://schemas.openxmlformats.org/drawingml/2006/main" noChangeAspect="1"/>
+            </wp:cNvGraphicFramePr>
+            <a:graphic xmlns:a="http://schemas.openxmlformats.org/drawingml/2006/main">
+              <a:graphicData uri="http://schemas.openxmlformats.org/drawingml/2006/picture">
+                <pic:pic xmlns:pic="http://schemas.openxmlformats.org/drawingml/2006/picture">
+                  <pic:nvPicPr>
+                    <pic:cNvPr id="1459555937" name=""/>
+                    <pic:cNvPicPr/>
+                  </pic:nvPicPr>
+                  <pic:blipFill>
+                    <a:blip r:embed="rId53">
+                      <a:extLst>
+                        <a:ext uri="{28A0092B-C50C-407E-A947-70E740481C1C}">
+                          <a14:useLocalDpi xmlns:a14="http://schemas.microsoft.com/office/drawing/2010/main" val="0"/>
+                        </a:ext>
+                      </a:extLst>
+                    </a:blip>
+                    <a:stretch>
+                      <a:fillRect/>
+                    </a:stretch>
+                  </pic:blipFill>
+                  <pic:spPr>
+                    <a:xfrm>
+                      <a:off x="0" y="0"/>
+                      <a:ext cx="2758440" cy="2225040"/>
+                    </a:xfrm>
+                    <a:prstGeom prst="rect">
+                      <a:avLst/>
+                    </a:prstGeom>
+                  </pic:spPr>
+                </pic:pic>
+              </a:graphicData>
+            </a:graphic>
+          </wp:anchor>
+        </w:drawing>
+      </w:r>
+      <w:r>
+        <w:rPr>
+          <w:rFonts w:cstheme="minorHAnsi"/>
+          <w:sz w:val="36"/>
+          <w:szCs w:val="36"/>
+        </w:rPr>
+        <w:br w:type="textWrapping" w:clear="all"/>
+      </w:r>
+    </w:p>
+    <w:p>
+      <w:pPr>
+        <w:tabs>
+          <w:tab w:val="center" w:pos="4513"/>
+        </w:tabs>
+        <w:rPr>
+          <w:rFonts w:cstheme="minorHAnsi"/>
+          <w:sz w:val="36"/>
+          <w:szCs w:val="36"/>
+        </w:rPr>
+      </w:pPr>
+      <w:r>
+        <w:rPr>
+          <w:rFonts w:cstheme="minorHAnsi"/>
+          <w:sz w:val="36"/>
+          <w:szCs w:val="36"/>
+        </w:rPr>
+        <w:t>Child-B                                       Child-C</w:t>
+      </w:r>
+    </w:p>
+    <w:p>
+      <w:pPr>
+        <w:tabs>
+          <w:tab w:val="center" w:pos="4513"/>
+        </w:tabs>
+        <w:rPr>
+          <w:rFonts w:cstheme="minorHAnsi"/>
+          <w:sz w:val="36"/>
+          <w:szCs w:val="36"/>
+        </w:rPr>
+      </w:pPr>
+      <w:r>
+        <w:rPr>
+          <w:rFonts w:cstheme="minorHAnsi"/>
+          <w:sz w:val="36"/>
+          <w:szCs w:val="36"/>
+        </w:rPr>
+        <w:drawing>
+          <wp:anchor distT="0" distB="0" distL="114300" distR="114300" simplePos="0" relativeHeight="251703296" behindDoc="0" locked="0" layoutInCell="1" allowOverlap="1" wp14:anchorId="5385374E" wp14:editId="23CA9824">
+            <wp:simplePos x="0" y="0"/>
+            <wp:positionH relativeFrom="column">
+              <wp:posOffset>160867</wp:posOffset>
+            </wp:positionH>
+            <wp:positionV relativeFrom="paragraph">
+              <wp:posOffset>578908</wp:posOffset>
+            </wp:positionV>
+            <wp:extent cx="3482642" cy="823031"/>
+            <wp:effectExtent l="0" t="0" r="3810" b="0"/>
+            <wp:wrapSquare wrapText="bothSides"/>
+            <wp:docPr id="1223318777" name="Picture 1"/>
+            <wp:cNvGraphicFramePr>
+              <a:graphicFrameLocks xmlns:a="http://schemas.openxmlformats.org/drawingml/2006/main" noChangeAspect="1"/>
+            </wp:cNvGraphicFramePr>
+            <a:graphic xmlns:a="http://schemas.openxmlformats.org/drawingml/2006/main">
+              <a:graphicData uri="http://schemas.openxmlformats.org/drawingml/2006/picture">
+                <pic:pic xmlns:pic="http://schemas.openxmlformats.org/drawingml/2006/picture">
+                  <pic:nvPicPr>
+                    <pic:cNvPr id="1223318777" name=""/>
+                    <pic:cNvPicPr/>
+                  </pic:nvPicPr>
+                  <pic:blipFill>
+                    <a:blip r:embed="rId54">
+                      <a:extLst>
+                        <a:ext uri="{28A0092B-C50C-407E-A947-70E740481C1C}">
+                          <a14:useLocalDpi xmlns:a14="http://schemas.microsoft.com/office/drawing/2010/main" val="0"/>
+                        </a:ext>
+                      </a:extLst>
+                    </a:blip>
+                    <a:stretch>
+                      <a:fillRect/>
+                    </a:stretch>
+                  </pic:blipFill>
+                  <pic:spPr>
+                    <a:xfrm>
+                      <a:off x="0" y="0"/>
+                      <a:ext cx="3482642" cy="823031"/>
+                    </a:xfrm>
+                    <a:prstGeom prst="rect">
+                      <a:avLst/>
+                    </a:prstGeom>
+                  </pic:spPr>
+                </pic:pic>
+              </a:graphicData>
+            </a:graphic>
+          </wp:anchor>
+        </w:drawing>
+      </w:r>
+    </w:p>
+    <w:p>
+      <w:pPr>
+        <w:rPr>
+          <w:rFonts w:cstheme="minorHAnsi"/>
+          <w:sz w:val="36"/>
+          <w:szCs w:val="36"/>
+        </w:rPr>
+      </w:pPr>
+    </w:p>
+    <w:p>
+      <w:pPr>
+        <w:rPr>
+          <w:rFonts w:cstheme="minorHAnsi"/>
+          <w:sz w:val="36"/>
+          <w:szCs w:val="36"/>
+        </w:rPr>
+      </w:pPr>
+    </w:p>
+    <w:p>
+      <w:pPr>
+        <w:rPr>
+          <w:rFonts w:cstheme="minorHAnsi"/>
+          <w:sz w:val="36"/>
+          <w:szCs w:val="36"/>
+        </w:rPr>
+      </w:pPr>
+    </w:p>
+    <w:p>
+      <w:pPr>
+        <w:ind w:firstLine="720"/>
+        <w:rPr>
+          <w:rFonts w:cstheme="minorHAnsi"/>
+          <w:sz w:val="36"/>
+          <w:szCs w:val="36"/>
+        </w:rPr>
+      </w:pPr>
+      <w:r>
+        <w:rPr>
+          <w:rFonts w:cstheme="minorHAnsi"/>
+          <w:sz w:val="36"/>
+          <w:szCs w:val="36"/>
+        </w:rPr>
+        <w:t>O</w:t>
+      </w:r>
+      <w:r>
+        <w:rPr>
+          <w:rFonts w:cstheme="minorHAnsi"/>
+          <w:sz w:val="36"/>
+          <w:szCs w:val="36"/>
+        </w:rPr>
+        <w:t>utput</w:t>
+      </w:r>
+    </w:p>
+    <w:p>
+      <w:pPr>
+        <w:ind w:firstLine="720"/>
+        <w:rPr>
+          <w:rFonts w:cstheme="minorHAnsi"/>
+          <w:b/>
+          <w:bCs/>
+          <w:sz w:val="96"/>
+          <w:szCs w:val="96"/>
+        </w:rPr>
+      </w:pPr>
+      <w:r>
+        <w:rPr>
+          <w:rFonts w:cstheme="minorHAnsi"/>
+          <w:b/>
+          <w:bCs/>
+          <w:sz w:val="96"/>
+          <w:szCs w:val="96"/>
+        </w:rPr>
+        <w:lastRenderedPageBreak/>
+        <w:t xml:space="preserve">Context-API </w:t>
+      </w:r>
+    </w:p>
+    <w:p>
+      <w:pPr>
+        <w:pStyle w:val="NormalWeb"/>
+        <w:pBdr>
+          <w:top w:val="single" w:sz="2" w:space="0" w:color="E3E3E3"/>
+          <w:left w:val="single" w:sz="2" w:space="0" w:color="E3E3E3"/>
+          <w:bottom w:val="single" w:sz="2" w:space="0" w:color="E3E3E3"/>
+          <w:right w:val="single" w:sz="2" w:space="0" w:color="E3E3E3"/>
+        </w:pBdr>
+        <w:shd w:val="clear" w:color="auto" w:fill="FFFFFF"/>
+        <w:spacing w:before="0" w:beforeAutospacing="0" w:after="300" w:afterAutospacing="0"/>
+        <w:rPr>
+          <w:rFonts w:ascii="Segoe UI" w:hAnsi="Segoe UI" w:cs="Segoe UI"/>
+          <w:color w:val="0D0D0D"/>
+        </w:rPr>
+      </w:pPr>
+      <w:r>
+        <w:rPr>
+          <w:rFonts w:ascii="Segoe UI" w:hAnsi="Segoe UI" w:cs="Segoe UI"/>
+          <w:color w:val="0D0D0D"/>
+        </w:rPr>
+        <w:t>The Context API allows you to create a global state that can be accessed by any component within the component tree without explicitly passing the props through each level. It consists of three main parts:</w:t>
+      </w:r>
+    </w:p>
+    <w:p>
+      <w:pPr>
+        <w:pStyle w:val="NormalWeb"/>
+        <w:numPr>
+          <w:ilvl w:val="0"/>
+          <w:numId w:val="10"/>
+        </w:numPr>
+        <w:pBdr>
+          <w:top w:val="single" w:sz="2" w:space="0" w:color="E3E3E3"/>
+          <w:left w:val="single" w:sz="2" w:space="5" w:color="E3E3E3"/>
+          <w:bottom w:val="single" w:sz="2" w:space="0" w:color="E3E3E3"/>
+          <w:right w:val="single" w:sz="2" w:space="0" w:color="E3E3E3"/>
+        </w:pBdr>
+        <w:shd w:val="clear" w:color="auto" w:fill="FFFFFF"/>
+        <w:spacing w:before="0" w:beforeAutospacing="0" w:after="0" w:afterAutospacing="0"/>
+        <w:rPr>
+          <w:rFonts w:ascii="Segoe UI" w:hAnsi="Segoe UI" w:cs="Segoe UI"/>
+          <w:color w:val="0D0D0D"/>
+        </w:rPr>
+      </w:pPr>
+      <w:r>
+        <w:rPr>
+          <w:rStyle w:val="Strong"/>
+          <w:rFonts w:ascii="Segoe UI" w:hAnsi="Segoe UI" w:cs="Segoe UI"/>
+          <w:color w:val="0D0D0D"/>
+          <w:bdr w:val="single" w:sz="2" w:space="0" w:color="E3E3E3" w:frame="1"/>
+        </w:rPr>
+        <w:t>Create Context</w:t>
+      </w:r>
+      <w:r>
+        <w:rPr>
+          <w:rFonts w:ascii="Segoe UI" w:hAnsi="Segoe UI" w:cs="Segoe UI"/>
+          <w:color w:val="0D0D0D"/>
+        </w:rPr>
+        <w:t>: This is where you define your context. It could be a simple JavaScript object or any other data type.</w:t>
+      </w:r>
+    </w:p>
+    <w:p>
+      <w:pPr>
+        <w:pStyle w:val="NormalWeb"/>
+        <w:numPr>
+          <w:ilvl w:val="0"/>
+          <w:numId w:val="10"/>
+        </w:numPr>
+        <w:pBdr>
+          <w:top w:val="single" w:sz="2" w:space="0" w:color="E3E3E3"/>
+          <w:left w:val="single" w:sz="2" w:space="5" w:color="E3E3E3"/>
+          <w:bottom w:val="single" w:sz="2" w:space="0" w:color="E3E3E3"/>
+          <w:right w:val="single" w:sz="2" w:space="0" w:color="E3E3E3"/>
+        </w:pBdr>
+        <w:shd w:val="clear" w:color="auto" w:fill="FFFFFF"/>
+        <w:spacing w:before="0" w:beforeAutospacing="0" w:after="0" w:afterAutospacing="0"/>
+        <w:rPr>
+          <w:rFonts w:ascii="Segoe UI" w:hAnsi="Segoe UI" w:cs="Segoe UI"/>
+          <w:color w:val="0D0D0D"/>
+        </w:rPr>
+      </w:pPr>
+      <w:r>
+        <w:rPr>
+          <w:rStyle w:val="Strong"/>
+          <w:rFonts w:ascii="Segoe UI" w:hAnsi="Segoe UI" w:cs="Segoe UI"/>
+          <w:color w:val="0D0D0D"/>
+          <w:bdr w:val="single" w:sz="2" w:space="0" w:color="E3E3E3" w:frame="1"/>
+        </w:rPr>
+        <w:t>Provide Context</w:t>
+      </w:r>
+      <w:r>
+        <w:rPr>
+          <w:rFonts w:ascii="Segoe UI" w:hAnsi="Segoe UI" w:cs="Segoe UI"/>
+          <w:color w:val="0D0D0D"/>
+        </w:rPr>
+        <w:t xml:space="preserve">: Wrap the part of your component tree that needs access to the context with a </w:t>
+      </w:r>
+      <w:proofErr w:type="spellStart"/>
+      <w:r>
+        <w:rPr>
+          <w:rStyle w:val="HTMLCode"/>
+          <w:rFonts w:ascii="Ubuntu Mono" w:hAnsi="Ubuntu Mono"/>
+          <w:b/>
+          <w:bCs/>
+          <w:color w:val="0D0D0D"/>
+          <w:sz w:val="21"/>
+          <w:szCs w:val="21"/>
+          <w:bdr w:val="single" w:sz="2" w:space="0" w:color="E3E3E3" w:frame="1"/>
+        </w:rPr>
+        <w:t>Context.Provider</w:t>
+      </w:r>
+      <w:proofErr w:type="spellEnd"/>
+      <w:r>
+        <w:rPr>
+          <w:rFonts w:ascii="Segoe UI" w:hAnsi="Segoe UI" w:cs="Segoe UI"/>
+          <w:color w:val="0D0D0D"/>
+        </w:rPr>
+        <w:t xml:space="preserve"> component. This provider accepts a </w:t>
+      </w:r>
+      <w:r>
+        <w:rPr>
+          <w:rStyle w:val="HTMLCode"/>
+          <w:rFonts w:ascii="Ubuntu Mono" w:hAnsi="Ubuntu Mono"/>
+          <w:b/>
+          <w:bCs/>
+          <w:color w:val="0D0D0D"/>
+          <w:sz w:val="21"/>
+          <w:szCs w:val="21"/>
+          <w:bdr w:val="single" w:sz="2" w:space="0" w:color="E3E3E3" w:frame="1"/>
+        </w:rPr>
+        <w:t>value</w:t>
+      </w:r>
+      <w:r>
+        <w:rPr>
+          <w:rFonts w:ascii="Segoe UI" w:hAnsi="Segoe UI" w:cs="Segoe UI"/>
+          <w:color w:val="0D0D0D"/>
+        </w:rPr>
+        <w:t xml:space="preserve"> prop, which is the data you want to share.</w:t>
+      </w:r>
+    </w:p>
+    <w:p>
+      <w:pPr>
+        <w:pStyle w:val="NormalWeb"/>
+        <w:numPr>
+          <w:ilvl w:val="0"/>
+          <w:numId w:val="10"/>
+        </w:numPr>
+        <w:pBdr>
+          <w:top w:val="single" w:sz="2" w:space="0" w:color="E3E3E3"/>
+          <w:left w:val="single" w:sz="2" w:space="5" w:color="E3E3E3"/>
+          <w:bottom w:val="single" w:sz="2" w:space="0" w:color="E3E3E3"/>
+          <w:right w:val="single" w:sz="2" w:space="0" w:color="E3E3E3"/>
+        </w:pBdr>
+        <w:shd w:val="clear" w:color="auto" w:fill="FFFFFF"/>
+        <w:spacing w:before="0" w:beforeAutospacing="0" w:after="0" w:afterAutospacing="0"/>
+        <w:rPr>
+          <w:rFonts w:ascii="Segoe UI" w:hAnsi="Segoe UI" w:cs="Segoe UI"/>
+          <w:color w:val="0D0D0D"/>
+        </w:rPr>
+      </w:pPr>
+      <w:r>
+        <w:rPr>
+          <w:rStyle w:val="Strong"/>
+          <w:rFonts w:ascii="Segoe UI" w:hAnsi="Segoe UI" w:cs="Segoe UI"/>
+          <w:color w:val="0D0D0D"/>
+          <w:bdr w:val="single" w:sz="2" w:space="0" w:color="E3E3E3" w:frame="1"/>
+        </w:rPr>
+        <w:t>Consume Context</w:t>
+      </w:r>
+      <w:r>
+        <w:rPr>
+          <w:rFonts w:ascii="Segoe UI" w:hAnsi="Segoe UI" w:cs="Segoe UI"/>
+          <w:color w:val="0D0D0D"/>
+        </w:rPr>
+        <w:t xml:space="preserve">: Use the </w:t>
+      </w:r>
+      <w:proofErr w:type="spellStart"/>
+      <w:r>
+        <w:rPr>
+          <w:rStyle w:val="HTMLCode"/>
+          <w:rFonts w:ascii="Ubuntu Mono" w:hAnsi="Ubuntu Mono"/>
+          <w:b/>
+          <w:bCs/>
+          <w:color w:val="0D0D0D"/>
+          <w:sz w:val="21"/>
+          <w:szCs w:val="21"/>
+          <w:bdr w:val="single" w:sz="2" w:space="0" w:color="E3E3E3" w:frame="1"/>
+        </w:rPr>
+        <w:t>Context.Consumer</w:t>
+      </w:r>
+      <w:proofErr w:type="spellEnd"/>
+      <w:r>
+        <w:rPr>
+          <w:rFonts w:ascii="Segoe UI" w:hAnsi="Segoe UI" w:cs="Segoe UI"/>
+          <w:color w:val="0D0D0D"/>
+        </w:rPr>
+        <w:t xml:space="preserve"> component or the </w:t>
+      </w:r>
+      <w:proofErr w:type="spellStart"/>
+      <w:r>
+        <w:rPr>
+          <w:rStyle w:val="HTMLCode"/>
+          <w:rFonts w:ascii="Ubuntu Mono" w:hAnsi="Ubuntu Mono"/>
+          <w:b/>
+          <w:bCs/>
+          <w:color w:val="0D0D0D"/>
+          <w:sz w:val="21"/>
+          <w:szCs w:val="21"/>
+          <w:bdr w:val="single" w:sz="2" w:space="0" w:color="E3E3E3" w:frame="1"/>
+        </w:rPr>
+        <w:t>useContext</w:t>
+      </w:r>
+      <w:proofErr w:type="spellEnd"/>
+      <w:r>
+        <w:rPr>
+          <w:rFonts w:ascii="Segoe UI" w:hAnsi="Segoe UI" w:cs="Segoe UI"/>
+          <w:color w:val="0D0D0D"/>
+        </w:rPr>
+        <w:t xml:space="preserve"> hook within the child components to access the data provided by the context.</w:t>
+      </w:r>
+    </w:p>
+    <w:p>
+      <w:pPr>
+        <w:pStyle w:val="NormalWeb"/>
+        <w:pBdr>
+          <w:top w:val="single" w:sz="2" w:space="0" w:color="E3E3E3"/>
+          <w:left w:val="single" w:sz="2" w:space="0" w:color="E3E3E3"/>
+          <w:bottom w:val="single" w:sz="2" w:space="0" w:color="E3E3E3"/>
+          <w:right w:val="single" w:sz="2" w:space="0" w:color="E3E3E3"/>
+        </w:pBdr>
+        <w:shd w:val="clear" w:color="auto" w:fill="FFFFFF"/>
+        <w:spacing w:before="300" w:beforeAutospacing="0" w:after="300" w:afterAutospacing="0"/>
+        <w:rPr>
+          <w:rFonts w:ascii="Segoe UI" w:hAnsi="Segoe UI" w:cs="Segoe UI"/>
+          <w:color w:val="0D0D0D"/>
+        </w:rPr>
+      </w:pPr>
+      <w:r>
+        <w:rPr>
+          <w:rFonts w:cstheme="minorHAnsi"/>
+          <w:sz w:val="36"/>
+          <w:szCs w:val="36"/>
+        </w:rPr>
+        <w:drawing>
+          <wp:anchor distT="0" distB="0" distL="114300" distR="114300" simplePos="0" relativeHeight="251706368" behindDoc="0" locked="0" layoutInCell="1" allowOverlap="1" wp14:anchorId="6C73D057" wp14:editId="1E6B5299">
+            <wp:simplePos x="0" y="0"/>
+            <wp:positionH relativeFrom="margin">
+              <wp:posOffset>-588857</wp:posOffset>
+            </wp:positionH>
+            <wp:positionV relativeFrom="paragraph">
+              <wp:posOffset>449792</wp:posOffset>
+            </wp:positionV>
+            <wp:extent cx="3843655" cy="3833495"/>
+            <wp:effectExtent l="0" t="0" r="4445" b="0"/>
+            <wp:wrapSquare wrapText="bothSides"/>
+            <wp:docPr id="55956946" name="Picture 1"/>
+            <wp:cNvGraphicFramePr>
+              <a:graphicFrameLocks xmlns:a="http://schemas.openxmlformats.org/drawingml/2006/main" noChangeAspect="1"/>
+            </wp:cNvGraphicFramePr>
+            <a:graphic xmlns:a="http://schemas.openxmlformats.org/drawingml/2006/main">
+              <a:graphicData uri="http://schemas.openxmlformats.org/drawingml/2006/picture">
+                <pic:pic xmlns:pic="http://schemas.openxmlformats.org/drawingml/2006/picture">
+                  <pic:nvPicPr>
+                    <pic:cNvPr id="55956946" name=""/>
+                    <pic:cNvPicPr/>
+                  </pic:nvPicPr>
+                  <pic:blipFill>
+                    <a:blip r:embed="rId55">
+                      <a:extLst>
+                        <a:ext uri="{28A0092B-C50C-407E-A947-70E740481C1C}">
+                          <a14:useLocalDpi xmlns:a14="http://schemas.microsoft.com/office/drawing/2010/main" val="0"/>
+                        </a:ext>
+                      </a:extLst>
+                    </a:blip>
+                    <a:stretch>
+                      <a:fillRect/>
+                    </a:stretch>
+                  </pic:blipFill>
+                  <pic:spPr>
+                    <a:xfrm>
+                      <a:off x="0" y="0"/>
+                      <a:ext cx="3843655" cy="3833495"/>
+                    </a:xfrm>
+                    <a:prstGeom prst="rect">
+                      <a:avLst/>
+                    </a:prstGeom>
+                  </pic:spPr>
+                </pic:pic>
+              </a:graphicData>
+            </a:graphic>
+            <wp14:sizeRelH relativeFrom="margin">
+              <wp14:pctWidth>0</wp14:pctWidth>
+            </wp14:sizeRelH>
+            <wp14:sizeRelV relativeFrom="margin">
+              <wp14:pctHeight>0</wp14:pctHeight>
+            </wp14:sizeRelV>
+          </wp:anchor>
+        </w:drawing>
+      </w:r>
+      <w:r>
+        <w:rPr>
+          <w:rFonts w:ascii="Segoe UI" w:hAnsi="Segoe UI" w:cs="Segoe UI"/>
+          <w:color w:val="0D0D0D"/>
+        </w:rPr>
+        <w:t>Here's an example of how you might use the Context API:</w:t>
+      </w:r>
+    </w:p>
+    <w:p>
+      <w:pPr>
+        <w:ind w:firstLine="720"/>
+        <w:rPr>
+          <w:rFonts w:cstheme="minorHAnsi"/>
+          <w:b/>
+          <w:bCs/>
+          <w:sz w:val="96"/>
+          <w:szCs w:val="96"/>
+        </w:rPr>
+      </w:pPr>
+    </w:p>
+    <w:p>
+      <w:pPr>
+        <w:ind w:firstLine="720"/>
+        <w:rPr>
+          <w:rFonts w:cstheme="minorHAnsi"/>
+          <w:b/>
+          <w:bCs/>
+          <w:sz w:val="96"/>
+          <w:szCs w:val="96"/>
+        </w:rPr>
+      </w:pPr>
+    </w:p>
+    <w:p>
+      <w:pPr>
+        <w:ind w:firstLine="720"/>
+        <w:rPr>
+          <w:rFonts w:cstheme="minorHAnsi"/>
+          <w:b/>
+          <w:bCs/>
+          <w:sz w:val="96"/>
+          <w:szCs w:val="96"/>
+        </w:rPr>
+      </w:pPr>
+    </w:p>
+    <w:p>
+      <w:pPr>
+        <w:ind w:firstLine="720"/>
+        <w:rPr>
+          <w:rFonts w:cstheme="minorHAnsi"/>
+          <w:b/>
+          <w:bCs/>
+          <w:sz w:val="96"/>
+          <w:szCs w:val="96"/>
+        </w:rPr>
+      </w:pPr>
+      <w:r>
+        <w:rPr>
+          <w:rFonts w:cstheme="minorHAnsi"/>
+          <w:sz w:val="36"/>
+          <w:szCs w:val="36"/>
+        </w:rPr>
+        <w:drawing>
+          <wp:anchor distT="0" distB="0" distL="114300" distR="114300" simplePos="0" relativeHeight="251707392" behindDoc="0" locked="0" layoutInCell="1" allowOverlap="1" wp14:anchorId="69A6200E" wp14:editId="28587A10">
+            <wp:simplePos x="0" y="0"/>
+            <wp:positionH relativeFrom="column">
+              <wp:posOffset>-606134</wp:posOffset>
+            </wp:positionH>
+            <wp:positionV relativeFrom="paragraph">
+              <wp:posOffset>982133</wp:posOffset>
+            </wp:positionV>
+            <wp:extent cx="3869267" cy="1333476"/>
+            <wp:effectExtent l="0" t="0" r="0" b="635"/>
+            <wp:wrapSquare wrapText="bothSides"/>
+            <wp:docPr id="843013713" name="Picture 1"/>
+            <wp:cNvGraphicFramePr>
+              <a:graphicFrameLocks xmlns:a="http://schemas.openxmlformats.org/drawingml/2006/main" noChangeAspect="1"/>
+            </wp:cNvGraphicFramePr>
+            <a:graphic xmlns:a="http://schemas.openxmlformats.org/drawingml/2006/main">
+              <a:graphicData uri="http://schemas.openxmlformats.org/drawingml/2006/picture">
+                <pic:pic xmlns:pic="http://schemas.openxmlformats.org/drawingml/2006/picture">
+                  <pic:nvPicPr>
+                    <pic:cNvPr id="843013713" name=""/>
+                    <pic:cNvPicPr/>
+                  </pic:nvPicPr>
+                  <pic:blipFill>
+                    <a:blip r:embed="rId56">
+                      <a:extLst>
+                        <a:ext uri="{28A0092B-C50C-407E-A947-70E740481C1C}">
+                          <a14:useLocalDpi xmlns:a14="http://schemas.microsoft.com/office/drawing/2010/main" val="0"/>
+                        </a:ext>
+                      </a:extLst>
+                    </a:blip>
+                    <a:stretch>
+                      <a:fillRect/>
+                    </a:stretch>
+                  </pic:blipFill>
+                  <pic:spPr>
+                    <a:xfrm>
+                      <a:off x="0" y="0"/>
+                      <a:ext cx="3869267" cy="1333476"/>
+                    </a:xfrm>
+                    <a:prstGeom prst="rect">
+                      <a:avLst/>
+                    </a:prstGeom>
+                  </pic:spPr>
+                </pic:pic>
+              </a:graphicData>
+            </a:graphic>
+            <wp14:sizeRelH relativeFrom="margin">
+              <wp14:pctWidth>0</wp14:pctWidth>
+            </wp14:sizeRelH>
+            <wp14:sizeRelV relativeFrom="margin">
+              <wp14:pctHeight>0</wp14:pctHeight>
+            </wp14:sizeRelV>
+          </wp:anchor>
+        </w:drawing>
+      </w:r>
+    </w:p>
+    <w:p>
+      <w:pPr>
+        <w:ind w:firstLine="720"/>
+        <w:rPr>
+          <w:rFonts w:cstheme="minorHAnsi"/>
+          <w:b/>
+          <w:bCs/>
+          <w:sz w:val="96"/>
+          <w:szCs w:val="96"/>
+        </w:rPr>
+      </w:pPr>
+    </w:p>
+    <w:p>
+      <w:pPr>
+        <w:ind w:firstLine="720"/>
+        <w:rPr>
+          <w:rFonts w:cstheme="minorHAnsi"/>
+          <w:sz w:val="36"/>
+          <w:szCs w:val="36"/>
+        </w:rPr>
+      </w:pPr>
+    </w:p>
+    <w:p>
+      <w:pPr>
+        <w:ind w:firstLine="720"/>
+        <w:rPr>
+          <w:rFonts w:cstheme="minorHAnsi"/>
+          <w:sz w:val="36"/>
+          <w:szCs w:val="36"/>
+        </w:rPr>
+      </w:pPr>
+      <w:r>
+        <w:rPr>
+          <w:rFonts w:cstheme="minorHAnsi"/>
+          <w:sz w:val="36"/>
+          <w:szCs w:val="36"/>
+        </w:rPr>
+        <w:lastRenderedPageBreak/>
+        <w:drawing>
+          <wp:anchor distT="0" distB="0" distL="114300" distR="114300" simplePos="0" relativeHeight="251704320" behindDoc="0" locked="0" layoutInCell="1" allowOverlap="1" wp14:anchorId="11AA38F4" wp14:editId="4AD41AD4">
+            <wp:simplePos x="0" y="0"/>
+            <wp:positionH relativeFrom="margin">
+              <wp:posOffset>-789940</wp:posOffset>
+            </wp:positionH>
+            <wp:positionV relativeFrom="paragraph">
+              <wp:posOffset>533400</wp:posOffset>
+            </wp:positionV>
+            <wp:extent cx="7348855" cy="4089400"/>
+            <wp:effectExtent l="0" t="0" r="4445" b="6350"/>
+            <wp:wrapSquare wrapText="bothSides"/>
+            <wp:docPr id="1582215501" name="Picture 1"/>
+            <wp:cNvGraphicFramePr>
+              <a:graphicFrameLocks xmlns:a="http://schemas.openxmlformats.org/drawingml/2006/main" noChangeAspect="1"/>
+            </wp:cNvGraphicFramePr>
+            <a:graphic xmlns:a="http://schemas.openxmlformats.org/drawingml/2006/main">
+              <a:graphicData uri="http://schemas.openxmlformats.org/drawingml/2006/picture">
+                <pic:pic xmlns:pic="http://schemas.openxmlformats.org/drawingml/2006/picture">
+                  <pic:nvPicPr>
+                    <pic:cNvPr id="1582215501" name=""/>
+                    <pic:cNvPicPr/>
+                  </pic:nvPicPr>
+                  <pic:blipFill>
+                    <a:blip r:embed="rId57">
+                      <a:extLst>
+                        <a:ext uri="{28A0092B-C50C-407E-A947-70E740481C1C}">
+                          <a14:useLocalDpi xmlns:a14="http://schemas.microsoft.com/office/drawing/2010/main" val="0"/>
+                        </a:ext>
+                      </a:extLst>
+                    </a:blip>
+                    <a:stretch>
+                      <a:fillRect/>
+                    </a:stretch>
+                  </pic:blipFill>
+                  <pic:spPr>
+                    <a:xfrm>
+                      <a:off x="0" y="0"/>
+                      <a:ext cx="7348855" cy="4089400"/>
+                    </a:xfrm>
+                    <a:prstGeom prst="rect">
+                      <a:avLst/>
+                    </a:prstGeom>
+                  </pic:spPr>
+                </pic:pic>
+              </a:graphicData>
+            </a:graphic>
+            <wp14:sizeRelH relativeFrom="margin">
+              <wp14:pctWidth>0</wp14:pctWidth>
+            </wp14:sizeRelH>
+            <wp14:sizeRelV relativeFrom="margin">
+              <wp14:pctHeight>0</wp14:pctHeight>
+            </wp14:sizeRelV>
+          </wp:anchor>
+        </w:drawing>
+      </w:r>
+    </w:p>
+    <w:p>
+      <w:pPr>
+        <w:rPr>
+          <w:rFonts w:cstheme="minorHAnsi"/>
+          <w:b/>
+          <w:bCs/>
+          <w:sz w:val="96"/>
+          <w:szCs w:val="96"/>
+        </w:rPr>
+      </w:pPr>
+    </w:p>
+    <w:p>
+      <w:pPr>
+        <w:rPr>
+          <w:rFonts w:cstheme="minorHAnsi"/>
+          <w:sz w:val="36"/>
+          <w:szCs w:val="36"/>
+        </w:rPr>
+      </w:pPr>
+      <w:r>
+        <w:rPr>
+          <w:rFonts w:cstheme="minorHAnsi"/>
+          <w:sz w:val="36"/>
+          <w:szCs w:val="36"/>
+        </w:rPr>
+        <w:t xml:space="preserve">Context API itself become more problematic as we need to create nested function for each value we want to use and to solve this issue we will use </w:t>
+      </w:r>
+      <w:proofErr w:type="spellStart"/>
+      <w:r>
+        <w:rPr>
+          <w:rFonts w:cstheme="minorHAnsi"/>
+          <w:sz w:val="36"/>
+          <w:szCs w:val="36"/>
+        </w:rPr>
+        <w:t>useContext</w:t>
+      </w:r>
+      <w:proofErr w:type="spellEnd"/>
+      <w:r>
+        <w:rPr>
+          <w:rFonts w:cstheme="minorHAnsi"/>
+          <w:sz w:val="36"/>
+          <w:szCs w:val="36"/>
+        </w:rPr>
+        <w:t xml:space="preserve"> Hook.</w:t>
+      </w:r>
+    </w:p>
+    <w:p>
+      <w:pPr>
+        <w:rPr>
+          <w:rFonts w:cstheme="minorHAnsi"/>
+          <w:sz w:val="36"/>
+          <w:szCs w:val="36"/>
+        </w:rPr>
+      </w:pPr>
+    </w:p>
+    <w:p>
+      <w:pPr>
+        <w:rPr>
+          <w:rFonts w:cstheme="minorHAnsi"/>
+          <w:b/>
+          <w:bCs/>
+          <w:sz w:val="96"/>
+          <w:szCs w:val="96"/>
+        </w:rPr>
+      </w:pPr>
+    </w:p>
+    <w:p>
+      <w:pPr>
+        <w:rPr>
+          <w:rFonts w:cstheme="minorHAnsi"/>
+          <w:b/>
+          <w:bCs/>
+          <w:sz w:val="96"/>
+          <w:szCs w:val="96"/>
+        </w:rPr>
+      </w:pPr>
+    </w:p>
+    <w:p>
+      <w:pPr>
+        <w:rPr>
+          <w:rFonts w:cstheme="minorHAnsi"/>
+          <w:b/>
+          <w:bCs/>
+          <w:sz w:val="96"/>
+          <w:szCs w:val="96"/>
+        </w:rPr>
+      </w:pPr>
+      <w:proofErr w:type="spellStart"/>
+      <w:r>
+        <w:rPr>
+          <w:rFonts w:cstheme="minorHAnsi"/>
+          <w:b/>
+          <w:bCs/>
+          <w:sz w:val="96"/>
+          <w:szCs w:val="96"/>
+        </w:rPr>
+        <w:lastRenderedPageBreak/>
+        <w:t>useContext</w:t>
+      </w:r>
+      <w:proofErr w:type="spellEnd"/>
+      <w:r>
+        <w:rPr>
+          <w:rFonts w:cstheme="minorHAnsi"/>
+          <w:b/>
+          <w:bCs/>
+          <w:sz w:val="96"/>
+          <w:szCs w:val="96"/>
+        </w:rPr>
+        <w:t xml:space="preserve"> Hook</w:t>
+      </w:r>
+    </w:p>
+    <w:p>
+      <w:pPr>
+        <w:rPr>
+          <w:rFonts w:cstheme="minorHAnsi"/>
+          <w:sz w:val="36"/>
+          <w:szCs w:val="36"/>
+        </w:rPr>
+      </w:pPr>
+    </w:p>
+    <w:p>
+      <w:pPr>
+        <w:rPr>
+          <w:rFonts w:cstheme="minorHAnsi"/>
+          <w:sz w:val="36"/>
+          <w:szCs w:val="36"/>
+        </w:rPr>
+      </w:pPr>
+      <w:r>
+        <w:rPr>
+          <w:rFonts w:cstheme="minorHAnsi"/>
+          <w:sz w:val="36"/>
+          <w:szCs w:val="36"/>
+        </w:rPr>
+        <w:t>The Context API in React is a way to share data between components without having to pass props through every level of the component tree. It provides a way to pass data through the component tree without having to pass props down manually at every level.</w:t>
+      </w:r>
+    </w:p>
+    <w:p>
+      <w:pPr>
+        <w:rPr>
+          <w:rFonts w:cstheme="minorHAnsi"/>
+          <w:sz w:val="36"/>
+          <w:szCs w:val="36"/>
+        </w:rPr>
+      </w:pPr>
+    </w:p>
+    <w:p>
+      <w:pPr>
+        <w:rPr>
+          <w:rFonts w:cstheme="minorHAnsi"/>
+          <w:sz w:val="36"/>
+          <w:szCs w:val="36"/>
+        </w:rPr>
+      </w:pPr>
+      <w:r>
+        <w:rPr>
+          <w:rFonts w:cstheme="minorHAnsi"/>
+          <w:sz w:val="36"/>
+          <w:szCs w:val="36"/>
+        </w:rPr>
+        <w:t>`</w:t>
+      </w:r>
+      <w:proofErr w:type="spellStart"/>
+      <w:r>
+        <w:rPr>
+          <w:rFonts w:cstheme="minorHAnsi"/>
+          <w:sz w:val="36"/>
+          <w:szCs w:val="36"/>
+        </w:rPr>
+        <w:t>useContext</w:t>
+      </w:r>
+      <w:proofErr w:type="spellEnd"/>
+      <w:r>
+        <w:rPr>
+          <w:rFonts w:cstheme="minorHAnsi"/>
+          <w:sz w:val="36"/>
+          <w:szCs w:val="36"/>
+        </w:rPr>
+        <w:t>` is a hook that allows you to subscribe to React context without introducing nesting. It lets you access the value of the context provided by the `</w:t>
+      </w:r>
+      <w:proofErr w:type="spellStart"/>
+      <w:r>
+        <w:rPr>
+          <w:rFonts w:cstheme="minorHAnsi"/>
+          <w:sz w:val="36"/>
+          <w:szCs w:val="36"/>
+        </w:rPr>
+        <w:t>Context.Provider</w:t>
+      </w:r>
+      <w:proofErr w:type="spellEnd"/>
+      <w:r>
+        <w:rPr>
+          <w:rFonts w:cstheme="minorHAnsi"/>
+          <w:sz w:val="36"/>
+          <w:szCs w:val="36"/>
+        </w:rPr>
+        <w:t>` component closest to the current component in the tree. This hook is particularly useful for consuming context values in functional components.</w:t>
+      </w:r>
+    </w:p>
+    <w:p>
+      <w:pPr>
+        <w:rPr>
+          <w:rFonts w:ascii="Segoe UI" w:hAnsi="Segoe UI" w:cs="Segoe UI"/>
+          <w:color w:val="0D0D0D"/>
+          <w:shd w:val="clear" w:color="auto" w:fill="FFFFFF"/>
+        </w:rPr>
+      </w:pPr>
+      <w:r>
+        <w:rPr>
+          <w:rFonts w:ascii="Segoe UI" w:hAnsi="Segoe UI" w:cs="Segoe UI"/>
+          <w:color w:val="0D0D0D"/>
+          <w:shd w:val="clear" w:color="auto" w:fill="FFFFFF"/>
+        </w:rPr>
+        <w:t xml:space="preserve">The </w:t>
+      </w:r>
+      <w:proofErr w:type="spellStart"/>
+      <w:r>
+        <w:rPr>
+          <w:rStyle w:val="HTMLCode"/>
+          <w:rFonts w:ascii="Ubuntu Mono" w:eastAsiaTheme="minorHAnsi" w:hAnsi="Ubuntu Mono"/>
+          <w:b/>
+          <w:bCs/>
+          <w:color w:val="0D0D0D"/>
+          <w:sz w:val="21"/>
+          <w:szCs w:val="21"/>
+          <w:bdr w:val="single" w:sz="2" w:space="0" w:color="E3E3E3" w:frame="1"/>
+          <w:shd w:val="clear" w:color="auto" w:fill="FFFFFF"/>
+        </w:rPr>
+        <w:t>useContext</w:t>
+      </w:r>
+      <w:proofErr w:type="spellEnd"/>
+      <w:r>
+        <w:rPr>
+          <w:rFonts w:ascii="Segoe UI" w:hAnsi="Segoe UI" w:cs="Segoe UI"/>
+          <w:color w:val="0D0D0D"/>
+          <w:shd w:val="clear" w:color="auto" w:fill="FFFFFF"/>
+        </w:rPr>
+        <w:t xml:space="preserve"> hook is a React hook that allows you to consume context without using a </w:t>
+      </w:r>
+      <w:proofErr w:type="spellStart"/>
+      <w:r>
+        <w:rPr>
+          <w:rStyle w:val="HTMLCode"/>
+          <w:rFonts w:ascii="Ubuntu Mono" w:eastAsiaTheme="minorHAnsi" w:hAnsi="Ubuntu Mono"/>
+          <w:b/>
+          <w:bCs/>
+          <w:color w:val="0D0D0D"/>
+          <w:sz w:val="21"/>
+          <w:szCs w:val="21"/>
+          <w:bdr w:val="single" w:sz="2" w:space="0" w:color="E3E3E3" w:frame="1"/>
+          <w:shd w:val="clear" w:color="auto" w:fill="FFFFFF"/>
+        </w:rPr>
+        <w:t>Context.Consumer</w:t>
+      </w:r>
+      <w:proofErr w:type="spellEnd"/>
+      <w:r>
+        <w:rPr>
+          <w:rFonts w:ascii="Segoe UI" w:hAnsi="Segoe UI" w:cs="Segoe UI"/>
+          <w:color w:val="0D0D0D"/>
+          <w:shd w:val="clear" w:color="auto" w:fill="FFFFFF"/>
+        </w:rPr>
+        <w:t xml:space="preserve"> component. It takes a context object (the value returned from </w:t>
+      </w:r>
+      <w:proofErr w:type="spellStart"/>
+      <w:r>
+        <w:rPr>
+          <w:rStyle w:val="HTMLCode"/>
+          <w:rFonts w:ascii="Ubuntu Mono" w:eastAsiaTheme="minorHAnsi" w:hAnsi="Ubuntu Mono"/>
+          <w:b/>
+          <w:bCs/>
+          <w:color w:val="0D0D0D"/>
+          <w:sz w:val="21"/>
+          <w:szCs w:val="21"/>
+          <w:bdr w:val="single" w:sz="2" w:space="0" w:color="E3E3E3" w:frame="1"/>
+          <w:shd w:val="clear" w:color="auto" w:fill="FFFFFF"/>
+        </w:rPr>
+        <w:t>React.createContext</w:t>
+      </w:r>
+      <w:proofErr w:type="spellEnd"/>
+      <w:r>
+        <w:rPr>
+          <w:rFonts w:ascii="Segoe UI" w:hAnsi="Segoe UI" w:cs="Segoe UI"/>
+          <w:color w:val="0D0D0D"/>
+          <w:shd w:val="clear" w:color="auto" w:fill="FFFFFF"/>
+        </w:rPr>
+        <w:t>) and returns the current context value for that context.</w:t>
+      </w:r>
+    </w:p>
+    <w:p>
+      <w:pPr>
+        <w:rPr>
+          <w:rFonts w:ascii="Segoe UI" w:hAnsi="Segoe UI" w:cs="Segoe UI"/>
+          <w:color w:val="0D0D0D"/>
+          <w:shd w:val="clear" w:color="auto" w:fill="FFFFFF"/>
+        </w:rPr>
+      </w:pPr>
+    </w:p>
+    <w:p>
+      <w:pPr>
+        <w:rPr>
+          <w:rFonts w:cstheme="minorHAnsi"/>
+          <w:sz w:val="36"/>
+          <w:szCs w:val="36"/>
+        </w:rPr>
+      </w:pPr>
+      <w:r>
+        <w:rPr>
+          <w:rFonts w:cstheme="minorHAnsi"/>
+          <w:sz w:val="36"/>
+          <w:szCs w:val="36"/>
+        </w:rPr>
+        <w:lastRenderedPageBreak/>
+        <w:drawing>
+          <wp:anchor distT="0" distB="0" distL="114300" distR="114300" simplePos="0" relativeHeight="251708416" behindDoc="0" locked="0" layoutInCell="1" allowOverlap="1" wp14:anchorId="1E9298C5" wp14:editId="63FB3BA5">
+            <wp:simplePos x="0" y="0"/>
+            <wp:positionH relativeFrom="column">
+              <wp:posOffset>-719667</wp:posOffset>
+            </wp:positionH>
+            <wp:positionV relativeFrom="paragraph">
+              <wp:posOffset>423</wp:posOffset>
+            </wp:positionV>
+            <wp:extent cx="4021667" cy="5093271"/>
+            <wp:effectExtent l="0" t="0" r="0" b="0"/>
+            <wp:wrapSquare wrapText="bothSides"/>
+            <wp:docPr id="1290995230" name="Picture 1"/>
+            <wp:cNvGraphicFramePr>
+              <a:graphicFrameLocks xmlns:a="http://schemas.openxmlformats.org/drawingml/2006/main" noChangeAspect="1"/>
+            </wp:cNvGraphicFramePr>
+            <a:graphic xmlns:a="http://schemas.openxmlformats.org/drawingml/2006/main">
+              <a:graphicData uri="http://schemas.openxmlformats.org/drawingml/2006/picture">
+                <pic:pic xmlns:pic="http://schemas.openxmlformats.org/drawingml/2006/picture">
+                  <pic:nvPicPr>
+                    <pic:cNvPr id="1290995230" name=""/>
+                    <pic:cNvPicPr/>
+                  </pic:nvPicPr>
+                  <pic:blipFill>
+                    <a:blip r:embed="rId58">
+                      <a:extLst>
+                        <a:ext uri="{28A0092B-C50C-407E-A947-70E740481C1C}">
+                          <a14:useLocalDpi xmlns:a14="http://schemas.microsoft.com/office/drawing/2010/main" val="0"/>
+                        </a:ext>
+                      </a:extLst>
+                    </a:blip>
+                    <a:stretch>
+                      <a:fillRect/>
+                    </a:stretch>
+                  </pic:blipFill>
+                  <pic:spPr>
+                    <a:xfrm>
+                      <a:off x="0" y="0"/>
+                      <a:ext cx="4021667" cy="5093271"/>
+                    </a:xfrm>
+                    <a:prstGeom prst="rect">
+                      <a:avLst/>
+                    </a:prstGeom>
+                  </pic:spPr>
+                </pic:pic>
+              </a:graphicData>
+            </a:graphic>
+          </wp:anchor>
+        </w:drawing>
+      </w:r>
+    </w:p>
+    <w:p>
+      <w:pPr>
+        <w:rPr>
+          <w:rFonts w:cstheme="minorHAnsi"/>
+          <w:sz w:val="36"/>
+          <w:szCs w:val="36"/>
+        </w:rPr>
+      </w:pPr>
+    </w:p>
+    <w:p>
+      <w:pPr>
+        <w:rPr>
+          <w:rFonts w:cstheme="minorHAnsi"/>
+          <w:sz w:val="36"/>
+          <w:szCs w:val="36"/>
+        </w:rPr>
+      </w:pPr>
+    </w:p>
+    <w:p>
+      <w:pPr>
+        <w:rPr>
+          <w:rFonts w:cstheme="minorHAnsi"/>
+          <w:sz w:val="36"/>
+          <w:szCs w:val="36"/>
+        </w:rPr>
+      </w:pPr>
+    </w:p>
+    <w:p>
+      <w:pPr>
+        <w:rPr>
+          <w:rFonts w:cstheme="minorHAnsi"/>
+          <w:sz w:val="36"/>
+          <w:szCs w:val="36"/>
+        </w:rPr>
+      </w:pPr>
+    </w:p>
+    <w:p>
+      <w:pPr>
+        <w:rPr>
+          <w:rFonts w:cstheme="minorHAnsi"/>
+          <w:sz w:val="36"/>
+          <w:szCs w:val="36"/>
+        </w:rPr>
+      </w:pPr>
+    </w:p>
+    <w:p>
+      <w:pPr>
+        <w:rPr>
+          <w:rFonts w:cstheme="minorHAnsi"/>
+          <w:sz w:val="36"/>
+          <w:szCs w:val="36"/>
+        </w:rPr>
+      </w:pPr>
+    </w:p>
+    <w:p>
+      <w:pPr>
+        <w:jc w:val="center"/>
+        <w:rPr>
+          <w:rFonts w:cstheme="minorHAnsi"/>
+          <w:sz w:val="36"/>
+          <w:szCs w:val="36"/>
+        </w:rPr>
+      </w:pPr>
+    </w:p>
+    <w:p>
+      <w:pPr>
+        <w:jc w:val="center"/>
+        <w:rPr>
+          <w:rFonts w:cstheme="minorHAnsi"/>
+          <w:sz w:val="36"/>
+          <w:szCs w:val="36"/>
+        </w:rPr>
+      </w:pPr>
+    </w:p>
+    <w:p>
+      <w:pPr>
+        <w:jc w:val="center"/>
+        <w:rPr>
+          <w:rFonts w:cstheme="minorHAnsi"/>
+          <w:sz w:val="36"/>
+          <w:szCs w:val="36"/>
+        </w:rPr>
+      </w:pPr>
+    </w:p>
+    <w:p>
+      <w:pPr>
+        <w:jc w:val="center"/>
+        <w:rPr>
+          <w:rFonts w:cstheme="minorHAnsi"/>
+          <w:sz w:val="36"/>
+          <w:szCs w:val="36"/>
+        </w:rPr>
+      </w:pPr>
+    </w:p>
+    <w:p>
+      <w:pPr>
+        <w:jc w:val="center"/>
+        <w:rPr>
+          <w:rFonts w:cstheme="minorHAnsi"/>
+          <w:sz w:val="36"/>
+          <w:szCs w:val="36"/>
+        </w:rPr>
+      </w:pPr>
+    </w:p>
+    <w:p>
+      <w:pPr>
+        <w:jc w:val="center"/>
+        <w:rPr>
+          <w:rFonts w:cstheme="minorHAnsi"/>
+          <w:sz w:val="36"/>
+          <w:szCs w:val="36"/>
+        </w:rPr>
+      </w:pPr>
+      <w:r>
+        <w:rPr>
+          <w:rFonts w:cstheme="minorHAnsi"/>
+          <w:sz w:val="36"/>
+          <w:szCs w:val="36"/>
+        </w:rPr>
+        <w:drawing>
+          <wp:anchor distT="0" distB="0" distL="114300" distR="114300" simplePos="0" relativeHeight="251709440" behindDoc="0" locked="0" layoutInCell="1" allowOverlap="1" wp14:anchorId="70C22EAF" wp14:editId="78764BA7">
+            <wp:simplePos x="0" y="0"/>
+            <wp:positionH relativeFrom="column">
+              <wp:posOffset>-720090</wp:posOffset>
+            </wp:positionH>
+            <wp:positionV relativeFrom="paragraph">
+              <wp:posOffset>255270</wp:posOffset>
+            </wp:positionV>
+            <wp:extent cx="4021455" cy="1382395"/>
+            <wp:effectExtent l="0" t="0" r="0" b="8255"/>
+            <wp:wrapSquare wrapText="bothSides"/>
+            <wp:docPr id="1895370024" name="Picture 1"/>
+            <wp:cNvGraphicFramePr>
+              <a:graphicFrameLocks xmlns:a="http://schemas.openxmlformats.org/drawingml/2006/main" noChangeAspect="1"/>
+            </wp:cNvGraphicFramePr>
+            <a:graphic xmlns:a="http://schemas.openxmlformats.org/drawingml/2006/main">
+              <a:graphicData uri="http://schemas.openxmlformats.org/drawingml/2006/picture">
+                <pic:pic xmlns:pic="http://schemas.openxmlformats.org/drawingml/2006/picture">
+                  <pic:nvPicPr>
+                    <pic:cNvPr id="1895370024" name=""/>
+                    <pic:cNvPicPr/>
+                  </pic:nvPicPr>
+                  <pic:blipFill>
+                    <a:blip r:embed="rId59">
+                      <a:extLst>
+                        <a:ext uri="{28A0092B-C50C-407E-A947-70E740481C1C}">
+                          <a14:useLocalDpi xmlns:a14="http://schemas.microsoft.com/office/drawing/2010/main" val="0"/>
+                        </a:ext>
+                      </a:extLst>
+                    </a:blip>
+                    <a:stretch>
+                      <a:fillRect/>
+                    </a:stretch>
+                  </pic:blipFill>
+                  <pic:spPr>
+                    <a:xfrm>
+                      <a:off x="0" y="0"/>
+                      <a:ext cx="4021455" cy="1382395"/>
+                    </a:xfrm>
+                    <a:prstGeom prst="rect">
+                      <a:avLst/>
+                    </a:prstGeom>
+                  </pic:spPr>
+                </pic:pic>
+              </a:graphicData>
+            </a:graphic>
+            <wp14:sizeRelH relativeFrom="margin">
+              <wp14:pctWidth>0</wp14:pctWidth>
+            </wp14:sizeRelH>
+            <wp14:sizeRelV relativeFrom="margin">
+              <wp14:pctHeight>0</wp14:pctHeight>
+            </wp14:sizeRelV>
+          </wp:anchor>
+        </w:drawing>
+      </w:r>
+    </w:p>
+    <w:p>
+      <w:pPr>
+        <w:jc w:val="center"/>
+        <w:rPr>
+          <w:rFonts w:cstheme="minorHAnsi"/>
+          <w:sz w:val="36"/>
+          <w:szCs w:val="36"/>
+        </w:rPr>
+      </w:pPr>
+    </w:p>
+    <w:p>
+      <w:pPr>
+        <w:rPr>
+          <w:rFonts w:cstheme="minorHAnsi"/>
+          <w:sz w:val="36"/>
+          <w:szCs w:val="36"/>
+        </w:rPr>
+      </w:pPr>
+    </w:p>
+    <w:p>
+      <w:pPr>
+        <w:rPr>
+          <w:rFonts w:cstheme="minorHAnsi"/>
+          <w:sz w:val="36"/>
+          <w:szCs w:val="36"/>
+        </w:rPr>
+      </w:pPr>
+      <w:r>
+        <w:rPr>
+          <w:rFonts w:cstheme="minorHAnsi"/>
+          <w:sz w:val="36"/>
+          <w:szCs w:val="36"/>
+        </w:rPr>
+        <w:drawing>
+          <wp:anchor distT="0" distB="0" distL="114300" distR="114300" simplePos="0" relativeHeight="251710464" behindDoc="0" locked="0" layoutInCell="1" allowOverlap="1" wp14:anchorId="5C8E60D2" wp14:editId="3CD79775">
+            <wp:simplePos x="0" y="0"/>
+            <wp:positionH relativeFrom="column">
+              <wp:posOffset>-804545</wp:posOffset>
+            </wp:positionH>
+            <wp:positionV relativeFrom="paragraph">
+              <wp:posOffset>508000</wp:posOffset>
+            </wp:positionV>
+            <wp:extent cx="4766310" cy="2304415"/>
+            <wp:effectExtent l="0" t="0" r="0" b="635"/>
+            <wp:wrapSquare wrapText="bothSides"/>
+            <wp:docPr id="32863909" name="Picture 1"/>
+            <wp:cNvGraphicFramePr>
+              <a:graphicFrameLocks xmlns:a="http://schemas.openxmlformats.org/drawingml/2006/main" noChangeAspect="1"/>
+            </wp:cNvGraphicFramePr>
+            <a:graphic xmlns:a="http://schemas.openxmlformats.org/drawingml/2006/main">
+              <a:graphicData uri="http://schemas.openxmlformats.org/drawingml/2006/picture">
+                <pic:pic xmlns:pic="http://schemas.openxmlformats.org/drawingml/2006/picture">
+                  <pic:nvPicPr>
+                    <pic:cNvPr id="32863909" name=""/>
+                    <pic:cNvPicPr/>
+                  </pic:nvPicPr>
+                  <pic:blipFill>
+                    <a:blip r:embed="rId60">
+                      <a:extLst>
+                        <a:ext uri="{28A0092B-C50C-407E-A947-70E740481C1C}">
+                          <a14:useLocalDpi xmlns:a14="http://schemas.microsoft.com/office/drawing/2010/main" val="0"/>
+                        </a:ext>
+                      </a:extLst>
+                    </a:blip>
+                    <a:stretch>
+                      <a:fillRect/>
+                    </a:stretch>
+                  </pic:blipFill>
+                  <pic:spPr>
+                    <a:xfrm>
+                      <a:off x="0" y="0"/>
+                      <a:ext cx="4766310" cy="2304415"/>
+                    </a:xfrm>
+                    <a:prstGeom prst="rect">
+                      <a:avLst/>
+                    </a:prstGeom>
+                  </pic:spPr>
+                </pic:pic>
+              </a:graphicData>
+            </a:graphic>
+            <wp14:sizeRelH relativeFrom="margin">
+              <wp14:pctWidth>0</wp14:pctWidth>
+            </wp14:sizeRelH>
+            <wp14:sizeRelV relativeFrom="margin">
+              <wp14:pctHeight>0</wp14:pctHeight>
+            </wp14:sizeRelV>
+          </wp:anchor>
+        </w:drawing>
+      </w:r>
+    </w:p>
+    <w:p>
+      <w:pPr>
+        <w:rPr>
+          <w:rFonts w:cstheme="minorHAnsi"/>
+          <w:sz w:val="36"/>
+          <w:szCs w:val="36"/>
+        </w:rPr>
+      </w:pPr>
+    </w:p>
+    <w:p>
+      <w:pPr>
+        <w:rPr>
+          <w:rFonts w:cstheme="minorHAnsi"/>
+          <w:sz w:val="36"/>
+          <w:szCs w:val="36"/>
+        </w:rPr>
+      </w:pPr>
+    </w:p>
+    <w:p>
+      <w:pPr>
+        <w:rPr>
+          <w:rFonts w:cstheme="minorHAnsi"/>
+          <w:sz w:val="36"/>
+          <w:szCs w:val="36"/>
+        </w:rPr>
+      </w:pPr>
+    </w:p>
+    <w:p>
+      <w:pPr>
+        <w:ind w:firstLine="720"/>
+        <w:rPr>
+          <w:rFonts w:cstheme="minorHAnsi"/>
+          <w:sz w:val="36"/>
+          <w:szCs w:val="36"/>
+        </w:rPr>
+      </w:pPr>
+    </w:p>
+    <w:p>
+      <w:pPr>
+        <w:ind w:firstLine="720"/>
+        <w:rPr>
+          <w:rFonts w:cstheme="minorHAnsi"/>
+          <w:sz w:val="36"/>
+          <w:szCs w:val="36"/>
+        </w:rPr>
+      </w:pPr>
+    </w:p>
+    <w:p>
+      <w:pPr>
+        <w:ind w:firstLine="720"/>
+        <w:rPr>
+          <w:rFonts w:cstheme="minorHAnsi"/>
+          <w:sz w:val="36"/>
+          <w:szCs w:val="36"/>
+        </w:rPr>
+      </w:pPr>
+    </w:p>
+    <w:p>
+      <w:pPr>
+        <w:ind w:firstLine="720"/>
+        <w:rPr>
+          <w:rFonts w:cstheme="minorHAnsi"/>
+          <w:b/>
+          <w:bCs/>
+          <w:sz w:val="96"/>
+          <w:szCs w:val="96"/>
+        </w:rPr>
+      </w:pPr>
+      <w:proofErr w:type="spellStart"/>
+      <w:r>
+        <w:rPr>
+          <w:rFonts w:cstheme="minorHAnsi"/>
+          <w:b/>
+          <w:bCs/>
+          <w:sz w:val="96"/>
+          <w:szCs w:val="96"/>
+        </w:rPr>
+        <w:lastRenderedPageBreak/>
+        <w:t>useMemo</w:t>
+      </w:r>
+      <w:proofErr w:type="spellEnd"/>
+      <w:r>
+        <w:rPr>
+          <w:rFonts w:cstheme="minorHAnsi"/>
+          <w:b/>
+          <w:bCs/>
+          <w:sz w:val="96"/>
+          <w:szCs w:val="96"/>
+        </w:rPr>
+        <w:t xml:space="preserve"> Hook</w:t>
+      </w:r>
+    </w:p>
+    <w:p>
+      <w:pPr>
+        <w:ind w:firstLine="720"/>
+        <w:rPr>
+          <w:rFonts w:cstheme="minorHAnsi"/>
+          <w:sz w:val="36"/>
+          <w:szCs w:val="36"/>
+        </w:rPr>
+      </w:pPr>
+    </w:p>
+    <w:p>
+      <w:pPr>
+        <w:rPr>
+          <w:rFonts w:cstheme="minorHAnsi"/>
+          <w:sz w:val="36"/>
+          <w:szCs w:val="36"/>
+        </w:rPr>
+      </w:pPr>
+      <w:r>
+        <w:rPr>
+          <w:rFonts w:cstheme="minorHAnsi"/>
+          <w:sz w:val="36"/>
+          <w:szCs w:val="36"/>
+        </w:rPr>
+        <w:t xml:space="preserve">The </w:t>
+      </w:r>
+      <w:proofErr w:type="spellStart"/>
+      <w:r>
+        <w:rPr>
+          <w:rFonts w:cstheme="minorHAnsi"/>
+          <w:sz w:val="36"/>
+          <w:szCs w:val="36"/>
+        </w:rPr>
+        <w:t>useMemo</w:t>
+      </w:r>
+      <w:proofErr w:type="spellEnd"/>
+      <w:r>
+        <w:rPr>
+          <w:rFonts w:cstheme="minorHAnsi"/>
+          <w:sz w:val="36"/>
+          <w:szCs w:val="36"/>
+        </w:rPr>
+        <w:t xml:space="preserve"> hook in React is used to </w:t>
+      </w:r>
+      <w:proofErr w:type="spellStart"/>
+      <w:r>
+        <w:rPr>
+          <w:rFonts w:cstheme="minorHAnsi"/>
+          <w:sz w:val="36"/>
+          <w:szCs w:val="36"/>
+        </w:rPr>
+        <w:t>memoize</w:t>
+      </w:r>
+      <w:proofErr w:type="spellEnd"/>
+      <w:r>
+        <w:rPr>
+          <w:rFonts w:cstheme="minorHAnsi"/>
+          <w:sz w:val="36"/>
+          <w:szCs w:val="36"/>
+        </w:rPr>
+        <w:t xml:space="preserve"> expensive calculations so that they are only recomputed when the dependencies have changed. It helps optimize performance by caching the result of a function and only recomputing it when one of the dependencies has changed.</w:t>
+      </w:r>
+    </w:p>
+    <w:p>
+      <w:pPr>
+        <w:shd w:val="clear" w:color="auto" w:fill="292D3E"/>
+        <w:spacing w:after="0" w:line="450" w:lineRule="atLeast"/>
+        <w:rPr>
+          <w:rFonts w:ascii="Consolas" w:eastAsia="Times New Roman" w:hAnsi="Consolas" w:cs="Times New Roman"/>
+          <w:color w:val="BFC7D5"/>
+          <w:kern w:val="0"/>
+          <w:sz w:val="34"/>
+          <w:szCs w:val="34"/>
+          <w:lang w:eastAsia="en-IN"/>
+          <w14:ligatures w14:val="none"/>
+        </w:rPr>
+      </w:pPr>
+      <w:r>
+        <w:rPr>
+          <w:rFonts w:ascii="Consolas" w:eastAsia="Times New Roman" w:hAnsi="Consolas" w:cs="Times New Roman"/>
+          <w:color w:val="82AAFF"/>
+          <w:kern w:val="0"/>
+          <w:sz w:val="34"/>
+          <w:szCs w:val="34"/>
+          <w:lang w:eastAsia="en-IN"/>
+          <w14:ligatures w14:val="none"/>
+        </w:rPr>
+        <w:t xml:space="preserve">  </w:t>
+      </w:r>
+      <w:proofErr w:type="spellStart"/>
+      <w:proofErr w:type="gramStart"/>
+      <w:r>
+        <w:rPr>
+          <w:rFonts w:ascii="Consolas" w:eastAsia="Times New Roman" w:hAnsi="Consolas" w:cs="Times New Roman"/>
+          <w:color w:val="82AAFF"/>
+          <w:kern w:val="0"/>
+          <w:sz w:val="34"/>
+          <w:szCs w:val="34"/>
+          <w:lang w:eastAsia="en-IN"/>
+          <w14:ligatures w14:val="none"/>
+        </w:rPr>
+        <w:t>useMemo</w:t>
+      </w:r>
+      <w:proofErr w:type="spellEnd"/>
+      <w:r>
+        <w:rPr>
+          <w:rFonts w:ascii="Consolas" w:eastAsia="Times New Roman" w:hAnsi="Consolas" w:cs="Times New Roman"/>
+          <w:color w:val="BFC7D5"/>
+          <w:kern w:val="0"/>
+          <w:sz w:val="34"/>
+          <w:szCs w:val="34"/>
+          <w:lang w:eastAsia="en-IN"/>
+          <w14:ligatures w14:val="none"/>
+        </w:rPr>
+        <w:t>(</w:t>
+      </w:r>
+      <w:proofErr w:type="gramEnd"/>
+      <w:r>
+        <w:rPr>
+          <w:rFonts w:ascii="Consolas" w:eastAsia="Times New Roman" w:hAnsi="Consolas" w:cs="Times New Roman"/>
+          <w:color w:val="BFC7D5"/>
+          <w:kern w:val="0"/>
+          <w:sz w:val="34"/>
+          <w:szCs w:val="34"/>
+          <w:lang w:eastAsia="en-IN"/>
+          <w14:ligatures w14:val="none"/>
+        </w:rPr>
+        <w:t>()</w:t>
+      </w:r>
+      <w:r>
+        <w:rPr>
+          <w:rFonts w:ascii="Consolas" w:eastAsia="Times New Roman" w:hAnsi="Consolas" w:cs="Times New Roman"/>
+          <w:color w:val="82AAFF"/>
+          <w:kern w:val="0"/>
+          <w:sz w:val="34"/>
+          <w:szCs w:val="34"/>
+          <w:lang w:eastAsia="en-IN"/>
+          <w14:ligatures w14:val="none"/>
+        </w:rPr>
+        <w:t xml:space="preserve"> </w:t>
+      </w:r>
+      <w:r>
+        <w:rPr>
+          <w:rFonts w:ascii="Consolas" w:eastAsia="Times New Roman" w:hAnsi="Consolas" w:cs="Times New Roman"/>
+          <w:color w:val="C792EA"/>
+          <w:kern w:val="0"/>
+          <w:sz w:val="34"/>
+          <w:szCs w:val="34"/>
+          <w:lang w:eastAsia="en-IN"/>
+          <w14:ligatures w14:val="none"/>
+        </w:rPr>
+        <w:t>=&gt;</w:t>
+      </w:r>
+      <w:r>
+        <w:rPr>
+          <w:rFonts w:ascii="Consolas" w:eastAsia="Times New Roman" w:hAnsi="Consolas" w:cs="Times New Roman"/>
+          <w:color w:val="82AAFF"/>
+          <w:kern w:val="0"/>
+          <w:sz w:val="34"/>
+          <w:szCs w:val="34"/>
+          <w:lang w:eastAsia="en-IN"/>
+          <w14:ligatures w14:val="none"/>
+        </w:rPr>
+        <w:t xml:space="preserve"> </w:t>
+      </w:r>
+      <w:r>
+        <w:rPr>
+          <w:rFonts w:ascii="Consolas" w:eastAsia="Times New Roman" w:hAnsi="Consolas" w:cs="Times New Roman"/>
+          <w:color w:val="BFC7D5"/>
+          <w:kern w:val="0"/>
+          <w:sz w:val="34"/>
+          <w:szCs w:val="34"/>
+          <w:lang w:eastAsia="en-IN"/>
+          <w14:ligatures w14:val="none"/>
+        </w:rPr>
+        <w:t>first</w:t>
+      </w:r>
+      <w:r>
+        <w:rPr>
+          <w:rFonts w:ascii="Consolas" w:eastAsia="Times New Roman" w:hAnsi="Consolas" w:cs="Times New Roman"/>
+          <w:color w:val="82AAFF"/>
+          <w:kern w:val="0"/>
+          <w:sz w:val="34"/>
+          <w:szCs w:val="34"/>
+          <w:lang w:eastAsia="en-IN"/>
+          <w14:ligatures w14:val="none"/>
+        </w:rPr>
+        <w:t xml:space="preserve">, </w:t>
+      </w:r>
+      <w:r>
+        <w:rPr>
+          <w:rFonts w:ascii="Consolas" w:eastAsia="Times New Roman" w:hAnsi="Consolas" w:cs="Times New Roman"/>
+          <w:color w:val="BFC7D5"/>
+          <w:kern w:val="0"/>
+          <w:sz w:val="34"/>
+          <w:szCs w:val="34"/>
+          <w:lang w:eastAsia="en-IN"/>
+          <w14:ligatures w14:val="none"/>
+        </w:rPr>
+        <w:t>[second]);</w:t>
+      </w:r>
+    </w:p>
+    <w:p>
+      <w:pPr>
+        <w:rPr>
+          <w:rFonts w:cstheme="minorHAnsi"/>
+          <w:sz w:val="36"/>
+          <w:szCs w:val="36"/>
+        </w:rPr>
+      </w:pPr>
+    </w:p>
+    <w:p>
+      <w:pPr>
+        <w:rPr>
+          <w:rFonts w:cstheme="minorHAnsi"/>
+          <w:sz w:val="36"/>
+          <w:szCs w:val="36"/>
+        </w:rPr>
+      </w:pPr>
+      <w:r>
+        <w:rPr>
+          <w:rFonts w:cstheme="minorHAnsi"/>
+          <w:sz w:val="36"/>
+          <w:szCs w:val="36"/>
+        </w:rPr>
+        <w:t xml:space="preserve">first is my function/work which I want to perform and second is the dependency array and my </w:t>
+      </w:r>
+      <w:proofErr w:type="spellStart"/>
+      <w:r>
+        <w:rPr>
+          <w:rFonts w:cstheme="minorHAnsi"/>
+          <w:sz w:val="36"/>
+          <w:szCs w:val="36"/>
+        </w:rPr>
+        <w:t>useMemo</w:t>
+      </w:r>
+      <w:proofErr w:type="spellEnd"/>
+      <w:r>
+        <w:rPr>
+          <w:rFonts w:cstheme="minorHAnsi"/>
+          <w:sz w:val="36"/>
+          <w:szCs w:val="36"/>
+        </w:rPr>
+        <w:t xml:space="preserve"> will only get </w:t>
+      </w:r>
+      <w:proofErr w:type="spellStart"/>
+      <w:r>
+        <w:rPr>
+          <w:rFonts w:cstheme="minorHAnsi"/>
+          <w:sz w:val="36"/>
+          <w:szCs w:val="36"/>
+        </w:rPr>
+        <w:t>triggerd</w:t>
+      </w:r>
+      <w:proofErr w:type="spellEnd"/>
+      <w:r>
+        <w:rPr>
+          <w:rFonts w:cstheme="minorHAnsi"/>
+          <w:sz w:val="36"/>
+          <w:szCs w:val="36"/>
+        </w:rPr>
+        <w:t xml:space="preserve"> and something that is mentioned in the dependency array get changed.</w:t>
+      </w:r>
+    </w:p>
+    <w:p>
+      <w:pPr>
+        <w:rPr>
+          <w:rFonts w:cstheme="minorHAnsi"/>
+          <w:sz w:val="36"/>
+          <w:szCs w:val="36"/>
+        </w:rPr>
+      </w:pPr>
+    </w:p>
+    <w:p>
+      <w:pPr>
+        <w:rPr>
+          <w:rFonts w:cstheme="minorHAnsi"/>
+          <w:sz w:val="36"/>
+          <w:szCs w:val="36"/>
+        </w:rPr>
+      </w:pPr>
+    </w:p>
+    <w:p>
+      <w:pPr>
+        <w:rPr>
+          <w:rFonts w:cstheme="minorHAnsi"/>
+          <w:sz w:val="36"/>
+          <w:szCs w:val="36"/>
+        </w:rPr>
+      </w:pPr>
+    </w:p>
+    <w:p>
+      <w:pPr>
+        <w:rPr>
+          <w:rFonts w:cstheme="minorHAnsi"/>
+          <w:sz w:val="36"/>
+          <w:szCs w:val="36"/>
+        </w:rPr>
+      </w:pPr>
+      <w:r>
+        <w:rPr>
+          <w:rFonts w:cstheme="minorHAnsi"/>
+          <w:sz w:val="36"/>
+          <w:szCs w:val="36"/>
+        </w:rPr>
+        <w:lastRenderedPageBreak/>
+        <w:drawing>
+          <wp:anchor distT="0" distB="0" distL="114300" distR="114300" simplePos="0" relativeHeight="251711488" behindDoc="0" locked="0" layoutInCell="1" allowOverlap="1" wp14:anchorId="566A0B61" wp14:editId="4C597486">
+            <wp:simplePos x="0" y="0"/>
+            <wp:positionH relativeFrom="column">
+              <wp:posOffset>0</wp:posOffset>
+            </wp:positionH>
+            <wp:positionV relativeFrom="paragraph">
+              <wp:posOffset>0</wp:posOffset>
+            </wp:positionV>
+            <wp:extent cx="5731510" cy="4660900"/>
+            <wp:effectExtent l="0" t="0" r="2540" b="6350"/>
+            <wp:wrapSquare wrapText="bothSides"/>
+            <wp:docPr id="1412480792" name="Picture 1"/>
+            <wp:cNvGraphicFramePr>
+              <a:graphicFrameLocks xmlns:a="http://schemas.openxmlformats.org/drawingml/2006/main" noChangeAspect="1"/>
+            </wp:cNvGraphicFramePr>
+            <a:graphic xmlns:a="http://schemas.openxmlformats.org/drawingml/2006/main">
+              <a:graphicData uri="http://schemas.openxmlformats.org/drawingml/2006/picture">
+                <pic:pic xmlns:pic="http://schemas.openxmlformats.org/drawingml/2006/picture">
+                  <pic:nvPicPr>
+                    <pic:cNvPr id="1412480792" name=""/>
+                    <pic:cNvPicPr/>
+                  </pic:nvPicPr>
+                  <pic:blipFill>
+                    <a:blip r:embed="rId61">
+                      <a:extLst>
+                        <a:ext uri="{28A0092B-C50C-407E-A947-70E740481C1C}">
+                          <a14:useLocalDpi xmlns:a14="http://schemas.microsoft.com/office/drawing/2010/main" val="0"/>
+                        </a:ext>
+                      </a:extLst>
+                    </a:blip>
+                    <a:stretch>
+                      <a:fillRect/>
+                    </a:stretch>
+                  </pic:blipFill>
+                  <pic:spPr>
+                    <a:xfrm>
+                      <a:off x="0" y="0"/>
+                      <a:ext cx="5731510" cy="4660900"/>
+                    </a:xfrm>
+                    <a:prstGeom prst="rect">
+                      <a:avLst/>
+                    </a:prstGeom>
+                  </pic:spPr>
+                </pic:pic>
+              </a:graphicData>
+            </a:graphic>
+          </wp:anchor>
+        </w:drawing>
+      </w:r>
+    </w:p>
+    <w:p>
+      <w:pPr>
+        <w:rPr>
+          <w:rFonts w:cstheme="minorHAnsi"/>
+          <w:sz w:val="36"/>
+          <w:szCs w:val="36"/>
+        </w:rPr>
+      </w:pPr>
+      <w:r>
+        <w:rPr>
+          <w:rFonts w:cstheme="minorHAnsi"/>
+          <w:sz w:val="36"/>
+          <w:szCs w:val="36"/>
+        </w:rPr>
+        <w:t>In this code I am searching magical number and I am doing 30 million time the same calculation which is quiet heavy task and specially when it is happening again and again on the change of the Button which is count. This 30M calculation is calculated again and again</w:t>
+      </w:r>
+      <w:proofErr w:type="gramStart"/>
+      <w:r>
+        <w:rPr>
+          <w:rFonts w:cstheme="minorHAnsi"/>
+          <w:sz w:val="36"/>
+          <w:szCs w:val="36"/>
+        </w:rPr>
+        <w:t>….which</w:t>
+      </w:r>
+      <w:proofErr w:type="gramEnd"/>
+      <w:r>
+        <w:rPr>
+          <w:rFonts w:cstheme="minorHAnsi"/>
+          <w:sz w:val="36"/>
+          <w:szCs w:val="36"/>
+        </w:rPr>
+        <w:t xml:space="preserve"> will hamper the website and it can crash also. So, to remove this issue we will use </w:t>
+      </w:r>
+      <w:proofErr w:type="spellStart"/>
+      <w:r>
+        <w:rPr>
+          <w:rFonts w:cstheme="minorHAnsi"/>
+          <w:sz w:val="36"/>
+          <w:szCs w:val="36"/>
+        </w:rPr>
+        <w:t>useMemo</w:t>
+      </w:r>
+      <w:proofErr w:type="spellEnd"/>
+      <w:r>
+        <w:rPr>
+          <w:rFonts w:cstheme="minorHAnsi"/>
+          <w:sz w:val="36"/>
+          <w:szCs w:val="36"/>
+        </w:rPr>
+        <w:t xml:space="preserve"> Hook.</w:t>
+      </w:r>
+    </w:p>
+    <w:p>
+      <w:pPr>
+        <w:rPr>
+          <w:rFonts w:cstheme="minorHAnsi"/>
+          <w:sz w:val="36"/>
+          <w:szCs w:val="36"/>
+        </w:rPr>
+      </w:pPr>
+    </w:p>
+    <w:p>
+      <w:pPr>
+        <w:rPr>
+          <w:rFonts w:cstheme="minorHAnsi"/>
+          <w:sz w:val="36"/>
+          <w:szCs w:val="36"/>
+        </w:rPr>
+      </w:pPr>
+      <w:proofErr w:type="spellStart"/>
+      <w:r>
+        <w:rPr>
+          <w:rFonts w:cstheme="minorHAnsi"/>
+          <w:sz w:val="36"/>
+          <w:szCs w:val="36"/>
+        </w:rPr>
+        <w:t>useMemo</w:t>
+      </w:r>
+      <w:proofErr w:type="spellEnd"/>
+      <w:r>
+        <w:rPr>
+          <w:rFonts w:cstheme="minorHAnsi"/>
+          <w:sz w:val="36"/>
+          <w:szCs w:val="36"/>
+        </w:rPr>
+        <w:t xml:space="preserve"> will save the value of magical </w:t>
+      </w:r>
+      <w:proofErr w:type="gramStart"/>
+      <w:r>
+        <w:rPr>
+          <w:rFonts w:cstheme="minorHAnsi"/>
+          <w:sz w:val="36"/>
+          <w:szCs w:val="36"/>
+        </w:rPr>
+        <w:t>number  and</w:t>
+      </w:r>
+      <w:proofErr w:type="gramEnd"/>
+      <w:r>
+        <w:rPr>
+          <w:rFonts w:cstheme="minorHAnsi"/>
+          <w:sz w:val="36"/>
+          <w:szCs w:val="36"/>
+        </w:rPr>
+        <w:t xml:space="preserve"> whenever it require it will use it. That means b/w re-renders </w:t>
+      </w:r>
+      <w:r>
+        <w:rPr>
+          <w:rFonts w:cstheme="minorHAnsi"/>
+          <w:sz w:val="36"/>
+          <w:szCs w:val="36"/>
+        </w:rPr>
+        <w:lastRenderedPageBreak/>
+        <w:t>the 30M computation will not be done. It will memorize it. And will make your website responsive.</w:t>
+      </w:r>
+    </w:p>
+    <w:p>
+      <w:pPr>
+        <w:rPr>
+          <w:rFonts w:cstheme="minorHAnsi"/>
+          <w:sz w:val="36"/>
+          <w:szCs w:val="36"/>
+        </w:rPr>
+      </w:pPr>
+      <w:r>
+        <w:rPr>
+          <w:rFonts w:cstheme="minorHAnsi"/>
+          <w:sz w:val="36"/>
+          <w:szCs w:val="36"/>
+        </w:rPr>
+        <w:t xml:space="preserve">It can happen that our magical number get changed so then </w:t>
+      </w:r>
+      <w:proofErr w:type="gramStart"/>
+      <w:r>
+        <w:rPr>
+          <w:rFonts w:cstheme="minorHAnsi"/>
+          <w:sz w:val="36"/>
+          <w:szCs w:val="36"/>
+        </w:rPr>
+        <w:t>again</w:t>
+      </w:r>
+      <w:proofErr w:type="gramEnd"/>
+      <w:r>
+        <w:rPr>
+          <w:rFonts w:cstheme="minorHAnsi"/>
+          <w:sz w:val="36"/>
+          <w:szCs w:val="36"/>
+        </w:rPr>
+        <w:t xml:space="preserve"> we have to calculated that magical number and need to store so that it can use to memorize the code. And that is where my dependency array role comes in play.</w:t>
+      </w:r>
+    </w:p>
+    <w:p>
+      <w:pPr>
+        <w:rPr>
+          <w:rFonts w:cstheme="minorHAnsi"/>
+          <w:sz w:val="36"/>
+          <w:szCs w:val="36"/>
+        </w:rPr>
+      </w:pPr>
+      <w:r>
+        <w:rPr>
+          <w:rFonts w:cstheme="minorHAnsi"/>
+          <w:sz w:val="36"/>
+          <w:szCs w:val="36"/>
+        </w:rPr>
+        <w:t xml:space="preserve">We will pass numbers in my dependency, so whenever my magical number will get changed the </w:t>
+      </w:r>
+      <w:proofErr w:type="spellStart"/>
+      <w:r>
+        <w:rPr>
+          <w:rFonts w:cstheme="minorHAnsi"/>
+          <w:sz w:val="36"/>
+          <w:szCs w:val="36"/>
+        </w:rPr>
+        <w:t>useMemo</w:t>
+      </w:r>
+      <w:proofErr w:type="spellEnd"/>
+      <w:r>
+        <w:rPr>
+          <w:rFonts w:cstheme="minorHAnsi"/>
+          <w:sz w:val="36"/>
+          <w:szCs w:val="36"/>
+        </w:rPr>
+        <w:t xml:space="preserve"> hook will compute it value again.</w:t>
+      </w:r>
+    </w:p>
+    <w:p>
+      <w:pPr>
+        <w:rPr>
+          <w:rFonts w:cstheme="minorHAnsi"/>
+          <w:sz w:val="36"/>
+          <w:szCs w:val="36"/>
+        </w:rPr>
+      </w:pPr>
+      <w:r>
+        <w:rPr>
+          <w:rFonts w:cstheme="minorHAnsi"/>
+          <w:sz w:val="36"/>
+          <w:szCs w:val="36"/>
+        </w:rPr>
+        <w:drawing>
+          <wp:anchor distT="0" distB="0" distL="114300" distR="114300" simplePos="0" relativeHeight="251712512" behindDoc="0" locked="0" layoutInCell="1" allowOverlap="1" wp14:anchorId="2F07F77D" wp14:editId="5842D578">
+            <wp:simplePos x="0" y="0"/>
+            <wp:positionH relativeFrom="margin">
+              <wp:posOffset>-121920</wp:posOffset>
+            </wp:positionH>
+            <wp:positionV relativeFrom="paragraph">
+              <wp:posOffset>292100</wp:posOffset>
+            </wp:positionV>
+            <wp:extent cx="4533900" cy="5417185"/>
+            <wp:effectExtent l="0" t="0" r="0" b="0"/>
+            <wp:wrapSquare wrapText="bothSides"/>
+            <wp:docPr id="1934766104" name="Picture 1"/>
+            <wp:cNvGraphicFramePr>
+              <a:graphicFrameLocks xmlns:a="http://schemas.openxmlformats.org/drawingml/2006/main" noChangeAspect="1"/>
+            </wp:cNvGraphicFramePr>
+            <a:graphic xmlns:a="http://schemas.openxmlformats.org/drawingml/2006/main">
+              <a:graphicData uri="http://schemas.openxmlformats.org/drawingml/2006/picture">
+                <pic:pic xmlns:pic="http://schemas.openxmlformats.org/drawingml/2006/picture">
+                  <pic:nvPicPr>
+                    <pic:cNvPr id="1934766104" name=""/>
+                    <pic:cNvPicPr/>
+                  </pic:nvPicPr>
+                  <pic:blipFill>
+                    <a:blip r:embed="rId62">
+                      <a:extLst>
+                        <a:ext uri="{28A0092B-C50C-407E-A947-70E740481C1C}">
+                          <a14:useLocalDpi xmlns:a14="http://schemas.microsoft.com/office/drawing/2010/main" val="0"/>
+                        </a:ext>
+                      </a:extLst>
+                    </a:blip>
+                    <a:stretch>
+                      <a:fillRect/>
+                    </a:stretch>
+                  </pic:blipFill>
+                  <pic:spPr>
+                    <a:xfrm>
+                      <a:off x="0" y="0"/>
+                      <a:ext cx="4533900" cy="5417185"/>
+                    </a:xfrm>
+                    <a:prstGeom prst="rect">
+                      <a:avLst/>
+                    </a:prstGeom>
+                  </pic:spPr>
+                </pic:pic>
+              </a:graphicData>
+            </a:graphic>
+            <wp14:sizeRelH relativeFrom="margin">
+              <wp14:pctWidth>0</wp14:pctWidth>
+            </wp14:sizeRelH>
+            <wp14:sizeRelV relativeFrom="margin">
+              <wp14:pctHeight>0</wp14:pctHeight>
+            </wp14:sizeRelV>
+          </wp:anchor>
+        </w:drawing>
+      </w:r>
+    </w:p>
+    <w:p>
+      <w:pPr>
+        <w:rPr>
+          <w:rFonts w:cstheme="minorHAnsi"/>
+          <w:sz w:val="36"/>
+          <w:szCs w:val="36"/>
+        </w:rPr>
+      </w:pPr>
+    </w:p>
+    <w:p>
+      <w:pPr>
+        <w:rPr>
+          <w:rFonts w:cstheme="minorHAnsi"/>
+          <w:sz w:val="36"/>
+          <w:szCs w:val="36"/>
+        </w:rPr>
+      </w:pPr>
+    </w:p>
+    <w:p>
+      <w:pPr>
+        <w:rPr>
+          <w:rFonts w:cstheme="minorHAnsi"/>
+          <w:sz w:val="36"/>
+          <w:szCs w:val="36"/>
+        </w:rPr>
+      </w:pPr>
+    </w:p>
+    <w:p>
+      <w:pPr>
+        <w:rPr>
+          <w:rFonts w:cstheme="minorHAnsi"/>
+          <w:sz w:val="36"/>
+          <w:szCs w:val="36"/>
+        </w:rPr>
+      </w:pPr>
+    </w:p>
+    <w:p>
+      <w:pPr>
+        <w:rPr>
+          <w:rFonts w:cstheme="minorHAnsi"/>
+          <w:sz w:val="36"/>
+          <w:szCs w:val="36"/>
+        </w:rPr>
+      </w:pPr>
+    </w:p>
+    <w:p>
+      <w:pPr>
+        <w:rPr>
+          <w:rFonts w:cstheme="minorHAnsi"/>
+          <w:sz w:val="36"/>
+          <w:szCs w:val="36"/>
+        </w:rPr>
+      </w:pPr>
+    </w:p>
+    <w:p>
+      <w:pPr>
+        <w:rPr>
+          <w:rFonts w:cstheme="minorHAnsi"/>
+          <w:sz w:val="36"/>
+          <w:szCs w:val="36"/>
+        </w:rPr>
+      </w:pPr>
+    </w:p>
+    <w:p>
+      <w:pPr>
+        <w:rPr>
+          <w:rFonts w:cstheme="minorHAnsi"/>
+          <w:sz w:val="36"/>
+          <w:szCs w:val="36"/>
+        </w:rPr>
+      </w:pPr>
+    </w:p>
+    <w:p>
+      <w:pPr>
+        <w:rPr>
+          <w:rFonts w:cstheme="minorHAnsi"/>
+          <w:sz w:val="36"/>
+          <w:szCs w:val="36"/>
+        </w:rPr>
+      </w:pPr>
+    </w:p>
+    <w:p>
+      <w:pPr>
+        <w:rPr>
+          <w:rFonts w:cstheme="minorHAnsi"/>
+          <w:sz w:val="36"/>
+          <w:szCs w:val="36"/>
+        </w:rPr>
+      </w:pPr>
+    </w:p>
+    <w:p>
+      <w:pPr>
+        <w:rPr>
+          <w:rFonts w:cstheme="minorHAnsi"/>
+          <w:sz w:val="36"/>
+          <w:szCs w:val="36"/>
+        </w:rPr>
+      </w:pPr>
+    </w:p>
+    <w:p>
+      <w:pPr>
+        <w:rPr>
+          <w:rFonts w:cstheme="minorHAnsi"/>
+          <w:sz w:val="36"/>
+          <w:szCs w:val="36"/>
+        </w:rPr>
+      </w:pPr>
+    </w:p>
+    <w:p>
+      <w:pPr>
+        <w:rPr>
+          <w:rFonts w:cstheme="minorHAnsi"/>
+          <w:sz w:val="36"/>
+          <w:szCs w:val="36"/>
+        </w:rPr>
+      </w:pPr>
+    </w:p>
+    <w:p>
+      <w:pPr>
+        <w:rPr>
+          <w:rFonts w:cstheme="minorHAnsi"/>
+          <w:sz w:val="36"/>
+          <w:szCs w:val="36"/>
+        </w:rPr>
+      </w:pPr>
+      <w:r>
+        <w:rPr>
+          <w:rFonts w:cstheme="minorHAnsi"/>
+          <w:sz w:val="36"/>
+          <w:szCs w:val="36"/>
+        </w:rPr>
+        <w:lastRenderedPageBreak/>
+        <w:drawing>
+          <wp:anchor distT="0" distB="0" distL="114300" distR="114300" simplePos="0" relativeHeight="251713536" behindDoc="0" locked="0" layoutInCell="1" allowOverlap="1" wp14:anchorId="10C0A0DB" wp14:editId="201D8A4F">
+            <wp:simplePos x="0" y="0"/>
+            <wp:positionH relativeFrom="margin">
+              <wp:align>left</wp:align>
+            </wp:positionH>
+            <wp:positionV relativeFrom="paragraph">
+              <wp:posOffset>403860</wp:posOffset>
+            </wp:positionV>
+            <wp:extent cx="3680460" cy="6361430"/>
+            <wp:effectExtent l="0" t="0" r="0" b="1270"/>
+            <wp:wrapSquare wrapText="bothSides"/>
+            <wp:docPr id="1569962636" name="Picture 1"/>
+            <wp:cNvGraphicFramePr>
+              <a:graphicFrameLocks xmlns:a="http://schemas.openxmlformats.org/drawingml/2006/main" noChangeAspect="1"/>
+            </wp:cNvGraphicFramePr>
+            <a:graphic xmlns:a="http://schemas.openxmlformats.org/drawingml/2006/main">
+              <a:graphicData uri="http://schemas.openxmlformats.org/drawingml/2006/picture">
+                <pic:pic xmlns:pic="http://schemas.openxmlformats.org/drawingml/2006/picture">
+                  <pic:nvPicPr>
+                    <pic:cNvPr id="1569962636" name=""/>
+                    <pic:cNvPicPr/>
+                  </pic:nvPicPr>
+                  <pic:blipFill>
+                    <a:blip r:embed="rId63">
+                      <a:extLst>
+                        <a:ext uri="{28A0092B-C50C-407E-A947-70E740481C1C}">
+                          <a14:useLocalDpi xmlns:a14="http://schemas.microsoft.com/office/drawing/2010/main" val="0"/>
+                        </a:ext>
+                      </a:extLst>
+                    </a:blip>
+                    <a:stretch>
+                      <a:fillRect/>
+                    </a:stretch>
+                  </pic:blipFill>
+                  <pic:spPr>
+                    <a:xfrm>
+                      <a:off x="0" y="0"/>
+                      <a:ext cx="3680460" cy="6361430"/>
+                    </a:xfrm>
+                    <a:prstGeom prst="rect">
+                      <a:avLst/>
+                    </a:prstGeom>
+                  </pic:spPr>
+                </pic:pic>
+              </a:graphicData>
+            </a:graphic>
+            <wp14:sizeRelH relativeFrom="margin">
+              <wp14:pctWidth>0</wp14:pctWidth>
+            </wp14:sizeRelH>
+            <wp14:sizeRelV relativeFrom="margin">
+              <wp14:pctHeight>0</wp14:pctHeight>
+            </wp14:sizeRelV>
+          </wp:anchor>
+        </w:drawing>
+      </w:r>
+      <w:r>
+        <w:rPr>
+          <w:rFonts w:cstheme="minorHAnsi"/>
+          <w:sz w:val="36"/>
+          <w:szCs w:val="36"/>
+        </w:rPr>
+        <w:t xml:space="preserve">This will change my magical number </w:t>
+      </w:r>
+      <w:r>
+        <w:rPr>
+          <w:rFonts w:cstheme="minorHAnsi"/>
+          <w:sz w:val="36"/>
+          <w:szCs w:val="36"/>
+        </w:rPr>
+        <w:t xml:space="preserve">from 29M to 9M </w:t>
+      </w:r>
+      <w:r>
+        <w:rPr>
+          <w:rFonts w:cstheme="minorHAnsi"/>
+          <w:sz w:val="36"/>
+          <w:szCs w:val="36"/>
+        </w:rPr>
+        <w:t>when count becomes 10</w:t>
+      </w:r>
+    </w:p>
+    <w:p>
+      <w:pPr>
+        <w:rPr>
+          <w:rFonts w:cstheme="minorHAnsi"/>
+          <w:sz w:val="36"/>
+          <w:szCs w:val="36"/>
+        </w:rPr>
+      </w:pPr>
+      <w:r>
+        <w:rPr>
+          <w:rFonts w:cstheme="minorHAnsi"/>
+          <w:sz w:val="36"/>
+          <w:szCs w:val="36"/>
+        </w:rPr>
+        <w:drawing>
+          <wp:anchor distT="0" distB="0" distL="114300" distR="114300" simplePos="0" relativeHeight="251714560" behindDoc="0" locked="0" layoutInCell="1" allowOverlap="1" wp14:anchorId="1E81936A" wp14:editId="2873367F">
+            <wp:simplePos x="0" y="0"/>
+            <wp:positionH relativeFrom="margin">
+              <wp:align>left</wp:align>
+            </wp:positionH>
+            <wp:positionV relativeFrom="paragraph">
+              <wp:posOffset>6314440</wp:posOffset>
+            </wp:positionV>
+            <wp:extent cx="2530059" cy="320068"/>
+            <wp:effectExtent l="0" t="0" r="3810" b="3810"/>
+            <wp:wrapSquare wrapText="bothSides"/>
+            <wp:docPr id="1895193607" name="Picture 1"/>
+            <wp:cNvGraphicFramePr>
+              <a:graphicFrameLocks xmlns:a="http://schemas.openxmlformats.org/drawingml/2006/main" noChangeAspect="1"/>
+            </wp:cNvGraphicFramePr>
+            <a:graphic xmlns:a="http://schemas.openxmlformats.org/drawingml/2006/main">
+              <a:graphicData uri="http://schemas.openxmlformats.org/drawingml/2006/picture">
+                <pic:pic xmlns:pic="http://schemas.openxmlformats.org/drawingml/2006/picture">
+                  <pic:nvPicPr>
+                    <pic:cNvPr id="1895193607" name=""/>
+                    <pic:cNvPicPr/>
+                  </pic:nvPicPr>
+                  <pic:blipFill>
+                    <a:blip r:embed="rId64">
+                      <a:extLst>
+                        <a:ext uri="{28A0092B-C50C-407E-A947-70E740481C1C}">
+                          <a14:useLocalDpi xmlns:a14="http://schemas.microsoft.com/office/drawing/2010/main" val="0"/>
+                        </a:ext>
+                      </a:extLst>
+                    </a:blip>
+                    <a:stretch>
+                      <a:fillRect/>
+                    </a:stretch>
+                  </pic:blipFill>
+                  <pic:spPr>
+                    <a:xfrm>
+                      <a:off x="0" y="0"/>
+                      <a:ext cx="2530059" cy="320068"/>
+                    </a:xfrm>
+                    <a:prstGeom prst="rect">
+                      <a:avLst/>
+                    </a:prstGeom>
+                  </pic:spPr>
+                </pic:pic>
+              </a:graphicData>
+            </a:graphic>
+          </wp:anchor>
+        </w:drawing>
+      </w:r>
+    </w:p>
+    <w:p>
+      <w:pPr>
+        <w:rPr>
+          <w:rFonts w:cstheme="minorHAnsi"/>
+          <w:sz w:val="36"/>
+          <w:szCs w:val="36"/>
+        </w:rPr>
+      </w:pPr>
+    </w:p>
+    <w:p>
+      <w:pPr>
+        <w:rPr>
+          <w:rFonts w:cstheme="minorHAnsi"/>
+          <w:sz w:val="36"/>
+          <w:szCs w:val="36"/>
+        </w:rPr>
+      </w:pPr>
+    </w:p>
+    <w:p>
+      <w:pPr>
+        <w:rPr>
+          <w:rFonts w:cstheme="minorHAnsi"/>
+          <w:sz w:val="36"/>
+          <w:szCs w:val="36"/>
+        </w:rPr>
+      </w:pPr>
+    </w:p>
+    <w:p>
+      <w:pPr>
+        <w:rPr>
+          <w:rFonts w:cstheme="minorHAnsi"/>
+          <w:sz w:val="36"/>
+          <w:szCs w:val="36"/>
+        </w:rPr>
+      </w:pPr>
+    </w:p>
+    <w:p>
+      <w:pPr>
+        <w:rPr>
+          <w:rFonts w:cstheme="minorHAnsi"/>
+          <w:sz w:val="36"/>
+          <w:szCs w:val="36"/>
+        </w:rPr>
+      </w:pPr>
+    </w:p>
+    <w:p>
+      <w:pPr>
+        <w:rPr>
+          <w:rFonts w:cstheme="minorHAnsi"/>
+          <w:sz w:val="36"/>
+          <w:szCs w:val="36"/>
+        </w:rPr>
+      </w:pPr>
+    </w:p>
+    <w:p>
+      <w:pPr>
+        <w:rPr>
+          <w:rFonts w:cstheme="minorHAnsi"/>
+          <w:sz w:val="36"/>
+          <w:szCs w:val="36"/>
+        </w:rPr>
+      </w:pPr>
+    </w:p>
+    <w:p>
+      <w:pPr>
+        <w:rPr>
+          <w:rFonts w:cstheme="minorHAnsi"/>
+          <w:sz w:val="36"/>
+          <w:szCs w:val="36"/>
+        </w:rPr>
+      </w:pPr>
+    </w:p>
+    <w:p>
+      <w:pPr>
+        <w:rPr>
+          <w:rFonts w:cstheme="minorHAnsi"/>
+          <w:sz w:val="36"/>
+          <w:szCs w:val="36"/>
+        </w:rPr>
+      </w:pPr>
+    </w:p>
+    <w:p>
+      <w:pPr>
+        <w:rPr>
+          <w:rFonts w:cstheme="minorHAnsi"/>
+          <w:sz w:val="36"/>
+          <w:szCs w:val="36"/>
+        </w:rPr>
+      </w:pPr>
+    </w:p>
+    <w:p>
+      <w:pPr>
+        <w:rPr>
+          <w:rFonts w:cstheme="minorHAnsi"/>
+          <w:sz w:val="36"/>
+          <w:szCs w:val="36"/>
+        </w:rPr>
+      </w:pPr>
+    </w:p>
+    <w:p>
+      <w:pPr>
+        <w:rPr>
+          <w:rFonts w:cstheme="minorHAnsi"/>
+          <w:sz w:val="36"/>
+          <w:szCs w:val="36"/>
+        </w:rPr>
+      </w:pPr>
+    </w:p>
+    <w:p>
+      <w:pPr>
+        <w:rPr>
+          <w:rFonts w:cstheme="minorHAnsi"/>
+          <w:sz w:val="36"/>
+          <w:szCs w:val="36"/>
+        </w:rPr>
+      </w:pPr>
+    </w:p>
+    <w:p>
+      <w:pPr>
+        <w:rPr>
+          <w:rFonts w:cstheme="minorHAnsi"/>
+          <w:sz w:val="36"/>
+          <w:szCs w:val="36"/>
+        </w:rPr>
+      </w:pPr>
+    </w:p>
+    <w:p>
+      <w:pPr>
+        <w:ind w:firstLine="720"/>
+        <w:rPr>
+          <w:rFonts w:cstheme="minorHAnsi"/>
+          <w:sz w:val="36"/>
+          <w:szCs w:val="36"/>
+        </w:rPr>
+      </w:pPr>
+    </w:p>
+    <w:p>
+      <w:pPr>
+        <w:ind w:firstLine="720"/>
+        <w:rPr>
+          <w:rFonts w:cstheme="minorHAnsi"/>
+          <w:sz w:val="36"/>
+          <w:szCs w:val="36"/>
+        </w:rPr>
+      </w:pPr>
+    </w:p>
+    <w:p>
+      <w:pPr>
+        <w:rPr>
+          <w:rFonts w:cstheme="minorHAnsi"/>
+          <w:sz w:val="36"/>
+          <w:szCs w:val="36"/>
+        </w:rPr>
+      </w:pPr>
+      <w:r>
+        <w:rPr>
+          <w:rFonts w:cstheme="minorHAnsi"/>
+          <w:sz w:val="36"/>
+          <w:szCs w:val="36"/>
+        </w:rPr>
+        <w:drawing>
+          <wp:anchor distT="0" distB="0" distL="114300" distR="114300" simplePos="0" relativeHeight="251715584" behindDoc="0" locked="0" layoutInCell="1" allowOverlap="1" wp14:anchorId="3D79BD56" wp14:editId="25429226">
+            <wp:simplePos x="0" y="0"/>
+            <wp:positionH relativeFrom="column">
+              <wp:posOffset>0</wp:posOffset>
+            </wp:positionH>
+            <wp:positionV relativeFrom="paragraph">
+              <wp:posOffset>635</wp:posOffset>
+            </wp:positionV>
+            <wp:extent cx="2651990" cy="434378"/>
+            <wp:effectExtent l="0" t="0" r="0" b="3810"/>
+            <wp:wrapSquare wrapText="bothSides"/>
+            <wp:docPr id="705896282" name="Picture 1"/>
+            <wp:cNvGraphicFramePr>
+              <a:graphicFrameLocks xmlns:a="http://schemas.openxmlformats.org/drawingml/2006/main" noChangeAspect="1"/>
+            </wp:cNvGraphicFramePr>
+            <a:graphic xmlns:a="http://schemas.openxmlformats.org/drawingml/2006/main">
+              <a:graphicData uri="http://schemas.openxmlformats.org/drawingml/2006/picture">
+                <pic:pic xmlns:pic="http://schemas.openxmlformats.org/drawingml/2006/picture">
+                  <pic:nvPicPr>
+                    <pic:cNvPr id="705896282" name=""/>
+                    <pic:cNvPicPr/>
+                  </pic:nvPicPr>
+                  <pic:blipFill>
+                    <a:blip r:embed="rId65">
+                      <a:extLst>
+                        <a:ext uri="{28A0092B-C50C-407E-A947-70E740481C1C}">
+                          <a14:useLocalDpi xmlns:a14="http://schemas.microsoft.com/office/drawing/2010/main" val="0"/>
+                        </a:ext>
+                      </a:extLst>
+                    </a:blip>
+                    <a:stretch>
+                      <a:fillRect/>
+                    </a:stretch>
+                  </pic:blipFill>
+                  <pic:spPr>
+                    <a:xfrm>
+                      <a:off x="0" y="0"/>
+                      <a:ext cx="2651990" cy="434378"/>
+                    </a:xfrm>
+                    <a:prstGeom prst="rect">
+                      <a:avLst/>
+                    </a:prstGeom>
+                  </pic:spPr>
+                </pic:pic>
+              </a:graphicData>
+            </a:graphic>
+          </wp:anchor>
+        </w:drawing>
+      </w:r>
+    </w:p>
+    <w:p>
+      <w:pPr>
+        <w:ind w:firstLine="720"/>
+        <w:rPr>
+          <w:rFonts w:cstheme="minorHAnsi"/>
+          <w:sz w:val="36"/>
+          <w:szCs w:val="36"/>
+        </w:rPr>
+      </w:pPr>
+    </w:p>
+    <w:p>
+      <w:pPr>
+        <w:ind w:firstLine="720"/>
+        <w:rPr>
+          <w:rFonts w:cstheme="minorHAnsi"/>
+          <w:sz w:val="36"/>
+          <w:szCs w:val="36"/>
+        </w:rPr>
+      </w:pPr>
+    </w:p>
+    <w:p>
+      <w:pPr>
+        <w:ind w:firstLine="720"/>
+        <w:rPr>
+          <w:rFonts w:cstheme="minorHAnsi"/>
+          <w:sz w:val="36"/>
+          <w:szCs w:val="36"/>
+        </w:rPr>
+      </w:pPr>
+    </w:p>
+    <w:p>
+      <w:pPr>
+        <w:ind w:firstLine="720"/>
+        <w:rPr>
+          <w:rFonts w:cstheme="minorHAnsi"/>
+          <w:sz w:val="36"/>
+          <w:szCs w:val="36"/>
+        </w:rPr>
+      </w:pPr>
+    </w:p>
+    <w:p>
+      <w:pPr>
+        <w:ind w:firstLine="720"/>
+        <w:rPr>
+          <w:rFonts w:cstheme="minorHAnsi"/>
           <w:sz w:val="36"/>
           <w:szCs w:val="36"/>
         </w:rPr>
@@ -11069,9 +14302,172 @@
 </w:document>
 </file>
 
+<file path=word/endnotes.xml><?xml version="1.0" encoding="utf-8"?>
+<w:endnotes xmlns:wpc="http://schemas.microsoft.com/office/word/2010/wordprocessingCanvas" xmlns:cx="http://schemas.microsoft.com/office/drawing/2014/chartex" xmlns:cx1="http://schemas.microsoft.com/office/drawing/2015/9/8/chartex" xmlns:cx2="http://schemas.microsoft.com/office/drawing/2015/10/21/chartex" xmlns:cx3="http://schemas.microsoft.com/office/drawing/2016/5/9/chartex" xmlns:cx4="http://schemas.microsoft.com/office/drawing/2016/5/10/chartex" xmlns:cx5="http://schemas.microsoft.com/office/drawing/2016/5/11/chartex" xmlns:cx6="http://schemas.microsoft.com/office/drawing/2016/5/12/chartex" xmlns:cx7="http://schemas.microsoft.com/office/drawing/2016/5/13/chartex" xmlns:cx8="http://schemas.microsoft.com/office/drawing/2016/5/14/chartex" xmlns:mc="http://schemas.openxmlformats.org/markup-compatibility/2006" xmlns:aink="http://schemas.microsoft.com/office/drawing/2016/ink" xmlns:am3d="http://schemas.microsoft.com/office/drawing/2017/model3d" xmlns:o="urn:schemas-microsoft-com:office:office" xmlns:oel="http://schemas.microsoft.com/office/2019/extlst" xmlns:r="http://schemas.openxmlformats.org/officeDocument/2006/relationships" xmlns:m="http://schemas.openxmlformats.org/officeDocument/2006/math" xmlns:v="urn:schemas-microsoft-com:vml" xmlns:wp14="http://schemas.microsoft.com/office/word/2010/wordprocessingDrawing" xmlns:wp="http://schemas.openxmlformats.org/drawingml/2006/wordprocessingDrawing" xmlns:w10="urn:schemas-microsoft-com:office:word" xmlns:w="http://schemas.openxmlformats.org/wordprocessingml/2006/main" xmlns:w14="http://schemas.microsoft.com/office/word/2010/wordml" xmlns:w15="http://schemas.microsoft.com/office/word/2012/wordml" xmlns:w16cex="http://schemas.microsoft.com/office/word/2018/wordml/cex" xmlns:w16cid="http://schemas.microsoft.com/office/word/2016/wordml/cid" xmlns:w16="http://schemas.microsoft.com/office/word/2018/wordml" xmlns:w16sdtdh="http://schemas.microsoft.com/office/word/2020/wordml/sdtdatahash" xmlns:w16se="http://schemas.microsoft.com/office/word/2015/wordml/symex" xmlns:wpg="http://schemas.microsoft.com/office/word/2010/wordprocessingGroup" xmlns:wpi="http://schemas.microsoft.com/office/word/2010/wordprocessingInk" xmlns:wne="http://schemas.microsoft.com/office/word/2006/wordml" xmlns:wps="http://schemas.microsoft.com/office/word/2010/wordprocessingShape" mc:Ignorable="w14 w15 w16se w16cid w16 w16cex w16sdtdh wp14">
+  <w:endnote w:type="separator" w:id="-1">
+    <w:p>
+      <w:pPr>
+        <w:spacing w:after="0" w:line="240" w:lineRule="auto"/>
+      </w:pPr>
+      <w:r>
+        <w:separator/>
+      </w:r>
+    </w:p>
+  </w:endnote>
+  <w:endnote w:type="continuationSeparator" w:id="0">
+    <w:p>
+      <w:pPr>
+        <w:spacing w:after="0" w:line="240" w:lineRule="auto"/>
+      </w:pPr>
+      <w:r>
+        <w:continuationSeparator/>
+      </w:r>
+    </w:p>
+  </w:endnote>
+</w:endnotes>
+</file>
+
+<file path=word/footnotes.xml><?xml version="1.0" encoding="utf-8"?>
+<w:footnotes xmlns:wpc="http://schemas.microsoft.com/office/word/2010/wordprocessingCanvas" xmlns:cx="http://schemas.microsoft.com/office/drawing/2014/chartex" xmlns:cx1="http://schemas.microsoft.com/office/drawing/2015/9/8/chartex" xmlns:cx2="http://schemas.microsoft.com/office/drawing/2015/10/21/chartex" xmlns:cx3="http://schemas.microsoft.com/office/drawing/2016/5/9/chartex" xmlns:cx4="http://schemas.microsoft.com/office/drawing/2016/5/10/chartex" xmlns:cx5="http://schemas.microsoft.com/office/drawing/2016/5/11/chartex" xmlns:cx6="http://schemas.microsoft.com/office/drawing/2016/5/12/chartex" xmlns:cx7="http://schemas.microsoft.com/office/drawing/2016/5/13/chartex" xmlns:cx8="http://schemas.microsoft.com/office/drawing/2016/5/14/chartex" xmlns:mc="http://schemas.openxmlformats.org/markup-compatibility/2006" xmlns:aink="http://schemas.microsoft.com/office/drawing/2016/ink" xmlns:am3d="http://schemas.microsoft.com/office/drawing/2017/model3d" xmlns:o="urn:schemas-microsoft-com:office:office" xmlns:oel="http://schemas.microsoft.com/office/2019/extlst" xmlns:r="http://schemas.openxmlformats.org/officeDocument/2006/relationships" xmlns:m="http://schemas.openxmlformats.org/officeDocument/2006/math" xmlns:v="urn:schemas-microsoft-com:vml" xmlns:wp14="http://schemas.microsoft.com/office/word/2010/wordprocessingDrawing" xmlns:wp="http://schemas.openxmlformats.org/drawingml/2006/wordprocessingDrawing" xmlns:w10="urn:schemas-microsoft-com:office:word" xmlns:w="http://schemas.openxmlformats.org/wordprocessingml/2006/main" xmlns:w14="http://schemas.microsoft.com/office/word/2010/wordml" xmlns:w15="http://schemas.microsoft.com/office/word/2012/wordml" xmlns:w16cex="http://schemas.microsoft.com/office/word/2018/wordml/cex" xmlns:w16cid="http://schemas.microsoft.com/office/word/2016/wordml/cid" xmlns:w16="http://schemas.microsoft.com/office/word/2018/wordml" xmlns:w16sdtdh="http://schemas.microsoft.com/office/word/2020/wordml/sdtdatahash" xmlns:w16se="http://schemas.microsoft.com/office/word/2015/wordml/symex" xmlns:wpg="http://schemas.microsoft.com/office/word/2010/wordprocessingGroup" xmlns:wpi="http://schemas.microsoft.com/office/word/2010/wordprocessingInk" xmlns:wne="http://schemas.microsoft.com/office/word/2006/wordml" xmlns:wps="http://schemas.microsoft.com/office/word/2010/wordprocessingShape" mc:Ignorable="w14 w15 w16se w16cid w16 w16cex w16sdtdh wp14">
+  <w:footnote w:type="separator" w:id="-1">
+    <w:p>
+      <w:pPr>
+        <w:spacing w:after="0" w:line="240" w:lineRule="auto"/>
+      </w:pPr>
+      <w:r>
+        <w:separator/>
+      </w:r>
+    </w:p>
+  </w:footnote>
+  <w:footnote w:type="continuationSeparator" w:id="0">
+    <w:p>
+      <w:pPr>
+        <w:spacing w:after="0" w:line="240" w:lineRule="auto"/>
+      </w:pPr>
+      <w:r>
+        <w:continuationSeparator/>
+      </w:r>
+    </w:p>
+  </w:footnote>
+</w:footnotes>
+</file>
+
 <file path=word/numbering.xml><?xml version="1.0" encoding="utf-8"?>
 <w:numbering xmlns:wpc="http://schemas.microsoft.com/office/word/2010/wordprocessingCanvas" xmlns:cx="http://schemas.microsoft.com/office/drawing/2014/chartex" xmlns:cx1="http://schemas.microsoft.com/office/drawing/2015/9/8/chartex" xmlns:cx2="http://schemas.microsoft.com/office/drawing/2015/10/21/chartex" xmlns:cx3="http://schemas.microsoft.com/office/drawing/2016/5/9/chartex" xmlns:cx4="http://schemas.microsoft.com/office/drawing/2016/5/10/chartex" xmlns:cx5="http://schemas.microsoft.com/office/drawing/2016/5/11/chartex" xmlns:cx6="http://schemas.microsoft.com/office/drawing/2016/5/12/chartex" xmlns:cx7="http://schemas.microsoft.com/office/drawing/2016/5/13/chartex" xmlns:cx8="http://schemas.microsoft.com/office/drawing/2016/5/14/chartex" xmlns:mc="http://schemas.openxmlformats.org/markup-compatibility/2006" xmlns:aink="http://schemas.microsoft.com/office/drawing/2016/ink" xmlns:am3d="http://schemas.microsoft.com/office/drawing/2017/model3d" xmlns:o="urn:schemas-microsoft-com:office:office" xmlns:oel="http://schemas.microsoft.com/office/2019/extlst" xmlns:r="http://schemas.openxmlformats.org/officeDocument/2006/relationships" xmlns:m="http://schemas.openxmlformats.org/officeDocument/2006/math" xmlns:v="urn:schemas-microsoft-com:vml" xmlns:wp14="http://schemas.microsoft.com/office/word/2010/wordprocessingDrawing" xmlns:wp="http://schemas.openxmlformats.org/drawingml/2006/wordprocessingDrawing" xmlns:w10="urn:schemas-microsoft-com:office:word" xmlns:w="http://schemas.openxmlformats.org/wordprocessingml/2006/main" xmlns:w14="http://schemas.microsoft.com/office/word/2010/wordml" xmlns:w15="http://schemas.microsoft.com/office/word/2012/wordml" xmlns:w16cex="http://schemas.microsoft.com/office/word/2018/wordml/cex" xmlns:w16cid="http://schemas.microsoft.com/office/word/2016/wordml/cid" xmlns:w16="http://schemas.microsoft.com/office/word/2018/wordml" xmlns:w16sdtdh="http://schemas.microsoft.com/office/word/2020/wordml/sdtdatahash" xmlns:w16se="http://schemas.microsoft.com/office/word/2015/wordml/symex" xmlns:wpg="http://schemas.microsoft.com/office/word/2010/wordprocessingGroup" xmlns:wpi="http://schemas.microsoft.com/office/word/2010/wordprocessingInk" xmlns:wne="http://schemas.microsoft.com/office/word/2006/wordml" xmlns:wps="http://schemas.microsoft.com/office/word/2010/wordprocessingShape" mc:Ignorable="w14 w15 w16se w16cid w16 w16cex w16sdtdh wp14">
   <w:abstractNum w:abstractNumId="0" w15:restartNumberingAfterBreak="0">
+    <w:nsid w:val="00D77226"/>
+    <w:multiLevelType w:val="multilevel"/>
+    <w:tmpl w:val="BAB8AE12"/>
+    <w:lvl w:ilvl="0">
+      <w:start w:val="1"/>
+      <w:numFmt w:val="decimal"/>
+      <w:lvlText w:val="%1."/>
+      <w:lvlJc w:val="left"/>
+      <w:pPr>
+        <w:tabs>
+          <w:tab w:val="num" w:pos="720"/>
+        </w:tabs>
+        <w:ind w:left="720" w:hanging="360"/>
+      </w:pPr>
+    </w:lvl>
+    <w:lvl w:ilvl="1" w:tentative="1">
+      <w:start w:val="1"/>
+      <w:numFmt w:val="decimal"/>
+      <w:lvlText w:val="%2."/>
+      <w:lvlJc w:val="left"/>
+      <w:pPr>
+        <w:tabs>
+          <w:tab w:val="num" w:pos="1440"/>
+        </w:tabs>
+        <w:ind w:left="1440" w:hanging="360"/>
+      </w:pPr>
+    </w:lvl>
+    <w:lvl w:ilvl="2" w:tentative="1">
+      <w:start w:val="1"/>
+      <w:numFmt w:val="decimal"/>
+      <w:lvlText w:val="%3."/>
+      <w:lvlJc w:val="left"/>
+      <w:pPr>
+        <w:tabs>
+          <w:tab w:val="num" w:pos="2160"/>
+        </w:tabs>
+        <w:ind w:left="2160" w:hanging="360"/>
+      </w:pPr>
+    </w:lvl>
+    <w:lvl w:ilvl="3" w:tentative="1">
+      <w:start w:val="1"/>
+      <w:numFmt w:val="decimal"/>
+      <w:lvlText w:val="%4."/>
+      <w:lvlJc w:val="left"/>
+      <w:pPr>
+        <w:tabs>
+          <w:tab w:val="num" w:pos="2880"/>
+        </w:tabs>
+        <w:ind w:left="2880" w:hanging="360"/>
+      </w:pPr>
+    </w:lvl>
+    <w:lvl w:ilvl="4" w:tentative="1">
+      <w:start w:val="1"/>
+      <w:numFmt w:val="decimal"/>
+      <w:lvlText w:val="%5."/>
+      <w:lvlJc w:val="left"/>
+      <w:pPr>
+        <w:tabs>
+          <w:tab w:val="num" w:pos="3600"/>
+        </w:tabs>
+        <w:ind w:left="3600" w:hanging="360"/>
+      </w:pPr>
+    </w:lvl>
+    <w:lvl w:ilvl="5" w:tentative="1">
+      <w:start w:val="1"/>
+      <w:numFmt w:val="decimal"/>
+      <w:lvlText w:val="%6."/>
+      <w:lvlJc w:val="left"/>
+      <w:pPr>
+        <w:tabs>
+          <w:tab w:val="num" w:pos="4320"/>
+        </w:tabs>
+        <w:ind w:left="4320" w:hanging="360"/>
+      </w:pPr>
+    </w:lvl>
+    <w:lvl w:ilvl="6" w:tentative="1">
+      <w:start w:val="1"/>
+      <w:numFmt w:val="decimal"/>
+      <w:lvlText w:val="%7."/>
+      <w:lvlJc w:val="left"/>
+      <w:pPr>
+        <w:tabs>
+          <w:tab w:val="num" w:pos="5040"/>
+        </w:tabs>
+        <w:ind w:left="5040" w:hanging="360"/>
+      </w:pPr>
+    </w:lvl>
+    <w:lvl w:ilvl="7" w:tentative="1">
+      <w:start w:val="1"/>
+      <w:numFmt w:val="decimal"/>
+      <w:lvlText w:val="%8."/>
+      <w:lvlJc w:val="left"/>
+      <w:pPr>
+        <w:tabs>
+          <w:tab w:val="num" w:pos="5760"/>
+        </w:tabs>
+        <w:ind w:left="5760" w:hanging="360"/>
+      </w:pPr>
+    </w:lvl>
+    <w:lvl w:ilvl="8" w:tentative="1">
+      <w:start w:val="1"/>
+      <w:numFmt w:val="decimal"/>
+      <w:lvlText w:val="%9."/>
+      <w:lvlJc w:val="left"/>
+      <w:pPr>
+        <w:tabs>
+          <w:tab w:val="num" w:pos="6480"/>
+        </w:tabs>
+        <w:ind w:left="6480" w:hanging="360"/>
+      </w:pPr>
+    </w:lvl>
+  </w:abstractNum>
+  <w:abstractNum w:abstractNumId="1" w15:restartNumberingAfterBreak="0">
     <w:nsid w:val="06BC1B0F"/>
     <w:multiLevelType w:val="hybridMultilevel"/>
     <w:tmpl w:val="0AB63664"/>
@@ -11160,7 +14556,7 @@
       </w:pPr>
     </w:lvl>
   </w:abstractNum>
-  <w:abstractNum w:abstractNumId="1" w15:restartNumberingAfterBreak="0">
+  <w:abstractNum w:abstractNumId="2" w15:restartNumberingAfterBreak="0">
     <w:nsid w:val="1DA2188E"/>
     <w:multiLevelType w:val="hybridMultilevel"/>
     <w:tmpl w:val="5DA26D82"/>
@@ -11249,7 +14645,7 @@
       </w:pPr>
     </w:lvl>
   </w:abstractNum>
-  <w:abstractNum w:abstractNumId="2" w15:restartNumberingAfterBreak="0">
+  <w:abstractNum w:abstractNumId="3" w15:restartNumberingAfterBreak="0">
     <w:nsid w:val="3DDD14F2"/>
     <w:multiLevelType w:val="multilevel"/>
     <w:tmpl w:val="8D86F762"/>
@@ -11398,7 +14794,7 @@
       </w:rPr>
     </w:lvl>
   </w:abstractNum>
-  <w:abstractNum w:abstractNumId="3" w15:restartNumberingAfterBreak="0">
+  <w:abstractNum w:abstractNumId="4" w15:restartNumberingAfterBreak="0">
     <w:nsid w:val="51E7610B"/>
     <w:multiLevelType w:val="hybridMultilevel"/>
     <w:tmpl w:val="DE44607C"/>
@@ -11487,7 +14883,7 @@
       </w:pPr>
     </w:lvl>
   </w:abstractNum>
-  <w:abstractNum w:abstractNumId="4" w15:restartNumberingAfterBreak="0">
+  <w:abstractNum w:abstractNumId="5" w15:restartNumberingAfterBreak="0">
     <w:nsid w:val="53E831A3"/>
     <w:multiLevelType w:val="multilevel"/>
     <w:tmpl w:val="E20A37B0"/>
@@ -11636,7 +15032,7 @@
       </w:rPr>
     </w:lvl>
   </w:abstractNum>
-  <w:abstractNum w:abstractNumId="5" w15:restartNumberingAfterBreak="0">
+  <w:abstractNum w:abstractNumId="6" w15:restartNumberingAfterBreak="0">
     <w:nsid w:val="629363F8"/>
     <w:multiLevelType w:val="multilevel"/>
     <w:tmpl w:val="C88896E4"/>
@@ -11754,43 +15150,46 @@
     </w:lvl>
   </w:abstractNum>
   <w:num w:numId="1" w16cid:durableId="2066369124">
+    <w:abstractNumId w:val="3"/>
+  </w:num>
+  <w:num w:numId="2" w16cid:durableId="413863935">
+    <w:abstractNumId w:val="6"/>
+  </w:num>
+  <w:num w:numId="3" w16cid:durableId="1328748250">
+    <w:abstractNumId w:val="4"/>
+  </w:num>
+  <w:num w:numId="4" w16cid:durableId="2135706705">
+    <w:abstractNumId w:val="1"/>
+  </w:num>
+  <w:num w:numId="5" w16cid:durableId="563375972">
     <w:abstractNumId w:val="2"/>
   </w:num>
-  <w:num w:numId="2" w16cid:durableId="413863935">
+  <w:num w:numId="6" w16cid:durableId="306058895">
     <w:abstractNumId w:val="5"/>
-  </w:num>
-  <w:num w:numId="3" w16cid:durableId="1328748250">
-    <w:abstractNumId w:val="3"/>
-  </w:num>
-  <w:num w:numId="4" w16cid:durableId="2135706705">
-    <w:abstractNumId w:val="0"/>
-  </w:num>
-  <w:num w:numId="5" w16cid:durableId="563375972">
-    <w:abstractNumId w:val="1"/>
-  </w:num>
-  <w:num w:numId="6" w16cid:durableId="306058895">
-    <w:abstractNumId w:val="4"/>
     <w:lvlOverride w:ilvl="0">
       <w:startOverride w:val="1"/>
     </w:lvlOverride>
   </w:num>
   <w:num w:numId="7" w16cid:durableId="727845870">
-    <w:abstractNumId w:val="4"/>
+    <w:abstractNumId w:val="5"/>
     <w:lvlOverride w:ilvl="0">
       <w:startOverride w:val="2"/>
     </w:lvlOverride>
   </w:num>
   <w:num w:numId="8" w16cid:durableId="2049840402">
-    <w:abstractNumId w:val="4"/>
+    <w:abstractNumId w:val="5"/>
     <w:lvlOverride w:ilvl="0">
       <w:startOverride w:val="3"/>
     </w:lvlOverride>
   </w:num>
   <w:num w:numId="9" w16cid:durableId="1691566680">
-    <w:abstractNumId w:val="4"/>
+    <w:abstractNumId w:val="5"/>
     <w:lvlOverride w:ilvl="0">
       <w:startOverride w:val="4"/>
     </w:lvlOverride>
+  </w:num>
+  <w:num w:numId="10" w16cid:durableId="1239751902">
+    <w:abstractNumId w:val="0"/>
   </w:num>
 </w:numbering>
 </file>
@@ -12438,6 +15837,50 @@
     <w:basedOn w:val="DefaultParagraphFont"/>
     <w:rsid w:val="00270AF0"/>
   </w:style>
+  <w:style w:type="paragraph" w:styleId="Header">
+    <w:name w:val="header"/>
+    <w:basedOn w:val="Normal"/>
+    <w:link w:val="HeaderChar"/>
+    <w:uiPriority w:val="99"/>
+    <w:unhideWhenUsed/>
+    <w:rsid w:val="00F12962"/>
+    <w:pPr>
+      <w:tabs>
+        <w:tab w:val="center" w:pos="4513"/>
+        <w:tab w:val="right" w:pos="9026"/>
+      </w:tabs>
+      <w:spacing w:after="0" w:line="240" w:lineRule="auto"/>
+    </w:pPr>
+  </w:style>
+  <w:style w:type="character" w:customStyle="1" w:styleId="HeaderChar">
+    <w:name w:val="Header Char"/>
+    <w:basedOn w:val="DefaultParagraphFont"/>
+    <w:link w:val="Header"/>
+    <w:uiPriority w:val="99"/>
+    <w:rsid w:val="00F12962"/>
+  </w:style>
+  <w:style w:type="paragraph" w:styleId="Footer">
+    <w:name w:val="footer"/>
+    <w:basedOn w:val="Normal"/>
+    <w:link w:val="FooterChar"/>
+    <w:uiPriority w:val="99"/>
+    <w:unhideWhenUsed/>
+    <w:rsid w:val="00F12962"/>
+    <w:pPr>
+      <w:tabs>
+        <w:tab w:val="center" w:pos="4513"/>
+        <w:tab w:val="right" w:pos="9026"/>
+      </w:tabs>
+      <w:spacing w:after="0" w:line="240" w:lineRule="auto"/>
+    </w:pPr>
+  </w:style>
+  <w:style w:type="character" w:customStyle="1" w:styleId="FooterChar">
+    <w:name w:val="Footer Char"/>
+    <w:basedOn w:val="DefaultParagraphFont"/>
+    <w:link w:val="Footer"/>
+    <w:uiPriority w:val="99"/>
+    <w:rsid w:val="00F12962"/>
+  </w:style>
 </w:styles>
 </file>
 

</xml_diff>